<commit_message>
Save and push latest versions
</commit_message>
<xml_diff>
--- a/Documents/GraphTheoryRoughDraft.docx
+++ b/Documents/GraphTheoryRoughDraft.docx
@@ -3,28 +3,1910 @@
 <w:document xmlns:wpc="http://schemas.microsoft.com/office/word/2010/wordprocessingCanvas" xmlns:mc="http://schemas.openxmlformats.org/markup-compatibility/2006" xmlns:o="urn:schemas-microsoft-com:office:office" xmlns:r="http://schemas.openxmlformats.org/officeDocument/2006/relationships" xmlns:m="http://schemas.openxmlformats.org/officeDocument/2006/math" xmlns:v="urn:schemas-microsoft-com:vml" xmlns:wp14="http://schemas.microsoft.com/office/word/2010/wordprocessingDrawing" xmlns:wp="http://schemas.openxmlformats.org/drawingml/2006/wordprocessingDrawing" xmlns:w10="urn:schemas-microsoft-com:office:word" xmlns:w="http://schemas.openxmlformats.org/wordprocessingml/2006/main" xmlns:w14="http://schemas.microsoft.com/office/word/2010/wordml" xmlns:w15="http://schemas.microsoft.com/office/word/2012/wordml" xmlns:wpg="http://schemas.microsoft.com/office/word/2010/wordprocessingGroup" xmlns:wpi="http://schemas.microsoft.com/office/word/2010/wordprocessingInk" xmlns:wne="http://schemas.microsoft.com/office/word/2006/wordml" xmlns:wps="http://schemas.microsoft.com/office/word/2010/wordprocessingShape" mc:Ignorable="w14 w15 wp14">
   <w:body>
     <w:p>
-      <w:hyperlink r:id="rId4" w:history="1">
+      <w:pPr>
+        <w:jc w:val="center"/>
+        <w:rPr>
+          <w:rFonts w:ascii="Times New Roman" w:hAnsi="Times New Roman" w:cs="Times New Roman"/>
+          <w:sz w:val="24"/>
+          <w:szCs w:val="24"/>
+        </w:rPr>
+      </w:pPr>
+      <w:r>
+        <w:rPr>
+          <w:rFonts w:ascii="Times New Roman" w:hAnsi="Times New Roman" w:cs="Times New Roman"/>
+          <w:sz w:val="24"/>
+          <w:szCs w:val="24"/>
+        </w:rPr>
+        <w:t>Shortest Path Comparison between the A* and Dijkstra’s Algorithm</w:t>
+      </w:r>
+    </w:p>
+    <w:p>
+      <w:pPr>
+        <w:jc w:val="center"/>
+        <w:rPr>
+          <w:rFonts w:ascii="Times New Roman" w:hAnsi="Times New Roman" w:cs="Times New Roman"/>
+          <w:sz w:val="24"/>
+          <w:szCs w:val="24"/>
+        </w:rPr>
+      </w:pPr>
+      <w:r>
+        <w:rPr>
+          <w:rFonts w:ascii="Times New Roman" w:hAnsi="Times New Roman" w:cs="Times New Roman"/>
+          <w:sz w:val="24"/>
+          <w:szCs w:val="24"/>
+        </w:rPr>
+        <w:t>By</w:t>
+      </w:r>
+    </w:p>
+    <w:p>
+      <w:pPr>
+        <w:jc w:val="center"/>
+        <w:rPr>
+          <w:rFonts w:ascii="Times New Roman" w:hAnsi="Times New Roman" w:cs="Times New Roman"/>
+          <w:sz w:val="24"/>
+          <w:szCs w:val="24"/>
+        </w:rPr>
+      </w:pPr>
+      <w:r>
+        <w:rPr>
+          <w:rFonts w:ascii="Times New Roman" w:hAnsi="Times New Roman" w:cs="Times New Roman"/>
+          <w:sz w:val="24"/>
+          <w:szCs w:val="24"/>
+        </w:rPr>
+        <w:t>Steven Gantz</w:t>
+      </w:r>
+    </w:p>
+    <w:p>
+      <w:pPr>
+        <w:rPr>
+          <w:rFonts w:ascii="Times New Roman" w:hAnsi="Times New Roman" w:cs="Times New Roman"/>
+          <w:sz w:val="24"/>
+          <w:szCs w:val="24"/>
+        </w:rPr>
+      </w:pPr>
+      <w:r>
+        <w:rPr>
+          <w:rFonts w:ascii="Times New Roman" w:hAnsi="Times New Roman" w:cs="Times New Roman"/>
+          <w:sz w:val="24"/>
+          <w:szCs w:val="24"/>
+        </w:rPr>
+        <w:t>Intro to Dijkstra and A*</w:t>
+      </w:r>
+    </w:p>
+    <w:p>
+      <w:pPr>
+        <w:jc w:val="center"/>
+        <w:rPr>
+          <w:rFonts w:ascii="Times New Roman" w:hAnsi="Times New Roman" w:cs="Times New Roman"/>
+          <w:sz w:val="24"/>
+          <w:szCs w:val="24"/>
+        </w:rPr>
+      </w:pPr>
+      <w:r>
+        <w:rPr>
+          <w:rFonts w:ascii="Times New Roman" w:hAnsi="Times New Roman" w:cs="Times New Roman"/>
+          <w:sz w:val="24"/>
+          <w:szCs w:val="24"/>
+        </w:rPr>
+        <w:t xml:space="preserve">I. Introduction to </w:t>
+      </w:r>
+      <w:r>
+        <w:rPr>
+          <w:rFonts w:ascii="Times New Roman" w:hAnsi="Times New Roman" w:cs="Times New Roman"/>
+          <w:sz w:val="24"/>
+          <w:szCs w:val="24"/>
+        </w:rPr>
+        <w:t xml:space="preserve">History of </w:t>
+      </w:r>
+      <w:r>
+        <w:rPr>
+          <w:rFonts w:ascii="Times New Roman" w:hAnsi="Times New Roman" w:cs="Times New Roman"/>
+          <w:sz w:val="24"/>
+          <w:szCs w:val="24"/>
+        </w:rPr>
+        <w:t>A* and Dijkstra’s Algorithms</w:t>
+      </w:r>
+    </w:p>
+    <w:p>
+      <w:pPr>
+        <w:rPr>
+          <w:rFonts w:ascii="Times New Roman" w:hAnsi="Times New Roman" w:cs="Times New Roman"/>
+          <w:sz w:val="24"/>
+          <w:szCs w:val="24"/>
+          <w:vertAlign w:val="superscript"/>
+        </w:rPr>
+      </w:pPr>
+      <w:r>
+        <w:rPr>
+          <w:rFonts w:ascii="Times New Roman" w:hAnsi="Times New Roman" w:cs="Times New Roman"/>
+          <w:sz w:val="24"/>
+          <w:szCs w:val="24"/>
+        </w:rPr>
+        <w:tab/>
+        <w:t xml:space="preserve">In </w:t>
+      </w:r>
+      <w:r>
+        <w:rPr>
+          <w:rFonts w:ascii="Times New Roman" w:hAnsi="Times New Roman" w:cs="Times New Roman"/>
+          <w:sz w:val="24"/>
+          <w:szCs w:val="24"/>
+        </w:rPr>
+        <w:t xml:space="preserve">June of </w:t>
+      </w:r>
+      <w:r>
+        <w:rPr>
+          <w:rFonts w:ascii="Times New Roman" w:hAnsi="Times New Roman" w:cs="Times New Roman"/>
+          <w:sz w:val="24"/>
+          <w:szCs w:val="24"/>
+        </w:rPr>
+        <w:t xml:space="preserve">1959, Edgar Dijkstra approached the problem of finding an algorithm that could find the shortest path through a graph in polynomial time. </w:t>
+      </w:r>
+      <w:r>
+        <w:rPr>
+          <w:rFonts w:ascii="Times New Roman" w:hAnsi="Times New Roman" w:cs="Times New Roman"/>
+          <w:sz w:val="24"/>
+          <w:szCs w:val="24"/>
+        </w:rPr>
+        <w:t>He approached this problem to demonstrate the capabilities of a new computer called ARMAC</w:t>
+      </w:r>
+      <w:r>
+        <w:rPr>
+          <w:rFonts w:ascii="Times New Roman" w:hAnsi="Times New Roman" w:cs="Times New Roman"/>
+          <w:sz w:val="24"/>
+          <w:szCs w:val="24"/>
+        </w:rPr>
+        <w:t xml:space="preserve">. </w:t>
+      </w:r>
+      <w:r>
+        <w:rPr>
+          <w:rFonts w:ascii="Times New Roman" w:hAnsi="Times New Roman" w:cs="Times New Roman"/>
+          <w:sz w:val="24"/>
+          <w:szCs w:val="24"/>
+        </w:rPr>
+        <w:t>Dijkstra finally formulated the algorithm one day while attempted to generate a transportation map of 64 cities in the Netherlands.</w:t>
+      </w:r>
+      <w:r>
+        <w:rPr>
+          <w:rFonts w:ascii="Times New Roman" w:hAnsi="Times New Roman" w:cs="Times New Roman"/>
+          <w:sz w:val="24"/>
+          <w:szCs w:val="24"/>
+        </w:rPr>
+        <w:t xml:space="preserve"> </w:t>
+      </w:r>
+      <w:r>
+        <w:rPr>
+          <w:rFonts w:ascii="Times New Roman" w:hAnsi="Times New Roman" w:cs="Times New Roman"/>
+          <w:sz w:val="24"/>
+          <w:szCs w:val="24"/>
+          <w:vertAlign w:val="superscript"/>
+        </w:rPr>
+        <w:t>[2]</w:t>
+      </w:r>
+    </w:p>
+    <w:p>
+      <w:pPr>
+        <w:ind w:firstLine="720"/>
+        <w:rPr>
+          <w:rFonts w:ascii="Times New Roman" w:hAnsi="Times New Roman" w:cs="Times New Roman"/>
+          <w:sz w:val="24"/>
+          <w:szCs w:val="24"/>
+        </w:rPr>
+      </w:pPr>
+      <w:r>
+        <w:rPr>
+          <w:rFonts w:ascii="Times New Roman" w:hAnsi="Times New Roman" w:cs="Times New Roman"/>
+          <w:sz w:val="24"/>
+          <w:szCs w:val="24"/>
+        </w:rPr>
+        <w:t xml:space="preserve"> </w:t>
+      </w:r>
+      <w:r>
+        <w:rPr>
+          <w:rFonts w:ascii="Times New Roman" w:hAnsi="Times New Roman" w:cs="Times New Roman"/>
+          <w:sz w:val="24"/>
+          <w:szCs w:val="24"/>
+        </w:rPr>
+        <w:t xml:space="preserve">He noted his findings in a paper titled </w:t>
+      </w:r>
+      <w:r>
+        <w:rPr>
+          <w:rFonts w:ascii="Times New Roman" w:hAnsi="Times New Roman" w:cs="Times New Roman"/>
+          <w:sz w:val="24"/>
+          <w:szCs w:val="24"/>
+          <w:u w:val="single"/>
+        </w:rPr>
+        <w:t xml:space="preserve">A Note on Two Problems in </w:t>
+      </w:r>
+      <w:proofErr w:type="spellStart"/>
+      <w:r>
+        <w:rPr>
+          <w:rFonts w:ascii="Times New Roman" w:hAnsi="Times New Roman" w:cs="Times New Roman"/>
+          <w:sz w:val="24"/>
+          <w:szCs w:val="24"/>
+          <w:u w:val="single"/>
+        </w:rPr>
+        <w:t>Connexion</w:t>
+      </w:r>
+      <w:proofErr w:type="spellEnd"/>
+      <w:r>
+        <w:rPr>
+          <w:rFonts w:ascii="Times New Roman" w:hAnsi="Times New Roman" w:cs="Times New Roman"/>
+          <w:sz w:val="24"/>
+          <w:szCs w:val="24"/>
+          <w:u w:val="single"/>
+        </w:rPr>
+        <w:t xml:space="preserve"> with Graphs</w:t>
+      </w:r>
+      <w:r>
+        <w:rPr>
+          <w:rFonts w:ascii="Times New Roman" w:hAnsi="Times New Roman" w:cs="Times New Roman"/>
+          <w:sz w:val="24"/>
+          <w:szCs w:val="24"/>
+        </w:rPr>
+        <w:t xml:space="preserve">. The paper suggested that the </w:t>
+      </w:r>
+      <w:r>
+        <w:rPr>
+          <w:rFonts w:ascii="Times New Roman" w:hAnsi="Times New Roman" w:cs="Times New Roman"/>
+          <w:sz w:val="24"/>
+          <w:szCs w:val="24"/>
+        </w:rPr>
+        <w:t>aforementioned</w:t>
+      </w:r>
+      <w:r>
+        <w:rPr>
+          <w:rFonts w:ascii="Times New Roman" w:hAnsi="Times New Roman" w:cs="Times New Roman"/>
+          <w:sz w:val="24"/>
+          <w:szCs w:val="24"/>
+        </w:rPr>
+        <w:t xml:space="preserve"> algorithm was valid only when at least one path exists be</w:t>
+      </w:r>
+      <w:r>
+        <w:rPr>
+          <w:rFonts w:ascii="Times New Roman" w:hAnsi="Times New Roman" w:cs="Times New Roman"/>
+          <w:sz w:val="24"/>
+          <w:szCs w:val="24"/>
+        </w:rPr>
+        <w:t xml:space="preserve">tween any two nodes in a graph. </w:t>
+      </w:r>
+      <w:r>
+        <w:rPr>
+          <w:rFonts w:ascii="Times New Roman" w:hAnsi="Times New Roman" w:cs="Times New Roman"/>
+          <w:sz w:val="24"/>
+          <w:szCs w:val="24"/>
+        </w:rPr>
+        <w:t xml:space="preserve">The paper describes exactly 2 problems the algorithm is able to solve. </w:t>
+      </w:r>
+    </w:p>
+    <w:p>
+      <w:pPr>
+        <w:rPr>
+          <w:rFonts w:ascii="Times New Roman" w:hAnsi="Times New Roman" w:cs="Times New Roman"/>
+          <w:sz w:val="24"/>
+          <w:szCs w:val="24"/>
+        </w:rPr>
+      </w:pPr>
+      <w:r>
+        <w:rPr>
+          <w:rFonts w:ascii="Times New Roman" w:hAnsi="Times New Roman" w:cs="Times New Roman"/>
+          <w:sz w:val="24"/>
+          <w:szCs w:val="24"/>
+        </w:rPr>
+        <w:tab/>
+        <w:t>The first is the following:</w:t>
+      </w:r>
+    </w:p>
+    <w:p>
+      <w:pPr>
+        <w:rPr>
+          <w:rFonts w:ascii="Times New Roman" w:hAnsi="Times New Roman" w:cs="Times New Roman"/>
+          <w:i/>
+          <w:sz w:val="24"/>
+          <w:szCs w:val="24"/>
+          <w:vertAlign w:val="superscript"/>
+        </w:rPr>
+      </w:pPr>
+      <w:r>
+        <w:rPr>
+          <w:rFonts w:ascii="Times New Roman" w:hAnsi="Times New Roman" w:cs="Times New Roman"/>
+          <w:i/>
+          <w:sz w:val="24"/>
+          <w:szCs w:val="24"/>
+        </w:rPr>
+        <w:t xml:space="preserve">Construct the tree of minimum total length between the n nodes. (A tree is a graph with one and only one path between every two nodes) </w:t>
+      </w:r>
+      <w:r>
+        <w:rPr>
+          <w:rFonts w:ascii="Times New Roman" w:hAnsi="Times New Roman" w:cs="Times New Roman"/>
+          <w:i/>
+          <w:sz w:val="24"/>
+          <w:szCs w:val="24"/>
+          <w:vertAlign w:val="superscript"/>
+        </w:rPr>
+        <w:t>[1]</w:t>
+      </w:r>
+    </w:p>
+    <w:p>
+      <w:pPr>
+        <w:rPr>
+          <w:rFonts w:ascii="Times New Roman" w:hAnsi="Times New Roman" w:cs="Times New Roman"/>
+          <w:sz w:val="24"/>
+          <w:szCs w:val="24"/>
+        </w:rPr>
+      </w:pPr>
+      <w:r>
+        <w:rPr>
+          <w:rFonts w:ascii="Times New Roman" w:hAnsi="Times New Roman" w:cs="Times New Roman"/>
+          <w:sz w:val="24"/>
+          <w:szCs w:val="24"/>
+        </w:rPr>
+        <w:tab/>
+        <w:t>The second is the following:</w:t>
+      </w:r>
+    </w:p>
+    <w:p>
+      <w:pPr>
+        <w:rPr>
+          <w:rFonts w:ascii="Times New Roman" w:hAnsi="Times New Roman" w:cs="Times New Roman"/>
+          <w:i/>
+          <w:sz w:val="24"/>
+          <w:szCs w:val="24"/>
+        </w:rPr>
+      </w:pPr>
+      <w:r>
+        <w:rPr>
+          <w:rFonts w:ascii="Times New Roman" w:hAnsi="Times New Roman" w:cs="Times New Roman"/>
+          <w:i/>
+          <w:sz w:val="24"/>
+          <w:szCs w:val="24"/>
+        </w:rPr>
+        <w:t xml:space="preserve">Find the path of minimum total length between two given nodes P and </w:t>
+      </w:r>
+      <w:proofErr w:type="gramStart"/>
+      <w:r>
+        <w:rPr>
+          <w:rFonts w:ascii="Times New Roman" w:hAnsi="Times New Roman" w:cs="Times New Roman"/>
+          <w:i/>
+          <w:sz w:val="24"/>
+          <w:szCs w:val="24"/>
+        </w:rPr>
+        <w:t>Q</w:t>
+      </w:r>
+      <w:r>
+        <w:rPr>
+          <w:rFonts w:ascii="Times New Roman" w:hAnsi="Times New Roman" w:cs="Times New Roman"/>
+          <w:i/>
+          <w:sz w:val="24"/>
+          <w:szCs w:val="24"/>
+          <w:vertAlign w:val="superscript"/>
+        </w:rPr>
+        <w:t>[</w:t>
+      </w:r>
+      <w:proofErr w:type="gramEnd"/>
+      <w:r>
+        <w:rPr>
+          <w:rFonts w:ascii="Times New Roman" w:hAnsi="Times New Roman" w:cs="Times New Roman"/>
+          <w:i/>
+          <w:sz w:val="24"/>
+          <w:szCs w:val="24"/>
+          <w:vertAlign w:val="superscript"/>
+        </w:rPr>
+        <w:t>1]</w:t>
+      </w:r>
+    </w:p>
+    <w:p>
+      <w:pPr>
+        <w:ind w:firstLine="720"/>
+        <w:rPr>
+          <w:rFonts w:ascii="Times New Roman" w:hAnsi="Times New Roman" w:cs="Times New Roman"/>
+          <w:sz w:val="24"/>
+          <w:szCs w:val="24"/>
+        </w:rPr>
+      </w:pPr>
+      <w:r>
+        <w:rPr>
+          <w:rFonts w:ascii="Times New Roman" w:hAnsi="Times New Roman" w:cs="Times New Roman"/>
+          <w:sz w:val="24"/>
+          <w:szCs w:val="24"/>
+        </w:rPr>
+        <w:t xml:space="preserve">This algorithm was more effective than the previous algorithm which Dijkstra noted was, </w:t>
+      </w:r>
+      <w:r>
+        <w:rPr>
+          <w:rFonts w:ascii="Times New Roman" w:hAnsi="Times New Roman" w:cs="Times New Roman"/>
+          <w:i/>
+          <w:sz w:val="24"/>
+          <w:szCs w:val="24"/>
+        </w:rPr>
+        <w:t xml:space="preserve">“The solution given above is to be </w:t>
+      </w:r>
+      <w:proofErr w:type="spellStart"/>
+      <w:r>
+        <w:rPr>
+          <w:rFonts w:ascii="Times New Roman" w:hAnsi="Times New Roman" w:cs="Times New Roman"/>
+          <w:i/>
+          <w:sz w:val="24"/>
+          <w:szCs w:val="24"/>
+        </w:rPr>
+        <w:t>preffered</w:t>
+      </w:r>
+      <w:proofErr w:type="spellEnd"/>
+      <w:r>
+        <w:rPr>
+          <w:rFonts w:ascii="Times New Roman" w:hAnsi="Times New Roman" w:cs="Times New Roman"/>
+          <w:i/>
+          <w:sz w:val="24"/>
+          <w:szCs w:val="24"/>
+        </w:rPr>
+        <w:t xml:space="preserve"> to the solution by L. R. Ford as described by C. Berge for, irrespective of the number of branches, we need not store the data for all branches simultaneously but only those for the branches in sets I and II, and this number is always less than n. Furthermore, the amount of work to be done seems to be considerably less.”</w:t>
+      </w:r>
+      <w:r>
+        <w:rPr>
+          <w:rFonts w:ascii="Times New Roman" w:hAnsi="Times New Roman" w:cs="Times New Roman"/>
+          <w:sz w:val="24"/>
+          <w:szCs w:val="24"/>
+          <w:vertAlign w:val="superscript"/>
+        </w:rPr>
+        <w:t>[1]</w:t>
+      </w:r>
+    </w:p>
+    <w:p>
+      <w:pPr>
+        <w:ind w:firstLine="720"/>
+        <w:rPr>
+          <w:rFonts w:ascii="Times New Roman" w:hAnsi="Times New Roman" w:cs="Times New Roman"/>
+          <w:sz w:val="24"/>
+          <w:szCs w:val="24"/>
+        </w:rPr>
+      </w:pPr>
+      <w:r>
+        <w:rPr>
+          <w:rFonts w:ascii="Times New Roman" w:hAnsi="Times New Roman" w:cs="Times New Roman"/>
+          <w:sz w:val="24"/>
+          <w:szCs w:val="24"/>
+        </w:rPr>
+        <w:t xml:space="preserve">This was the algorithm used primarily by </w:t>
+      </w:r>
+      <w:r>
+        <w:rPr>
+          <w:rFonts w:ascii="Times New Roman" w:hAnsi="Times New Roman" w:cs="Times New Roman"/>
+          <w:sz w:val="24"/>
+          <w:szCs w:val="24"/>
+        </w:rPr>
+        <w:t>Computer Scientists for relevant applications until</w:t>
+      </w:r>
+      <w:r>
+        <w:rPr>
+          <w:rFonts w:ascii="Times New Roman" w:hAnsi="Times New Roman" w:cs="Times New Roman"/>
+          <w:sz w:val="24"/>
+          <w:szCs w:val="24"/>
+        </w:rPr>
+        <w:t xml:space="preserve"> a requirement arose for a faster algorithm with a smaller space and time complexity. This manifested itself in a path planning algorithm.</w:t>
+      </w:r>
+    </w:p>
+    <w:p>
+      <w:pPr>
+        <w:ind w:firstLine="720"/>
+        <w:rPr>
+          <w:rFonts w:ascii="Times New Roman" w:hAnsi="Times New Roman" w:cs="Times New Roman"/>
+          <w:sz w:val="24"/>
+          <w:szCs w:val="24"/>
+        </w:rPr>
+      </w:pPr>
+      <w:r>
+        <w:rPr>
+          <w:rFonts w:ascii="Times New Roman" w:hAnsi="Times New Roman" w:cs="Times New Roman"/>
+          <w:sz w:val="24"/>
+          <w:szCs w:val="24"/>
+        </w:rPr>
+        <w:t xml:space="preserve">In 1968, Nils Nilsson was attempting to improve the path planning done by </w:t>
+      </w:r>
+      <w:proofErr w:type="spellStart"/>
+      <w:r>
+        <w:rPr>
+          <w:rFonts w:ascii="Times New Roman" w:hAnsi="Times New Roman" w:cs="Times New Roman"/>
+          <w:sz w:val="24"/>
+          <w:szCs w:val="24"/>
+        </w:rPr>
+        <w:t>Shakey</w:t>
+      </w:r>
+      <w:proofErr w:type="spellEnd"/>
+      <w:r>
+        <w:rPr>
+          <w:rFonts w:ascii="Times New Roman" w:hAnsi="Times New Roman" w:cs="Times New Roman"/>
+          <w:sz w:val="24"/>
+          <w:szCs w:val="24"/>
+        </w:rPr>
+        <w:t xml:space="preserve"> the Robot. An early prototype robot that could navigate through an obstacle filled room. </w:t>
+      </w:r>
+      <w:r>
+        <w:rPr>
+          <w:rFonts w:ascii="Times New Roman" w:hAnsi="Times New Roman" w:cs="Times New Roman"/>
+          <w:sz w:val="24"/>
+          <w:szCs w:val="24"/>
+        </w:rPr>
+        <w:t>The algorithm he implemented, was titled A1. Soon after, Bertram Raphael suggested significant improvement upon the algorithm, with the pair retitling it to A2. Finally, Peter Hart made some final changes to A2 before testing and concluding that it was the best possible algorithm for finding shortest paths.</w:t>
+      </w:r>
+    </w:p>
+    <w:p>
+      <w:pPr>
+        <w:ind w:firstLine="720"/>
+        <w:rPr>
+          <w:rFonts w:ascii="Times New Roman" w:hAnsi="Times New Roman" w:cs="Times New Roman"/>
+          <w:sz w:val="24"/>
+          <w:szCs w:val="24"/>
+        </w:rPr>
+      </w:pPr>
+      <w:r>
+        <w:rPr>
+          <w:rFonts w:ascii="Times New Roman" w:hAnsi="Times New Roman" w:cs="Times New Roman"/>
+          <w:sz w:val="24"/>
+          <w:szCs w:val="24"/>
+        </w:rPr>
+        <w:t xml:space="preserve">Later that year, in June of 1968, the trio published a paper titled </w:t>
+      </w:r>
+      <w:r>
+        <w:rPr>
+          <w:rFonts w:ascii="Times New Roman" w:hAnsi="Times New Roman" w:cs="Times New Roman"/>
+          <w:sz w:val="24"/>
+          <w:szCs w:val="24"/>
+          <w:u w:val="single"/>
+        </w:rPr>
+        <w:t>A Formal Basis for the Heuristic Det</w:t>
+      </w:r>
+      <w:r>
+        <w:rPr>
+          <w:rFonts w:ascii="Times New Roman" w:hAnsi="Times New Roman" w:cs="Times New Roman"/>
+          <w:sz w:val="24"/>
+          <w:szCs w:val="24"/>
+          <w:u w:val="single"/>
+        </w:rPr>
+        <w:t>ermination of Minimum Cost Paths</w:t>
+      </w:r>
+      <w:r>
+        <w:rPr>
+          <w:rFonts w:ascii="Times New Roman" w:hAnsi="Times New Roman" w:cs="Times New Roman"/>
+          <w:sz w:val="24"/>
+          <w:szCs w:val="24"/>
+        </w:rPr>
+        <w:t xml:space="preserve">. </w:t>
+      </w:r>
+      <w:r>
+        <w:rPr>
+          <w:rFonts w:ascii="Times New Roman" w:hAnsi="Times New Roman" w:cs="Times New Roman"/>
+          <w:sz w:val="24"/>
+          <w:szCs w:val="24"/>
+        </w:rPr>
+        <w:t xml:space="preserve">The paper attempts to bring together two different ways of approaching the shortest path problem. </w:t>
+      </w:r>
+      <w:r>
+        <w:rPr>
+          <w:rFonts w:ascii="Times New Roman" w:hAnsi="Times New Roman" w:cs="Times New Roman"/>
+          <w:sz w:val="24"/>
+          <w:szCs w:val="24"/>
+        </w:rPr>
+        <w:t xml:space="preserve">They note the methods as; </w:t>
+      </w:r>
+      <w:r>
+        <w:rPr>
+          <w:rFonts w:ascii="Times New Roman" w:hAnsi="Times New Roman" w:cs="Times New Roman"/>
+          <w:sz w:val="24"/>
+          <w:szCs w:val="24"/>
+        </w:rPr>
+        <w:lastRenderedPageBreak/>
+        <w:t>Mathematical</w:t>
+      </w:r>
+      <w:r>
+        <w:rPr>
+          <w:rFonts w:ascii="Times New Roman" w:hAnsi="Times New Roman" w:cs="Times New Roman"/>
+          <w:sz w:val="24"/>
+          <w:szCs w:val="24"/>
+        </w:rPr>
+        <w:t xml:space="preserve"> approach, and Heuristic approac</w:t>
+      </w:r>
+      <w:r>
+        <w:rPr>
+          <w:rFonts w:ascii="Times New Roman" w:hAnsi="Times New Roman" w:cs="Times New Roman"/>
+          <w:sz w:val="24"/>
+          <w:szCs w:val="24"/>
+        </w:rPr>
+        <w:t>h</w:t>
+      </w:r>
+      <w:r>
+        <w:rPr>
+          <w:rFonts w:ascii="Times New Roman" w:hAnsi="Times New Roman" w:cs="Times New Roman"/>
+          <w:sz w:val="24"/>
+          <w:szCs w:val="24"/>
+        </w:rPr>
+        <w:t xml:space="preserve"> </w:t>
+      </w:r>
+      <w:r>
+        <w:rPr>
+          <w:rFonts w:ascii="Times New Roman" w:hAnsi="Times New Roman" w:cs="Times New Roman"/>
+          <w:sz w:val="24"/>
+          <w:szCs w:val="24"/>
+          <w:vertAlign w:val="superscript"/>
+        </w:rPr>
+        <w:t>[3]</w:t>
+      </w:r>
+      <w:r>
+        <w:rPr>
+          <w:rFonts w:ascii="Times New Roman" w:hAnsi="Times New Roman" w:cs="Times New Roman"/>
+          <w:sz w:val="24"/>
+          <w:szCs w:val="24"/>
+        </w:rPr>
+        <w:t xml:space="preserve">. </w:t>
+      </w:r>
+      <w:r>
+        <w:rPr>
+          <w:rFonts w:ascii="Times New Roman" w:hAnsi="Times New Roman" w:cs="Times New Roman"/>
+          <w:sz w:val="24"/>
+          <w:szCs w:val="24"/>
+        </w:rPr>
+        <w:t xml:space="preserve">They proceed to define the algorithm with examples and proofs. </w:t>
+      </w:r>
+      <w:r>
+        <w:rPr>
+          <w:rFonts w:ascii="Times New Roman" w:hAnsi="Times New Roman" w:cs="Times New Roman"/>
+          <w:sz w:val="24"/>
+          <w:szCs w:val="24"/>
+        </w:rPr>
+        <w:t>The algorithm has since been classically called the A* algorithm. It enjoys widespread use throughout computer systems and continues to be used in many applications around the world.</w:t>
+      </w:r>
+    </w:p>
+    <w:p>
+      <w:pPr>
+        <w:ind w:firstLine="720"/>
+        <w:jc w:val="center"/>
+        <w:rPr>
+          <w:rFonts w:ascii="Times New Roman" w:hAnsi="Times New Roman" w:cs="Times New Roman"/>
+          <w:sz w:val="24"/>
+          <w:szCs w:val="24"/>
+        </w:rPr>
+      </w:pPr>
+      <w:r>
+        <w:rPr>
+          <w:rFonts w:ascii="Times New Roman" w:hAnsi="Times New Roman" w:cs="Times New Roman"/>
+          <w:sz w:val="24"/>
+          <w:szCs w:val="24"/>
+        </w:rPr>
+        <w:t xml:space="preserve">II. </w:t>
+      </w:r>
+      <w:r>
+        <w:rPr>
+          <w:rFonts w:ascii="Times New Roman" w:hAnsi="Times New Roman" w:cs="Times New Roman"/>
+          <w:sz w:val="24"/>
+          <w:szCs w:val="24"/>
+        </w:rPr>
+        <w:t>Overview of Computations</w:t>
+      </w:r>
+    </w:p>
+    <w:p>
+      <w:pPr>
+        <w:ind w:firstLine="720"/>
+        <w:rPr>
+          <w:rFonts w:ascii="Times New Roman" w:hAnsi="Times New Roman" w:cs="Times New Roman"/>
+          <w:sz w:val="24"/>
+          <w:szCs w:val="24"/>
+        </w:rPr>
+      </w:pPr>
+      <w:r>
+        <w:rPr>
+          <w:rFonts w:ascii="Times New Roman" w:hAnsi="Times New Roman" w:cs="Times New Roman"/>
+          <w:sz w:val="24"/>
+          <w:szCs w:val="24"/>
+        </w:rPr>
+        <w:t>The A* algorithm is remarkably similar to Dijkstra’s original algorithm. The main difference in the process is the inclusion of a heuristic to each path</w:t>
+      </w:r>
+      <w:r>
+        <w:rPr>
+          <w:rFonts w:ascii="Times New Roman" w:hAnsi="Times New Roman" w:cs="Times New Roman"/>
+          <w:sz w:val="24"/>
+          <w:szCs w:val="24"/>
+        </w:rPr>
+        <w:t xml:space="preserve"> calculation</w:t>
+      </w:r>
+      <w:r>
+        <w:rPr>
+          <w:rFonts w:ascii="Times New Roman" w:hAnsi="Times New Roman" w:cs="Times New Roman"/>
+          <w:sz w:val="24"/>
+          <w:szCs w:val="24"/>
+        </w:rPr>
+        <w:t xml:space="preserve">. Where Dijkstra’s Algorithm keeps track only of the current path traveled thus far, comparing each node to find the shortest path forward, A* deviates by also adding in a heuristic analysis to this comparison. </w:t>
+      </w:r>
+      <w:r>
+        <w:rPr>
+          <w:rFonts w:ascii="Times New Roman" w:hAnsi="Times New Roman" w:cs="Times New Roman"/>
+          <w:sz w:val="24"/>
+          <w:szCs w:val="24"/>
+        </w:rPr>
+        <w:t>Therefore there is a more specific weight given to each path that is more likely to represent to paths distance so far as the heuristic should favor nodes that are literally closer to the final goal node.</w:t>
+      </w:r>
+      <w:r>
+        <w:rPr>
+          <w:rFonts w:ascii="Times New Roman" w:hAnsi="Times New Roman" w:cs="Times New Roman"/>
+          <w:sz w:val="24"/>
+          <w:szCs w:val="24"/>
+        </w:rPr>
+        <w:t xml:space="preserve"> It can be said that A* places preference on nodes literally closer to the goal node. Effectively reducing Dijkstra’s Algorithms extra expansions on nodes that may further away from the goal node than other more favorable nodes.</w:t>
+      </w:r>
+      <w:r>
+        <w:rPr>
+          <w:rFonts w:ascii="Times New Roman" w:hAnsi="Times New Roman" w:cs="Times New Roman"/>
+          <w:sz w:val="24"/>
+          <w:szCs w:val="24"/>
+        </w:rPr>
+        <w:t xml:space="preserve"> Th</w:t>
+      </w:r>
+      <w:r>
+        <w:rPr>
+          <w:rFonts w:ascii="Times New Roman" w:hAnsi="Times New Roman" w:cs="Times New Roman"/>
+          <w:sz w:val="24"/>
+          <w:szCs w:val="24"/>
+        </w:rPr>
+        <w:t>is is shown visually in Figure 1</w:t>
+      </w:r>
+      <w:r>
+        <w:rPr>
+          <w:rFonts w:ascii="Times New Roman" w:hAnsi="Times New Roman" w:cs="Times New Roman"/>
+          <w:sz w:val="24"/>
+          <w:szCs w:val="24"/>
+        </w:rPr>
+        <w:t xml:space="preserve"> below:</w:t>
+      </w:r>
+    </w:p>
+    <w:p>
+      <w:pPr>
+        <w:ind w:firstLine="720"/>
+        <w:jc w:val="center"/>
+        <w:rPr>
+          <w:rFonts w:ascii="Times New Roman" w:hAnsi="Times New Roman" w:cs="Times New Roman"/>
+          <w:sz w:val="24"/>
+          <w:szCs w:val="24"/>
+        </w:rPr>
+      </w:pPr>
+      <w:r>
+        <w:rPr>
+          <w:noProof/>
+        </w:rPr>
+        <w:drawing>
+          <wp:anchor distT="0" distB="0" distL="114300" distR="114300" simplePos="0" relativeHeight="251658240" behindDoc="0" locked="0" layoutInCell="1" allowOverlap="1" wp14:anchorId="0CE5E14C" wp14:editId="6A00E29E">
+            <wp:simplePos x="0" y="0"/>
+            <wp:positionH relativeFrom="margin">
+              <wp:align>left</wp:align>
+            </wp:positionH>
+            <wp:positionV relativeFrom="paragraph">
+              <wp:posOffset>275590</wp:posOffset>
+            </wp:positionV>
+            <wp:extent cx="6157595" cy="2724150"/>
+            <wp:effectExtent l="0" t="0" r="0" b="0"/>
+            <wp:wrapTopAndBottom/>
+            <wp:docPr id="1" name="Picture 1" descr="enter image description here"/>
+            <wp:cNvGraphicFramePr>
+              <a:graphicFrameLocks xmlns:a="http://schemas.openxmlformats.org/drawingml/2006/main" noChangeAspect="1"/>
+            </wp:cNvGraphicFramePr>
+            <a:graphic xmlns:a="http://schemas.openxmlformats.org/drawingml/2006/main">
+              <a:graphicData uri="http://schemas.openxmlformats.org/drawingml/2006/picture">
+                <pic:pic xmlns:pic="http://schemas.openxmlformats.org/drawingml/2006/picture">
+                  <pic:nvPicPr>
+                    <pic:cNvPr id="0" name="Picture 7" descr="enter image description here"/>
+                    <pic:cNvPicPr>
+                      <a:picLocks noChangeAspect="1" noChangeArrowheads="1"/>
+                    </pic:cNvPicPr>
+                  </pic:nvPicPr>
+                  <pic:blipFill>
+                    <a:blip r:embed="rId4">
+                      <a:extLst>
+                        <a:ext uri="{28A0092B-C50C-407E-A947-70E740481C1C}">
+                          <a14:useLocalDpi xmlns:a14="http://schemas.microsoft.com/office/drawing/2010/main" val="0"/>
+                        </a:ext>
+                      </a:extLst>
+                    </a:blip>
+                    <a:srcRect/>
+                    <a:stretch>
+                      <a:fillRect/>
+                    </a:stretch>
+                  </pic:blipFill>
+                  <pic:spPr bwMode="auto">
+                    <a:xfrm>
+                      <a:off x="0" y="0"/>
+                      <a:ext cx="6157595" cy="2724150"/>
+                    </a:xfrm>
+                    <a:prstGeom prst="rect">
+                      <a:avLst/>
+                    </a:prstGeom>
+                    <a:noFill/>
+                    <a:ln>
+                      <a:noFill/>
+                    </a:ln>
+                  </pic:spPr>
+                </pic:pic>
+              </a:graphicData>
+            </a:graphic>
+            <wp14:sizeRelH relativeFrom="margin">
+              <wp14:pctWidth>0</wp14:pctWidth>
+            </wp14:sizeRelH>
+            <wp14:sizeRelV relativeFrom="margin">
+              <wp14:pctHeight>0</wp14:pctHeight>
+            </wp14:sizeRelV>
+          </wp:anchor>
+        </w:drawing>
+      </w:r>
+      <w:r>
+        <w:rPr>
+          <w:rFonts w:ascii="Times New Roman" w:hAnsi="Times New Roman" w:cs="Times New Roman"/>
+          <w:sz w:val="24"/>
+          <w:szCs w:val="24"/>
+        </w:rPr>
+        <w:t>Fig. 1</w:t>
+      </w:r>
+    </w:p>
+    <w:p>
+      <w:pPr>
+        <w:ind w:firstLine="720"/>
+        <w:rPr>
+          <w:rFonts w:ascii="Times New Roman" w:hAnsi="Times New Roman" w:cs="Times New Roman"/>
+          <w:sz w:val="24"/>
+          <w:szCs w:val="24"/>
+          <w:vertAlign w:val="superscript"/>
+        </w:rPr>
+      </w:pPr>
+      <w:r>
+        <w:rPr>
+          <w:rFonts w:ascii="Times New Roman" w:hAnsi="Times New Roman" w:cs="Times New Roman"/>
+          <w:sz w:val="24"/>
+          <w:szCs w:val="24"/>
+          <w:vertAlign w:val="superscript"/>
+        </w:rPr>
+        <w:t>[6]</w:t>
+      </w:r>
+    </w:p>
+    <w:p>
+      <w:pPr>
+        <w:ind w:firstLine="720"/>
+        <w:rPr>
+          <w:rFonts w:ascii="Times New Roman" w:hAnsi="Times New Roman" w:cs="Times New Roman"/>
+          <w:sz w:val="24"/>
+          <w:szCs w:val="24"/>
+        </w:rPr>
+      </w:pPr>
+      <w:r>
+        <w:rPr>
+          <w:rFonts w:ascii="Times New Roman" w:hAnsi="Times New Roman" w:cs="Times New Roman"/>
+          <w:sz w:val="24"/>
+          <w:szCs w:val="24"/>
+        </w:rPr>
+        <w:t>Dijkstra’s Algorithm is located on left, which travels in equal distance in every direction until it eventually finds the source node. Comparatively the A* algorithm attempts to travel only closer to the goal node using the heuristi</w:t>
+      </w:r>
+      <w:bookmarkStart w:id="0" w:name="_GoBack"/>
+      <w:bookmarkEnd w:id="0"/>
+      <w:r>
+        <w:rPr>
+          <w:rFonts w:ascii="Times New Roman" w:hAnsi="Times New Roman" w:cs="Times New Roman"/>
+          <w:sz w:val="24"/>
+          <w:szCs w:val="24"/>
+        </w:rPr>
+        <w:t>c to estimate the remaining distance.</w:t>
+      </w:r>
+    </w:p>
+    <w:p>
+      <w:pPr>
+        <w:ind w:firstLine="720"/>
+        <w:rPr>
+          <w:rFonts w:ascii="Times New Roman" w:hAnsi="Times New Roman" w:cs="Times New Roman"/>
+          <w:sz w:val="24"/>
+          <w:szCs w:val="24"/>
+        </w:rPr>
+      </w:pPr>
+    </w:p>
+    <w:p>
+      <w:pPr>
+        <w:ind w:firstLine="720"/>
+        <w:rPr>
+          <w:rFonts w:ascii="Times New Roman" w:hAnsi="Times New Roman" w:cs="Times New Roman"/>
+          <w:sz w:val="24"/>
+          <w:szCs w:val="24"/>
+        </w:rPr>
+      </w:pPr>
+    </w:p>
+    <w:p>
+      <w:pPr>
+        <w:ind w:firstLine="720"/>
+        <w:rPr>
+          <w:rFonts w:ascii="Times New Roman" w:hAnsi="Times New Roman" w:cs="Times New Roman"/>
+          <w:sz w:val="24"/>
+          <w:szCs w:val="24"/>
+        </w:rPr>
+      </w:pPr>
+    </w:p>
+    <w:p>
+      <w:pPr>
+        <w:ind w:firstLine="720"/>
+        <w:rPr>
+          <w:rFonts w:ascii="Times New Roman" w:hAnsi="Times New Roman" w:cs="Times New Roman"/>
+          <w:sz w:val="24"/>
+          <w:szCs w:val="24"/>
+        </w:rPr>
+      </w:pPr>
+    </w:p>
+    <w:p>
+      <w:pPr>
+        <w:ind w:firstLine="720"/>
+        <w:rPr>
+          <w:rFonts w:ascii="Times New Roman" w:hAnsi="Times New Roman" w:cs="Times New Roman"/>
+          <w:sz w:val="24"/>
+          <w:szCs w:val="24"/>
+        </w:rPr>
+      </w:pPr>
+    </w:p>
+    <w:p>
+      <w:pPr>
+        <w:ind w:firstLine="720"/>
+        <w:rPr>
+          <w:rFonts w:ascii="Times New Roman" w:hAnsi="Times New Roman" w:cs="Times New Roman"/>
+          <w:sz w:val="24"/>
+          <w:szCs w:val="24"/>
+        </w:rPr>
+      </w:pPr>
+    </w:p>
+    <w:p>
+      <w:pPr>
+        <w:ind w:firstLine="720"/>
+        <w:rPr>
+          <w:rFonts w:ascii="Times New Roman" w:hAnsi="Times New Roman" w:cs="Times New Roman"/>
+          <w:sz w:val="24"/>
+          <w:szCs w:val="24"/>
+        </w:rPr>
+      </w:pPr>
+      <w:r>
+        <w:rPr>
+          <w:rFonts w:ascii="Times New Roman" w:hAnsi="Times New Roman" w:cs="Times New Roman"/>
+          <w:sz w:val="24"/>
+          <w:szCs w:val="24"/>
+        </w:rPr>
+        <w:t xml:space="preserve">This heuristic estimates the distance to the goal node from each checked node, giving a different final weight than would be found by Dijkstra’s Algorithm. </w:t>
+      </w:r>
+    </w:p>
+    <w:p>
+      <w:pPr>
+        <w:ind w:firstLine="720"/>
+        <w:jc w:val="center"/>
+        <w:rPr>
+          <w:rFonts w:ascii="Times New Roman" w:hAnsi="Times New Roman" w:cs="Times New Roman"/>
+          <w:sz w:val="24"/>
+          <w:szCs w:val="24"/>
+        </w:rPr>
+      </w:pPr>
+      <w:r>
+        <w:rPr>
+          <w:rFonts w:ascii="Times New Roman" w:hAnsi="Times New Roman" w:cs="Times New Roman"/>
+          <w:sz w:val="24"/>
+          <w:szCs w:val="24"/>
+        </w:rPr>
+        <w:t>Fig. 2</w:t>
+      </w:r>
+    </w:p>
+    <w:p>
+      <w:pPr>
+        <w:ind w:firstLine="720"/>
+        <w:rPr>
+          <w:rFonts w:ascii="Times New Roman" w:hAnsi="Times New Roman" w:cs="Times New Roman"/>
+          <w:sz w:val="24"/>
+          <w:szCs w:val="24"/>
+        </w:rPr>
+      </w:pPr>
+      <w:r>
+        <w:rPr>
+          <w:rFonts w:ascii="Times New Roman" w:hAnsi="Times New Roman" w:cs="Times New Roman"/>
+          <w:sz w:val="24"/>
+          <w:szCs w:val="24"/>
+        </w:rPr>
+        <w:pict>
+          <v:shapetype id="_x0000_t75" coordsize="21600,21600" o:spt="75" o:preferrelative="t" path="m@4@5l@4@11@9@11@9@5xe" filled="f" stroked="f">
+            <v:stroke joinstyle="miter"/>
+            <v:formulas>
+              <v:f eqn="if lineDrawn pixelLineWidth 0"/>
+              <v:f eqn="sum @0 1 0"/>
+              <v:f eqn="sum 0 0 @1"/>
+              <v:f eqn="prod @2 1 2"/>
+              <v:f eqn="prod @3 21600 pixelWidth"/>
+              <v:f eqn="prod @3 21600 pixelHeight"/>
+              <v:f eqn="sum @0 0 1"/>
+              <v:f eqn="prod @6 1 2"/>
+              <v:f eqn="prod @7 21600 pixelWidth"/>
+              <v:f eqn="sum @8 21600 0"/>
+              <v:f eqn="prod @7 21600 pixelHeight"/>
+              <v:f eqn="sum @10 21600 0"/>
+            </v:formulas>
+            <v:path o:extrusionok="f" gradientshapeok="t" o:connecttype="rect"/>
+            <o:lock v:ext="edit" aspectratio="t"/>
+          </v:shapetype>
+          <v:shape id="_x0000_i1025" type="#_x0000_t75" style="width:342pt;height:226.5pt">
+            <v:imagedata r:id="rId5" o:title="astar"/>
+          </v:shape>
+        </w:pict>
+      </w:r>
+      <w:r>
+        <w:rPr>
+          <w:rFonts w:ascii="Times New Roman" w:hAnsi="Times New Roman" w:cs="Times New Roman"/>
+          <w:sz w:val="24"/>
+          <w:szCs w:val="24"/>
+          <w:vertAlign w:val="superscript"/>
+        </w:rPr>
+        <w:t>[5]</w:t>
+      </w:r>
+    </w:p>
+    <w:p>
+      <w:pPr>
+        <w:rPr>
+          <w:rFonts w:ascii="Times New Roman" w:hAnsi="Times New Roman" w:cs="Times New Roman"/>
+          <w:sz w:val="24"/>
+          <w:szCs w:val="24"/>
+        </w:rPr>
+      </w:pPr>
+      <w:r>
+        <w:rPr>
+          <w:rFonts w:ascii="Times New Roman" w:hAnsi="Times New Roman" w:cs="Times New Roman"/>
+          <w:sz w:val="24"/>
+          <w:szCs w:val="24"/>
+        </w:rPr>
+        <w:tab/>
+      </w:r>
+      <w:r>
+        <w:rPr>
+          <w:rFonts w:ascii="Times New Roman" w:hAnsi="Times New Roman" w:cs="Times New Roman"/>
+          <w:sz w:val="24"/>
+          <w:szCs w:val="24"/>
+        </w:rPr>
+        <w:t xml:space="preserve">As seen in figure </w:t>
+      </w:r>
+      <w:r>
+        <w:rPr>
+          <w:rFonts w:ascii="Times New Roman" w:hAnsi="Times New Roman" w:cs="Times New Roman"/>
+          <w:sz w:val="24"/>
+          <w:szCs w:val="24"/>
+        </w:rPr>
+        <w:t>2</w:t>
+      </w:r>
+      <w:r>
+        <w:rPr>
+          <w:rFonts w:ascii="Times New Roman" w:hAnsi="Times New Roman" w:cs="Times New Roman"/>
+          <w:sz w:val="24"/>
+          <w:szCs w:val="24"/>
+        </w:rPr>
+        <w:t xml:space="preserve"> above, where Dijkstra’s Algorithm would only count the length of the current path to build its tree, the heuristic adds an extra level of detail that sets the algorithm on a more direct course. </w:t>
+      </w:r>
+      <w:r>
+        <w:rPr>
+          <w:rFonts w:ascii="Times New Roman" w:hAnsi="Times New Roman" w:cs="Times New Roman"/>
+          <w:sz w:val="24"/>
+          <w:szCs w:val="24"/>
+        </w:rPr>
+        <w:t>Under certain well-defined conditions, the A* algorithm will always be the optimal method for traversing through the shortest path in the graph.</w:t>
+      </w:r>
+      <w:r>
+        <w:rPr>
+          <w:rFonts w:ascii="Times New Roman" w:hAnsi="Times New Roman" w:cs="Times New Roman"/>
+          <w:sz w:val="24"/>
+          <w:szCs w:val="24"/>
+        </w:rPr>
+        <w:t xml:space="preserve"> </w:t>
+      </w:r>
+    </w:p>
+    <w:p>
+      <w:pPr>
+        <w:rPr>
+          <w:rFonts w:ascii="Times New Roman" w:hAnsi="Times New Roman" w:cs="Times New Roman"/>
+          <w:sz w:val="24"/>
+          <w:szCs w:val="24"/>
+        </w:rPr>
+      </w:pPr>
+      <w:r>
+        <w:rPr>
+          <w:rFonts w:ascii="Times New Roman" w:hAnsi="Times New Roman" w:cs="Times New Roman"/>
+          <w:sz w:val="24"/>
+          <w:szCs w:val="24"/>
+        </w:rPr>
+        <w:tab/>
+        <w:t>The heuristic being the primary defining factor between Dijkstra’s Algorithm and it’s A* counterpart, it becomes obvious that though Dijkstra’s was developed nearly ten years before the A* algorithm was first implemented, it is now commonly accepted that most general variants of Dijkstra’s Algorithm are in fact a special case of A* where the heuristic has a zero value for all nodes.</w:t>
+      </w:r>
+    </w:p>
+    <w:p>
+      <w:pPr>
+        <w:rPr>
+          <w:rFonts w:ascii="Times New Roman" w:hAnsi="Times New Roman" w:cs="Times New Roman"/>
+          <w:sz w:val="24"/>
+          <w:szCs w:val="24"/>
+        </w:rPr>
+      </w:pPr>
+    </w:p>
+    <w:p>
+      <w:pPr>
+        <w:rPr>
+          <w:rFonts w:ascii="Times New Roman" w:hAnsi="Times New Roman" w:cs="Times New Roman"/>
+          <w:sz w:val="24"/>
+          <w:szCs w:val="24"/>
+        </w:rPr>
+      </w:pPr>
+      <w:r>
+        <w:rPr>
+          <w:rFonts w:ascii="Times New Roman" w:hAnsi="Times New Roman" w:cs="Times New Roman"/>
+          <w:sz w:val="24"/>
+          <w:szCs w:val="24"/>
+        </w:rPr>
+        <w:tab/>
+      </w:r>
+    </w:p>
+    <w:p>
+      <w:pPr>
+        <w:rPr>
+          <w:rFonts w:ascii="Times New Roman" w:hAnsi="Times New Roman" w:cs="Times New Roman"/>
+          <w:sz w:val="24"/>
+          <w:szCs w:val="24"/>
+        </w:rPr>
+      </w:pPr>
+      <w:r>
+        <w:rPr>
+          <w:rFonts w:ascii="Times New Roman" w:hAnsi="Times New Roman" w:cs="Times New Roman"/>
+          <w:sz w:val="24"/>
+          <w:szCs w:val="24"/>
+        </w:rPr>
+        <w:t>How algorithms work</w:t>
+      </w:r>
+    </w:p>
+    <w:p>
+      <w:pPr>
+        <w:rPr>
+          <w:rFonts w:ascii="Times New Roman" w:hAnsi="Times New Roman" w:cs="Times New Roman"/>
+          <w:sz w:val="24"/>
+          <w:szCs w:val="24"/>
+        </w:rPr>
+      </w:pPr>
+      <w:r>
+        <w:rPr>
+          <w:rFonts w:ascii="Times New Roman" w:hAnsi="Times New Roman" w:cs="Times New Roman"/>
+          <w:sz w:val="24"/>
+          <w:szCs w:val="24"/>
+        </w:rPr>
+        <w:t>Differences between Dijkstra and A*</w:t>
+      </w:r>
+    </w:p>
+    <w:p>
+      <w:pPr>
+        <w:rPr>
+          <w:rFonts w:ascii="Times New Roman" w:hAnsi="Times New Roman" w:cs="Times New Roman"/>
+          <w:sz w:val="24"/>
+          <w:szCs w:val="24"/>
+        </w:rPr>
+      </w:pPr>
+      <w:r>
+        <w:rPr>
+          <w:rFonts w:ascii="Times New Roman" w:hAnsi="Times New Roman" w:cs="Times New Roman"/>
+          <w:sz w:val="24"/>
+          <w:szCs w:val="24"/>
+        </w:rPr>
+        <w:t>A* admissibility</w:t>
+      </w:r>
+    </w:p>
+    <w:p>
+      <w:pPr>
+        <w:rPr>
+          <w:rFonts w:ascii="Times New Roman" w:hAnsi="Times New Roman" w:cs="Times New Roman"/>
+          <w:sz w:val="24"/>
+          <w:szCs w:val="24"/>
+        </w:rPr>
+      </w:pPr>
+      <w:r>
+        <w:rPr>
+          <w:rFonts w:ascii="Times New Roman" w:hAnsi="Times New Roman" w:cs="Times New Roman"/>
+          <w:sz w:val="24"/>
+          <w:szCs w:val="24"/>
+        </w:rPr>
+        <w:t>Project created to display A* vs Dijkstra</w:t>
+      </w:r>
+    </w:p>
+    <w:p>
+      <w:pPr>
+        <w:rPr>
+          <w:rFonts w:ascii="Times New Roman" w:hAnsi="Times New Roman" w:cs="Times New Roman"/>
+          <w:sz w:val="24"/>
+          <w:szCs w:val="24"/>
+        </w:rPr>
+      </w:pPr>
+      <w:r>
+        <w:rPr>
+          <w:rFonts w:ascii="Times New Roman" w:hAnsi="Times New Roman" w:cs="Times New Roman"/>
+          <w:sz w:val="24"/>
+          <w:szCs w:val="24"/>
+        </w:rPr>
+        <w:t>Algorithm used for project</w:t>
+      </w:r>
+    </w:p>
+    <w:p>
+      <w:pPr>
+        <w:tabs>
+          <w:tab w:val="center" w:pos="4680"/>
+        </w:tabs>
+        <w:rPr>
+          <w:rFonts w:ascii="Times New Roman" w:hAnsi="Times New Roman" w:cs="Times New Roman"/>
+          <w:sz w:val="24"/>
+          <w:szCs w:val="24"/>
+        </w:rPr>
+      </w:pPr>
+      <w:r>
+        <w:rPr>
+          <w:rFonts w:ascii="Times New Roman" w:hAnsi="Times New Roman" w:cs="Times New Roman"/>
+          <w:sz w:val="24"/>
+          <w:szCs w:val="24"/>
+        </w:rPr>
+        <w:lastRenderedPageBreak/>
+        <w:t>A* used in gaming</w:t>
+      </w:r>
+      <w:r>
+        <w:rPr>
+          <w:rFonts w:ascii="Times New Roman" w:hAnsi="Times New Roman" w:cs="Times New Roman"/>
+          <w:sz w:val="24"/>
+          <w:szCs w:val="24"/>
+        </w:rPr>
+        <w:tab/>
+      </w:r>
+    </w:p>
+    <w:p>
+      <w:pPr>
+        <w:rPr>
+          <w:rFonts w:ascii="Times New Roman" w:hAnsi="Times New Roman" w:cs="Times New Roman"/>
+          <w:sz w:val="24"/>
+          <w:szCs w:val="24"/>
+        </w:rPr>
+      </w:pPr>
+      <w:r>
+        <w:rPr>
+          <w:rFonts w:ascii="Times New Roman" w:hAnsi="Times New Roman" w:cs="Times New Roman"/>
+          <w:sz w:val="24"/>
+          <w:szCs w:val="24"/>
+        </w:rPr>
+        <w:t>A* used in AI</w:t>
+      </w:r>
+    </w:p>
+    <w:p>
+      <w:pPr>
+        <w:rPr>
+          <w:rFonts w:ascii="Times New Roman" w:hAnsi="Times New Roman" w:cs="Times New Roman"/>
+          <w:sz w:val="24"/>
+          <w:szCs w:val="24"/>
+        </w:rPr>
+      </w:pPr>
+    </w:p>
+    <w:p>
+      <w:pPr>
+        <w:jc w:val="center"/>
+        <w:rPr>
+          <w:rFonts w:ascii="Times New Roman" w:hAnsi="Times New Roman" w:cs="Times New Roman"/>
+          <w:b/>
+          <w:sz w:val="24"/>
+          <w:szCs w:val="24"/>
+        </w:rPr>
+      </w:pPr>
+      <w:r>
+        <w:rPr>
+          <w:rFonts w:ascii="Times New Roman" w:hAnsi="Times New Roman" w:cs="Times New Roman"/>
+          <w:b/>
+          <w:sz w:val="24"/>
+          <w:szCs w:val="24"/>
+        </w:rPr>
+        <w:t>References</w:t>
+      </w:r>
+    </w:p>
+    <w:p>
+      <w:pPr>
+        <w:rPr>
+          <w:rFonts w:ascii="Times New Roman" w:hAnsi="Times New Roman" w:cs="Times New Roman"/>
+          <w:sz w:val="24"/>
+          <w:szCs w:val="24"/>
+        </w:rPr>
+      </w:pPr>
+      <w:r>
+        <w:rPr>
+          <w:rFonts w:ascii="Times New Roman" w:hAnsi="Times New Roman" w:cs="Times New Roman"/>
+          <w:sz w:val="24"/>
+          <w:szCs w:val="24"/>
+        </w:rPr>
+        <w:t xml:space="preserve">[1] </w:t>
+      </w:r>
+      <w:proofErr w:type="spellStart"/>
+      <w:r>
+        <w:rPr>
+          <w:rFonts w:ascii="Times New Roman" w:hAnsi="Times New Roman" w:cs="Times New Roman"/>
+          <w:sz w:val="24"/>
+          <w:szCs w:val="24"/>
+        </w:rPr>
+        <w:t>Dijktra</w:t>
+      </w:r>
+      <w:proofErr w:type="spellEnd"/>
+      <w:r>
+        <w:rPr>
+          <w:rFonts w:ascii="Times New Roman" w:hAnsi="Times New Roman" w:cs="Times New Roman"/>
+          <w:sz w:val="24"/>
+          <w:szCs w:val="24"/>
+        </w:rPr>
+        <w:t xml:space="preserve">, E. W.: A Note on Two Problems in </w:t>
+      </w:r>
+      <w:proofErr w:type="spellStart"/>
+      <w:r>
+        <w:rPr>
+          <w:rFonts w:ascii="Times New Roman" w:hAnsi="Times New Roman" w:cs="Times New Roman"/>
+          <w:sz w:val="24"/>
+          <w:szCs w:val="24"/>
+        </w:rPr>
+        <w:t>Connexion</w:t>
+      </w:r>
+      <w:proofErr w:type="spellEnd"/>
+      <w:r>
+        <w:rPr>
+          <w:rFonts w:ascii="Times New Roman" w:hAnsi="Times New Roman" w:cs="Times New Roman"/>
+          <w:sz w:val="24"/>
+          <w:szCs w:val="24"/>
+        </w:rPr>
+        <w:t xml:space="preserve"> with Graphs</w:t>
+      </w:r>
+      <w:r>
+        <w:rPr>
+          <w:rFonts w:ascii="Times New Roman" w:hAnsi="Times New Roman" w:cs="Times New Roman"/>
+          <w:sz w:val="24"/>
+          <w:szCs w:val="24"/>
+        </w:rPr>
+        <w:t xml:space="preserve">. </w:t>
+      </w:r>
+      <w:proofErr w:type="spellStart"/>
+      <w:r>
+        <w:rPr>
+          <w:rFonts w:ascii="Times New Roman" w:hAnsi="Times New Roman" w:cs="Times New Roman"/>
+          <w:sz w:val="24"/>
+          <w:szCs w:val="24"/>
+        </w:rPr>
+        <w:t>Pg</w:t>
+      </w:r>
+      <w:proofErr w:type="spellEnd"/>
+      <w:r>
+        <w:rPr>
+          <w:rFonts w:ascii="Times New Roman" w:hAnsi="Times New Roman" w:cs="Times New Roman"/>
+          <w:sz w:val="24"/>
+          <w:szCs w:val="24"/>
+        </w:rPr>
+        <w:t xml:space="preserve"> 1 (1959)</w:t>
+      </w:r>
+    </w:p>
+    <w:p>
+      <w:pPr>
+        <w:rPr>
+          <w:rFonts w:ascii="Times New Roman" w:hAnsi="Times New Roman" w:cs="Times New Roman"/>
+          <w:sz w:val="24"/>
+          <w:szCs w:val="24"/>
+        </w:rPr>
+      </w:pPr>
+      <w:r>
+        <w:rPr>
+          <w:rFonts w:ascii="Times New Roman" w:hAnsi="Times New Roman" w:cs="Times New Roman"/>
+          <w:sz w:val="24"/>
+          <w:szCs w:val="24"/>
+        </w:rPr>
+        <w:t xml:space="preserve">[2] </w:t>
+      </w:r>
+      <w:proofErr w:type="spellStart"/>
+      <w:r>
+        <w:rPr>
+          <w:rFonts w:ascii="Times New Roman" w:hAnsi="Times New Roman" w:cs="Times New Roman"/>
+          <w:sz w:val="24"/>
+          <w:szCs w:val="24"/>
+        </w:rPr>
+        <w:t>Frana</w:t>
+      </w:r>
+      <w:proofErr w:type="spellEnd"/>
+      <w:r>
+        <w:rPr>
+          <w:rFonts w:ascii="Times New Roman" w:hAnsi="Times New Roman" w:cs="Times New Roman"/>
+          <w:sz w:val="24"/>
+          <w:szCs w:val="24"/>
+        </w:rPr>
+        <w:t xml:space="preserve">, Phil: “An Interview with </w:t>
+      </w:r>
+      <w:proofErr w:type="spellStart"/>
+      <w:r>
+        <w:rPr>
+          <w:rFonts w:ascii="Times New Roman" w:hAnsi="Times New Roman" w:cs="Times New Roman"/>
+          <w:sz w:val="24"/>
+          <w:szCs w:val="24"/>
+        </w:rPr>
+        <w:t>Edsger</w:t>
+      </w:r>
+      <w:proofErr w:type="spellEnd"/>
+      <w:r>
+        <w:rPr>
+          <w:rFonts w:ascii="Times New Roman" w:hAnsi="Times New Roman" w:cs="Times New Roman"/>
+          <w:sz w:val="24"/>
+          <w:szCs w:val="24"/>
+        </w:rPr>
+        <w:t xml:space="preserve"> W. Dijkstra” (</w:t>
+      </w:r>
+      <w:hyperlink r:id="rId6" w:history="1">
         <w:r>
           <w:rPr>
             <w:rStyle w:val="Hyperlink"/>
+            <w:rFonts w:ascii="Times New Roman" w:hAnsi="Times New Roman" w:cs="Times New Roman"/>
+            <w:sz w:val="24"/>
+            <w:szCs w:val="24"/>
+          </w:rPr>
+          <w:t>http://dl.acm.org/citation.cfm?doid=1787234.1787249</w:t>
+        </w:r>
+      </w:hyperlink>
+      <w:r>
+        <w:rPr>
+          <w:rFonts w:ascii="Times New Roman" w:hAnsi="Times New Roman" w:cs="Times New Roman"/>
+          <w:sz w:val="24"/>
+          <w:szCs w:val="24"/>
+        </w:rPr>
+        <w:t>)</w:t>
+      </w:r>
+    </w:p>
+    <w:p>
+      <w:pPr>
+        <w:rPr>
+          <w:rFonts w:ascii="Times New Roman" w:hAnsi="Times New Roman" w:cs="Times New Roman"/>
+          <w:sz w:val="24"/>
+          <w:szCs w:val="24"/>
+        </w:rPr>
+      </w:pPr>
+      <w:r>
+        <w:rPr>
+          <w:rFonts w:ascii="Times New Roman" w:hAnsi="Times New Roman" w:cs="Times New Roman"/>
+          <w:sz w:val="24"/>
+          <w:szCs w:val="24"/>
+        </w:rPr>
+        <w:t xml:space="preserve">[3] Hart Peter E., Nilsson Nils, J, Raphael Bertram: A Formal Basis for the Heuristic Determination of Minimum Cost Paths. </w:t>
+      </w:r>
+      <w:proofErr w:type="spellStart"/>
+      <w:r>
+        <w:rPr>
+          <w:rFonts w:ascii="Times New Roman" w:hAnsi="Times New Roman" w:cs="Times New Roman"/>
+          <w:sz w:val="24"/>
+          <w:szCs w:val="24"/>
+        </w:rPr>
+        <w:t>Pg</w:t>
+      </w:r>
+      <w:proofErr w:type="spellEnd"/>
+      <w:r>
+        <w:rPr>
+          <w:rFonts w:ascii="Times New Roman" w:hAnsi="Times New Roman" w:cs="Times New Roman"/>
+          <w:sz w:val="24"/>
+          <w:szCs w:val="24"/>
+        </w:rPr>
+        <w:t xml:space="preserve"> 1 (1968)</w:t>
+      </w:r>
+    </w:p>
+    <w:p>
+      <w:pPr>
+        <w:rPr>
+          <w:rFonts w:ascii="Times New Roman" w:hAnsi="Times New Roman" w:cs="Times New Roman"/>
+          <w:sz w:val="24"/>
+          <w:szCs w:val="24"/>
+        </w:rPr>
+      </w:pPr>
+      <w:r>
+        <w:rPr>
+          <w:rFonts w:ascii="Times New Roman" w:hAnsi="Times New Roman" w:cs="Times New Roman"/>
+          <w:sz w:val="24"/>
+          <w:szCs w:val="24"/>
+        </w:rPr>
+        <w:t xml:space="preserve">[4] </w:t>
+      </w:r>
+    </w:p>
+    <w:p>
+      <w:pPr>
+        <w:rPr>
+          <w:rFonts w:ascii="Times New Roman" w:hAnsi="Times New Roman" w:cs="Times New Roman"/>
+          <w:sz w:val="24"/>
+          <w:szCs w:val="24"/>
+        </w:rPr>
+      </w:pPr>
+      <w:r>
+        <w:rPr>
+          <w:rFonts w:ascii="Times New Roman" w:hAnsi="Times New Roman" w:cs="Times New Roman"/>
+          <w:sz w:val="24"/>
+          <w:szCs w:val="24"/>
+        </w:rPr>
+        <w:t xml:space="preserve">[5] </w:t>
+      </w:r>
+      <w:hyperlink r:id="rId7" w:history="1">
+        <w:r>
+          <w:rPr>
+            <w:rStyle w:val="Hyperlink"/>
+            <w:rFonts w:ascii="Times New Roman" w:hAnsi="Times New Roman" w:cs="Times New Roman"/>
+            <w:sz w:val="24"/>
+            <w:szCs w:val="24"/>
+          </w:rPr>
+          <w:t>http://digilib.its.ac.id/public/ITS-Undergraduate-19142-Paper-519446.pdf Pg 2</w:t>
+        </w:r>
+      </w:hyperlink>
+    </w:p>
+    <w:p>
+      <w:pPr>
+        <w:rPr>
+          <w:rFonts w:ascii="Times New Roman" w:hAnsi="Times New Roman" w:cs="Times New Roman"/>
+          <w:sz w:val="24"/>
+          <w:szCs w:val="24"/>
+        </w:rPr>
+      </w:pPr>
+      <w:r>
+        <w:rPr>
+          <w:rFonts w:ascii="Times New Roman" w:hAnsi="Times New Roman" w:cs="Times New Roman"/>
+          <w:sz w:val="24"/>
+          <w:szCs w:val="24"/>
+        </w:rPr>
+        <w:t xml:space="preserve">[6] </w:t>
+      </w:r>
+      <w:hyperlink r:id="rId8" w:history="1">
+        <w:r>
+          <w:rPr>
+            <w:rStyle w:val="Hyperlink"/>
+            <w:rFonts w:ascii="Times New Roman" w:hAnsi="Times New Roman" w:cs="Times New Roman"/>
+            <w:sz w:val="24"/>
+            <w:szCs w:val="24"/>
+          </w:rPr>
+          <w:t>http://gamedev.stackexchange.com/questions/61850/in-a-star-how-does-the-heuristic-help-determine-your-path</w:t>
+        </w:r>
+      </w:hyperlink>
+      <w:r>
+        <w:rPr>
+          <w:rFonts w:ascii="Times New Roman" w:hAnsi="Times New Roman" w:cs="Times New Roman"/>
+          <w:sz w:val="24"/>
+          <w:szCs w:val="24"/>
+        </w:rPr>
+        <w:t xml:space="preserve"> - User: </w:t>
+      </w:r>
+      <w:hyperlink r:id="rId9" w:history="1">
+        <w:r>
+          <w:rPr>
+            <w:rStyle w:val="Hyperlink"/>
+            <w:rFonts w:ascii="Times New Roman" w:hAnsi="Times New Roman" w:cs="Times New Roman"/>
+            <w:sz w:val="24"/>
+            <w:szCs w:val="24"/>
+          </w:rPr>
+          <w:t>http://gamedev.stackexchange.com/users/998/bobobobo</w:t>
+        </w:r>
+      </w:hyperlink>
+    </w:p>
+    <w:p>
+      <w:pPr>
+        <w:rPr>
+          <w:rFonts w:ascii="Times New Roman" w:hAnsi="Times New Roman" w:cs="Times New Roman"/>
+          <w:sz w:val="24"/>
+          <w:szCs w:val="24"/>
+        </w:rPr>
+      </w:pPr>
+    </w:p>
+    <w:p>
+      <w:pPr>
+        <w:rPr>
+          <w:rFonts w:ascii="Times New Roman" w:hAnsi="Times New Roman" w:cs="Times New Roman"/>
+          <w:sz w:val="24"/>
+          <w:szCs w:val="24"/>
+        </w:rPr>
+      </w:pPr>
+      <w:r>
+        <w:rPr>
+          <w:rFonts w:ascii="Times New Roman" w:hAnsi="Times New Roman" w:cs="Times New Roman"/>
+          <w:sz w:val="24"/>
+          <w:szCs w:val="24"/>
+        </w:rPr>
+        <w:t>Bibliography:</w:t>
+      </w:r>
+    </w:p>
+    <w:p>
+      <w:pPr>
+        <w:rPr>
+          <w:rStyle w:val="Hyperlink"/>
+          <w:rFonts w:ascii="Times New Roman" w:hAnsi="Times New Roman" w:cs="Times New Roman"/>
+          <w:sz w:val="24"/>
+          <w:szCs w:val="24"/>
+        </w:rPr>
+      </w:pPr>
+      <w:hyperlink r:id="rId10" w:history="1">
+        <w:r>
+          <w:rPr>
+            <w:rStyle w:val="Hyperlink"/>
+            <w:rFonts w:ascii="Times New Roman" w:hAnsi="Times New Roman" w:cs="Times New Roman"/>
+            <w:sz w:val="24"/>
+            <w:szCs w:val="24"/>
           </w:rPr>
           <w:t>http://www-m3.ma.tum.de/foswiki/pub/MN0506/WebHome/dijkstra.pdf</w:t>
         </w:r>
       </w:hyperlink>
-    </w:p>
-    <w:p>
-      <w:hyperlink r:id="rId5" w:history="1">
+      <w:r>
+        <w:rPr>
+          <w:rStyle w:val="Hyperlink"/>
+          <w:rFonts w:ascii="Times New Roman" w:hAnsi="Times New Roman" w:cs="Times New Roman"/>
+          <w:sz w:val="24"/>
+          <w:szCs w:val="24"/>
+        </w:rPr>
+        <w:t xml:space="preserve"> </w:t>
+      </w:r>
+      <w:r>
+        <w:rPr>
+          <w:rFonts w:ascii="Times New Roman" w:hAnsi="Times New Roman" w:cs="Times New Roman"/>
+          <w:sz w:val="24"/>
+          <w:szCs w:val="24"/>
+        </w:rPr>
+        <w:t>– original paper by Dijkstra</w:t>
+      </w:r>
+    </w:p>
+    <w:p>
+      <w:pPr>
+        <w:rPr>
+          <w:rFonts w:ascii="Times New Roman" w:hAnsi="Times New Roman" w:cs="Times New Roman"/>
+          <w:sz w:val="24"/>
+          <w:szCs w:val="24"/>
+        </w:rPr>
+      </w:pPr>
+      <w:hyperlink r:id="rId11" w:history="1">
         <w:r>
           <w:rPr>
             <w:rStyle w:val="Hyperlink"/>
+            <w:rFonts w:ascii="Times New Roman" w:hAnsi="Times New Roman" w:cs="Times New Roman"/>
+            <w:sz w:val="24"/>
+            <w:szCs w:val="24"/>
+          </w:rPr>
+          <w:t>http://ai.stanford.edu/~nilsson/OnlinePubs-Nils/PublishedPapers/astar.pdf</w:t>
+        </w:r>
+      </w:hyperlink>
+      <w:r>
+        <w:rPr>
+          <w:rFonts w:ascii="Times New Roman" w:hAnsi="Times New Roman" w:cs="Times New Roman"/>
+          <w:sz w:val="24"/>
+          <w:szCs w:val="24"/>
+        </w:rPr>
+        <w:t xml:space="preserve"> - original A* </w:t>
+      </w:r>
+      <w:r>
+        <w:rPr>
+          <w:rFonts w:ascii="Times New Roman" w:hAnsi="Times New Roman" w:cs="Times New Roman"/>
+          <w:sz w:val="24"/>
+          <w:szCs w:val="24"/>
+        </w:rPr>
+        <w:t>paper</w:t>
+      </w:r>
+    </w:p>
+    <w:p>
+      <w:pPr>
+        <w:rPr>
+          <w:rStyle w:val="Hyperlink"/>
+          <w:rFonts w:ascii="Times New Roman" w:hAnsi="Times New Roman" w:cs="Times New Roman"/>
+          <w:sz w:val="24"/>
+          <w:szCs w:val="24"/>
+        </w:rPr>
+      </w:pPr>
+      <w:hyperlink r:id="rId12" w:history="1">
+        <w:r>
+          <w:rPr>
+            <w:rStyle w:val="Hyperlink"/>
+            <w:rFonts w:ascii="Times New Roman" w:hAnsi="Times New Roman" w:cs="Times New Roman"/>
+            <w:sz w:val="24"/>
+            <w:szCs w:val="24"/>
           </w:rPr>
           <w:t>http://matwbn.icm.edu.pl/ksiazki/cc/cc35/cc3536.pdf</w:t>
         </w:r>
       </w:hyperlink>
     </w:p>
     <w:p>
-      <w:bookmarkStart w:id="0" w:name="_GoBack"/>
-      <w:bookmarkEnd w:id="0"/>
+      <w:pPr>
+        <w:rPr>
+          <w:rStyle w:val="Hyperlink"/>
+          <w:rFonts w:ascii="Times New Roman" w:hAnsi="Times New Roman" w:cs="Times New Roman"/>
+          <w:sz w:val="24"/>
+          <w:szCs w:val="24"/>
+        </w:rPr>
+      </w:pPr>
+      <w:hyperlink r:id="rId13" w:history="1">
+        <w:r>
+          <w:rPr>
+            <w:rStyle w:val="Hyperlink"/>
+            <w:rFonts w:ascii="Times New Roman" w:hAnsi="Times New Roman" w:cs="Times New Roman"/>
+            <w:sz w:val="24"/>
+            <w:szCs w:val="24"/>
+          </w:rPr>
+          <w:t>http://theory.stanford.edu/~amitp/GameProgramming/Heuristics.html</w:t>
+        </w:r>
+      </w:hyperlink>
+    </w:p>
+    <w:p>
+      <w:pPr>
+        <w:rPr>
+          <w:rStyle w:val="Hyperlink"/>
+          <w:rFonts w:ascii="Times New Roman" w:hAnsi="Times New Roman" w:cs="Times New Roman"/>
+          <w:sz w:val="24"/>
+          <w:szCs w:val="24"/>
+        </w:rPr>
+      </w:pPr>
+      <w:r>
+        <w:rPr>
+          <w:rStyle w:val="Hyperlink"/>
+          <w:rFonts w:ascii="Times New Roman" w:hAnsi="Times New Roman" w:cs="Times New Roman"/>
+          <w:sz w:val="24"/>
+          <w:szCs w:val="24"/>
+        </w:rPr>
+        <w:t>https://en.wikipedia.org/wiki/Artificial_Intelligence:_A_Modern_Approach</w:t>
+      </w:r>
+    </w:p>
+    <w:p>
+      <w:pPr>
+        <w:rPr>
+          <w:rStyle w:val="Hyperlink"/>
+          <w:rFonts w:ascii="Times New Roman" w:hAnsi="Times New Roman" w:cs="Times New Roman"/>
+          <w:sz w:val="24"/>
+          <w:szCs w:val="24"/>
+        </w:rPr>
+      </w:pPr>
+    </w:p>
+    <w:p>
+      <w:pPr>
+        <w:rPr>
+          <w:rStyle w:val="Hyperlink"/>
+          <w:rFonts w:ascii="Times New Roman" w:hAnsi="Times New Roman" w:cs="Times New Roman"/>
+          <w:color w:val="auto"/>
+          <w:sz w:val="24"/>
+          <w:szCs w:val="24"/>
+          <w:u w:val="none"/>
+        </w:rPr>
+      </w:pPr>
+      <w:r>
+        <w:rPr>
+          <w:rStyle w:val="Hyperlink"/>
+          <w:rFonts w:ascii="Times New Roman" w:hAnsi="Times New Roman" w:cs="Times New Roman"/>
+          <w:color w:val="auto"/>
+          <w:sz w:val="24"/>
+          <w:szCs w:val="24"/>
+          <w:u w:val="none"/>
+        </w:rPr>
+        <w:t>Find alternative sources:</w:t>
+      </w:r>
+    </w:p>
+    <w:p>
+      <w:pPr>
+        <w:rPr>
+          <w:rFonts w:ascii="Times New Roman" w:hAnsi="Times New Roman" w:cs="Times New Roman"/>
+          <w:sz w:val="24"/>
+          <w:szCs w:val="24"/>
+        </w:rPr>
+      </w:pPr>
+      <w:hyperlink r:id="rId14" w:history="1">
+        <w:r>
+          <w:rPr>
+            <w:rStyle w:val="Hyperlink"/>
+            <w:rFonts w:ascii="Times New Roman" w:hAnsi="Times New Roman" w:cs="Times New Roman"/>
+            <w:sz w:val="24"/>
+            <w:szCs w:val="24"/>
+          </w:rPr>
+          <w:t>http://stackoverflow.com/questions/1332466/how-does-dijkstras-algorithm-and-a-star-compare</w:t>
+        </w:r>
+      </w:hyperlink>
+    </w:p>
+    <w:p>
+      <w:pPr>
+        <w:rPr>
+          <w:rFonts w:ascii="Times New Roman" w:hAnsi="Times New Roman" w:cs="Times New Roman"/>
+          <w:sz w:val="24"/>
+          <w:szCs w:val="24"/>
+        </w:rPr>
+      </w:pPr>
+      <w:hyperlink r:id="rId15" w:history="1">
+        <w:r>
+          <w:rPr>
+            <w:rStyle w:val="Hyperlink"/>
+            <w:rFonts w:ascii="Times New Roman" w:hAnsi="Times New Roman" w:cs="Times New Roman"/>
+            <w:sz w:val="24"/>
+            <w:szCs w:val="24"/>
+          </w:rPr>
+          <w:t>http://gamedev.stackexchange.com/questions/15/how-does-a-pathfinding-work</w:t>
+        </w:r>
+      </w:hyperlink>
+    </w:p>
+    <w:p>
+      <w:pPr>
+        <w:rPr>
+          <w:rFonts w:ascii="Times New Roman" w:hAnsi="Times New Roman" w:cs="Times New Roman"/>
+          <w:sz w:val="24"/>
+          <w:szCs w:val="24"/>
+        </w:rPr>
+      </w:pPr>
+      <w:hyperlink r:id="rId16" w:history="1">
+        <w:r>
+          <w:rPr>
+            <w:rStyle w:val="Hyperlink"/>
+            <w:rFonts w:ascii="Times New Roman" w:hAnsi="Times New Roman" w:cs="Times New Roman"/>
+            <w:sz w:val="24"/>
+            <w:szCs w:val="24"/>
+          </w:rPr>
+          <w:t>https://en.wikipedia.org/wiki/Admissible_heuristic</w:t>
+        </w:r>
+      </w:hyperlink>
+      <w:r>
+        <w:rPr>
+          <w:rFonts w:ascii="Times New Roman" w:hAnsi="Times New Roman" w:cs="Times New Roman"/>
+          <w:sz w:val="24"/>
+          <w:szCs w:val="24"/>
+        </w:rPr>
+        <w:t xml:space="preserve"> (formulation and search </w:t>
+      </w:r>
+      <w:r>
+        <w:rPr>
+          <w:rFonts w:ascii="Times New Roman" w:hAnsi="Times New Roman" w:cs="Times New Roman"/>
+          <w:sz w:val="24"/>
+          <w:szCs w:val="24"/>
+        </w:rPr>
+        <w:t>algorithms</w:t>
+      </w:r>
+      <w:r>
+        <w:rPr>
+          <w:rFonts w:ascii="Times New Roman" w:hAnsi="Times New Roman" w:cs="Times New Roman"/>
+          <w:sz w:val="24"/>
+          <w:szCs w:val="24"/>
+        </w:rPr>
+        <w:t xml:space="preserve">) </w:t>
+      </w:r>
+    </w:p>
+    <w:p>
+      <w:pPr>
+        <w:rPr>
+          <w:rFonts w:ascii="Times New Roman" w:hAnsi="Times New Roman" w:cs="Times New Roman"/>
+          <w:sz w:val="24"/>
+          <w:szCs w:val="24"/>
+        </w:rPr>
+      </w:pPr>
+      <w:hyperlink r:id="rId17" w:history="1">
+        <w:r>
+          <w:rPr>
+            <w:rStyle w:val="Hyperlink"/>
+            <w:rFonts w:ascii="Times New Roman" w:hAnsi="Times New Roman" w:cs="Times New Roman"/>
+            <w:sz w:val="24"/>
+            <w:szCs w:val="24"/>
+          </w:rPr>
+          <w:t>https://www.cs.rit.edu/~ark/winter2012/730/team/1/presentation1.pdf</w:t>
+        </w:r>
+      </w:hyperlink>
+      <w:r>
+        <w:rPr>
+          <w:rFonts w:ascii="Times New Roman" w:hAnsi="Times New Roman" w:cs="Times New Roman"/>
+          <w:sz w:val="24"/>
+          <w:szCs w:val="24"/>
+        </w:rPr>
+        <w:t xml:space="preserve"> (basically my project...)</w:t>
+      </w:r>
+    </w:p>
+    <w:p>
+      <w:pPr>
+        <w:rPr>
+          <w:rFonts w:ascii="Times New Roman" w:hAnsi="Times New Roman" w:cs="Times New Roman"/>
+          <w:sz w:val="24"/>
+          <w:szCs w:val="24"/>
+        </w:rPr>
+      </w:pPr>
+    </w:p>
+    <w:p>
+      <w:pPr>
+        <w:rPr>
+          <w:rFonts w:ascii="Times New Roman" w:hAnsi="Times New Roman" w:cs="Times New Roman"/>
+          <w:sz w:val="24"/>
+          <w:szCs w:val="24"/>
+        </w:rPr>
+      </w:pPr>
+    </w:p>
+    <w:p>
+      <w:pPr>
+        <w:rPr>
+          <w:rFonts w:ascii="Times New Roman" w:hAnsi="Times New Roman" w:cs="Times New Roman"/>
+          <w:sz w:val="24"/>
+          <w:szCs w:val="24"/>
+        </w:rPr>
+      </w:pPr>
     </w:p>
     <w:sectPr>
       <w:pgSz w:w="12240" w:h="15840"/>
@@ -468,6 +2350,18 @@
       <w:u w:val="single"/>
     </w:rPr>
   </w:style>
+  <w:style w:type="character" w:styleId="FollowedHyperlink">
+    <w:name w:val="FollowedHyperlink"/>
+    <w:basedOn w:val="DefaultParagraphFont"/>
+    <w:uiPriority w:val="99"/>
+    <w:semiHidden/>
+    <w:unhideWhenUsed/>
+    <w:rsid w:val="00985D1B"/>
+    <w:rPr>
+      <w:color w:val="954F72" w:themeColor="followedHyperlink"/>
+      <w:u w:val="single"/>
+    </w:rPr>
+  </w:style>
 </w:styles>
 </file>
 

</xml_diff>

<commit_message>
Nearly final changes, sending for review
</commit_message>
<xml_diff>
--- a/Documents/GraphTheoryRoughDraft.docx
+++ b/Documents/GraphTheoryRoughDraft.docx
@@ -4,6 +4,7 @@
   <w:body>
     <w:p>
       <w:pPr>
+        <w:spacing w:line="480" w:lineRule="auto"/>
         <w:jc w:val="center"/>
         <w:rPr>
           <w:rFonts w:ascii="Times New Roman" w:hAnsi="Times New Roman" w:cs="Times New Roman"/>
@@ -22,6 +23,7 @@
     </w:p>
     <w:p>
       <w:pPr>
+        <w:spacing w:line="480" w:lineRule="auto"/>
         <w:jc w:val="center"/>
         <w:rPr>
           <w:rFonts w:ascii="Times New Roman" w:hAnsi="Times New Roman" w:cs="Times New Roman"/>
@@ -40,6 +42,7 @@
     </w:p>
     <w:p>
       <w:pPr>
+        <w:spacing w:line="480" w:lineRule="auto"/>
         <w:jc w:val="center"/>
         <w:rPr>
           <w:rFonts w:ascii="Times New Roman" w:hAnsi="Times New Roman" w:cs="Times New Roman"/>
@@ -58,23 +61,7 @@
     </w:p>
     <w:p>
       <w:pPr>
-        <w:rPr>
-          <w:rFonts w:ascii="Times New Roman" w:hAnsi="Times New Roman" w:cs="Times New Roman"/>
-          <w:sz w:val="24"/>
-          <w:szCs w:val="24"/>
-        </w:rPr>
-      </w:pPr>
-      <w:r>
-        <w:rPr>
-          <w:rFonts w:ascii="Times New Roman" w:hAnsi="Times New Roman" w:cs="Times New Roman"/>
-          <w:sz w:val="24"/>
-          <w:szCs w:val="24"/>
-        </w:rPr>
-        <w:t>Intro to Dijkstra and A*</w:t>
-      </w:r>
-    </w:p>
-    <w:p>
-      <w:pPr>
+        <w:spacing w:line="480" w:lineRule="auto"/>
         <w:jc w:val="center"/>
         <w:rPr>
           <w:rFonts w:ascii="Times New Roman" w:hAnsi="Times New Roman" w:cs="Times New Roman"/>
@@ -109,6 +96,7 @@
     </w:p>
     <w:p>
       <w:pPr>
+        <w:spacing w:line="480" w:lineRule="auto"/>
         <w:rPr>
           <w:rFonts w:ascii="Times New Roman" w:hAnsi="Times New Roman" w:cs="Times New Roman"/>
           <w:sz w:val="24"/>
@@ -147,7 +135,23 @@
           <w:sz w:val="24"/>
           <w:szCs w:val="24"/>
         </w:rPr>
-        <w:t>He approached this problem to demonstrate the capabilities of a new computer called ARMAC</w:t>
+        <w:t xml:space="preserve">He </w:t>
+      </w:r>
+      <w:r>
+        <w:rPr>
+          <w:rFonts w:ascii="Times New Roman" w:hAnsi="Times New Roman" w:cs="Times New Roman"/>
+          <w:sz w:val="24"/>
+          <w:szCs w:val="24"/>
+        </w:rPr>
+        <w:t xml:space="preserve">initially </w:t>
+      </w:r>
+      <w:r>
+        <w:rPr>
+          <w:rFonts w:ascii="Times New Roman" w:hAnsi="Times New Roman" w:cs="Times New Roman"/>
+          <w:sz w:val="24"/>
+          <w:szCs w:val="24"/>
+        </w:rPr>
+        <w:t>approached this problem to demonstrate the capabilities of a new computer called ARMAC</w:t>
       </w:r>
       <w:r>
         <w:rPr>
@@ -185,6 +189,7 @@
     </w:p>
     <w:p>
       <w:pPr>
+        <w:spacing w:line="480" w:lineRule="auto"/>
         <w:ind w:firstLine="720"/>
         <w:rPr>
           <w:rFonts w:ascii="Times New Roman" w:hAnsi="Times New Roman" w:cs="Times New Roman"/>
@@ -280,6 +285,7 @@
     </w:p>
     <w:p>
       <w:pPr>
+        <w:spacing w:line="480" w:lineRule="auto"/>
         <w:rPr>
           <w:rFonts w:ascii="Times New Roman" w:hAnsi="Times New Roman" w:cs="Times New Roman"/>
           <w:sz w:val="24"/>
@@ -298,6 +304,7 @@
     </w:p>
     <w:p>
       <w:pPr>
+        <w:spacing w:line="480" w:lineRule="auto"/>
         <w:rPr>
           <w:rFonts w:ascii="Times New Roman" w:hAnsi="Times New Roman" w:cs="Times New Roman"/>
           <w:i/>
@@ -328,6 +335,7 @@
     </w:p>
     <w:p>
       <w:pPr>
+        <w:spacing w:line="480" w:lineRule="auto"/>
         <w:rPr>
           <w:rFonts w:ascii="Times New Roman" w:hAnsi="Times New Roman" w:cs="Times New Roman"/>
           <w:sz w:val="24"/>
@@ -346,6 +354,7 @@
     </w:p>
     <w:p>
       <w:pPr>
+        <w:spacing w:line="480" w:lineRule="auto"/>
         <w:rPr>
           <w:rFonts w:ascii="Times New Roman" w:hAnsi="Times New Roman" w:cs="Times New Roman"/>
           <w:i/>
@@ -396,6 +405,7 @@
     </w:p>
     <w:p>
       <w:pPr>
+        <w:spacing w:line="480" w:lineRule="auto"/>
         <w:ind w:firstLine="720"/>
         <w:rPr>
           <w:rFonts w:ascii="Times New Roman" w:hAnsi="Times New Roman" w:cs="Times New Roman"/>
@@ -420,25 +430,218 @@
         </w:rPr>
         <w:t xml:space="preserve">“The solution given above is to be </w:t>
       </w:r>
+      <w:r>
+        <w:rPr>
+          <w:rFonts w:ascii="Times New Roman" w:hAnsi="Times New Roman" w:cs="Times New Roman"/>
+          <w:i/>
+          <w:sz w:val="24"/>
+          <w:szCs w:val="24"/>
+        </w:rPr>
+        <w:t>preferred</w:t>
+      </w:r>
+      <w:r>
+        <w:rPr>
+          <w:rFonts w:ascii="Times New Roman" w:hAnsi="Times New Roman" w:cs="Times New Roman"/>
+          <w:i/>
+          <w:sz w:val="24"/>
+          <w:szCs w:val="24"/>
+        </w:rPr>
+        <w:t xml:space="preserve"> to the solution by L. R. Ford as described by C. Berge for, irrespective of the number of branches, we n</w:t>
+      </w:r>
+      <w:bookmarkStart w:id="0" w:name="_GoBack"/>
+      <w:bookmarkEnd w:id="0"/>
+      <w:r>
+        <w:rPr>
+          <w:rFonts w:ascii="Times New Roman" w:hAnsi="Times New Roman" w:cs="Times New Roman"/>
+          <w:i/>
+          <w:sz w:val="24"/>
+          <w:szCs w:val="24"/>
+        </w:rPr>
+        <w:t xml:space="preserve">eed not store the data for all branches </w:t>
+      </w:r>
+      <w:r>
+        <w:rPr>
+          <w:rFonts w:ascii="Times New Roman" w:hAnsi="Times New Roman" w:cs="Times New Roman"/>
+          <w:i/>
+          <w:sz w:val="24"/>
+          <w:szCs w:val="24"/>
+        </w:rPr>
+        <w:lastRenderedPageBreak/>
+        <w:t>simultaneously but only those for the branches in sets I and II, and this number is always less than n. Furthermore, the amount of work to be done seems to be considerably less.”</w:t>
+      </w:r>
+      <w:r>
+        <w:rPr>
+          <w:rFonts w:ascii="Times New Roman" w:hAnsi="Times New Roman" w:cs="Times New Roman"/>
+          <w:sz w:val="24"/>
+          <w:szCs w:val="24"/>
+          <w:vertAlign w:val="superscript"/>
+        </w:rPr>
+        <w:t>[1]</w:t>
+      </w:r>
+    </w:p>
+    <w:p>
+      <w:pPr>
+        <w:spacing w:line="480" w:lineRule="auto"/>
+        <w:ind w:firstLine="720"/>
+        <w:rPr>
+          <w:rFonts w:ascii="Times New Roman" w:hAnsi="Times New Roman" w:cs="Times New Roman"/>
+          <w:sz w:val="24"/>
+          <w:szCs w:val="24"/>
+        </w:rPr>
+      </w:pPr>
+      <w:r>
+        <w:rPr>
+          <w:rFonts w:ascii="Times New Roman" w:hAnsi="Times New Roman" w:cs="Times New Roman"/>
+          <w:sz w:val="24"/>
+          <w:szCs w:val="24"/>
+        </w:rPr>
+        <w:t xml:space="preserve">This was the algorithm used primarily by </w:t>
+      </w:r>
+      <w:r>
+        <w:rPr>
+          <w:rFonts w:ascii="Times New Roman" w:hAnsi="Times New Roman" w:cs="Times New Roman"/>
+          <w:sz w:val="24"/>
+          <w:szCs w:val="24"/>
+        </w:rPr>
+        <w:t>Computer Scientists for relevant applications until</w:t>
+      </w:r>
+      <w:r>
+        <w:rPr>
+          <w:rFonts w:ascii="Times New Roman" w:hAnsi="Times New Roman" w:cs="Times New Roman"/>
+          <w:sz w:val="24"/>
+          <w:szCs w:val="24"/>
+        </w:rPr>
+        <w:t xml:space="preserve"> a requirement arose for a faster algorithm with a smaller space and time complexity. This manifested itself in a path planning algorithm.</w:t>
+      </w:r>
+    </w:p>
+    <w:p>
+      <w:pPr>
+        <w:spacing w:line="480" w:lineRule="auto"/>
+        <w:ind w:firstLine="720"/>
+        <w:rPr>
+          <w:rFonts w:ascii="Times New Roman" w:hAnsi="Times New Roman" w:cs="Times New Roman"/>
+          <w:sz w:val="24"/>
+          <w:szCs w:val="24"/>
+        </w:rPr>
+      </w:pPr>
+      <w:r>
+        <w:rPr>
+          <w:rFonts w:ascii="Times New Roman" w:hAnsi="Times New Roman" w:cs="Times New Roman"/>
+          <w:sz w:val="24"/>
+          <w:szCs w:val="24"/>
+        </w:rPr>
+        <w:t xml:space="preserve">In 1968, Nils Nilsson was attempting to improve the path planning done by </w:t>
+      </w:r>
       <w:proofErr w:type="spellStart"/>
       <w:r>
         <w:rPr>
           <w:rFonts w:ascii="Times New Roman" w:hAnsi="Times New Roman" w:cs="Times New Roman"/>
-          <w:i/>
-          <w:sz w:val="24"/>
-          <w:szCs w:val="24"/>
-        </w:rPr>
-        <w:t>preffered</w:t>
+          <w:sz w:val="24"/>
+          <w:szCs w:val="24"/>
+        </w:rPr>
+        <w:t>Shakey</w:t>
       </w:r>
       <w:proofErr w:type="spellEnd"/>
       <w:r>
         <w:rPr>
           <w:rFonts w:ascii="Times New Roman" w:hAnsi="Times New Roman" w:cs="Times New Roman"/>
-          <w:i/>
-          <w:sz w:val="24"/>
-          <w:szCs w:val="24"/>
-        </w:rPr>
-        <w:t xml:space="preserve"> to the solution by L. R. Ford as described by C. Berge for, irrespective of the number of branches, we need not store the data for all branches simultaneously but only those for the branches in sets I and II, and this number is always less than n. Furthermore, the amount of work to be done seems to be considerably less.”</w:t>
+          <w:sz w:val="24"/>
+          <w:szCs w:val="24"/>
+        </w:rPr>
+        <w:t xml:space="preserve"> the Robot. An early prototype robot that could navigate through an obstacle filled room. </w:t>
+      </w:r>
+      <w:r>
+        <w:rPr>
+          <w:rFonts w:ascii="Times New Roman" w:hAnsi="Times New Roman" w:cs="Times New Roman"/>
+          <w:sz w:val="24"/>
+          <w:szCs w:val="24"/>
+        </w:rPr>
+        <w:t>The algorithm he implemented, was titled A1. Soon after, Bertram Raphael suggested significant improvement upon the algorithm, with the pair retitling it to A2. Finally, Peter Hart made some final changes to A2 before testing and concluding that it was the best possible algorithm for finding shortest paths.</w:t>
+      </w:r>
+    </w:p>
+    <w:p>
+      <w:pPr>
+        <w:spacing w:line="480" w:lineRule="auto"/>
+        <w:ind w:firstLine="720"/>
+        <w:rPr>
+          <w:rFonts w:ascii="Times New Roman" w:hAnsi="Times New Roman" w:cs="Times New Roman"/>
+          <w:sz w:val="24"/>
+          <w:szCs w:val="24"/>
+        </w:rPr>
+      </w:pPr>
+      <w:r>
+        <w:rPr>
+          <w:rFonts w:ascii="Times New Roman" w:hAnsi="Times New Roman" w:cs="Times New Roman"/>
+          <w:sz w:val="24"/>
+          <w:szCs w:val="24"/>
+        </w:rPr>
+        <w:t xml:space="preserve">Later that year, in June of 1968, the trio published a paper titled </w:t>
+      </w:r>
+      <w:r>
+        <w:rPr>
+          <w:rFonts w:ascii="Times New Roman" w:hAnsi="Times New Roman" w:cs="Times New Roman"/>
+          <w:sz w:val="24"/>
+          <w:szCs w:val="24"/>
+          <w:u w:val="single"/>
+        </w:rPr>
+        <w:t>A Formal Basis for the Heuristic Det</w:t>
+      </w:r>
+      <w:r>
+        <w:rPr>
+          <w:rFonts w:ascii="Times New Roman" w:hAnsi="Times New Roman" w:cs="Times New Roman"/>
+          <w:sz w:val="24"/>
+          <w:szCs w:val="24"/>
+          <w:u w:val="single"/>
+        </w:rPr>
+        <w:t>ermination of Minimum Cost Paths</w:t>
+      </w:r>
+      <w:r>
+        <w:rPr>
+          <w:rFonts w:ascii="Times New Roman" w:hAnsi="Times New Roman" w:cs="Times New Roman"/>
+          <w:sz w:val="24"/>
+          <w:szCs w:val="24"/>
+        </w:rPr>
+        <w:t xml:space="preserve">. </w:t>
+      </w:r>
+      <w:r>
+        <w:rPr>
+          <w:rFonts w:ascii="Times New Roman" w:hAnsi="Times New Roman" w:cs="Times New Roman"/>
+          <w:sz w:val="24"/>
+          <w:szCs w:val="24"/>
+        </w:rPr>
+        <w:t xml:space="preserve">The paper attempts to bring together two different ways of approaching the shortest path problem. </w:t>
+      </w:r>
+      <w:r>
+        <w:rPr>
+          <w:rFonts w:ascii="Times New Roman" w:hAnsi="Times New Roman" w:cs="Times New Roman"/>
+          <w:sz w:val="24"/>
+          <w:szCs w:val="24"/>
+        </w:rPr>
+        <w:t>They note the methods as; Mathematical</w:t>
+      </w:r>
+      <w:r>
+        <w:rPr>
+          <w:rFonts w:ascii="Times New Roman" w:hAnsi="Times New Roman" w:cs="Times New Roman"/>
+          <w:sz w:val="24"/>
+          <w:szCs w:val="24"/>
+        </w:rPr>
+        <w:t xml:space="preserve"> approach, and Heuristic approac</w:t>
+      </w:r>
+      <w:r>
+        <w:rPr>
+          <w:rFonts w:ascii="Times New Roman" w:hAnsi="Times New Roman" w:cs="Times New Roman"/>
+          <w:sz w:val="24"/>
+          <w:szCs w:val="24"/>
+        </w:rPr>
+        <w:t>h</w:t>
+      </w:r>
+      <w:r>
+        <w:rPr>
+          <w:rFonts w:ascii="Times New Roman" w:hAnsi="Times New Roman" w:cs="Times New Roman"/>
+          <w:sz w:val="24"/>
+          <w:szCs w:val="24"/>
+        </w:rPr>
+        <w:t xml:space="preserve"> </w:t>
       </w:r>
       <w:r>
         <w:rPr>
@@ -447,121 +650,7 @@
           <w:szCs w:val="24"/>
           <w:vertAlign w:val="superscript"/>
         </w:rPr>
-        <w:t>[1]</w:t>
-      </w:r>
-    </w:p>
-    <w:p>
-      <w:pPr>
-        <w:ind w:firstLine="720"/>
-        <w:rPr>
-          <w:rFonts w:ascii="Times New Roman" w:hAnsi="Times New Roman" w:cs="Times New Roman"/>
-          <w:sz w:val="24"/>
-          <w:szCs w:val="24"/>
-        </w:rPr>
-      </w:pPr>
-      <w:r>
-        <w:rPr>
-          <w:rFonts w:ascii="Times New Roman" w:hAnsi="Times New Roman" w:cs="Times New Roman"/>
-          <w:sz w:val="24"/>
-          <w:szCs w:val="24"/>
-        </w:rPr>
-        <w:t xml:space="preserve">This was the algorithm used primarily by </w:t>
-      </w:r>
-      <w:r>
-        <w:rPr>
-          <w:rFonts w:ascii="Times New Roman" w:hAnsi="Times New Roman" w:cs="Times New Roman"/>
-          <w:sz w:val="24"/>
-          <w:szCs w:val="24"/>
-        </w:rPr>
-        <w:t>Computer Scientists for relevant applications until</w:t>
-      </w:r>
-      <w:r>
-        <w:rPr>
-          <w:rFonts w:ascii="Times New Roman" w:hAnsi="Times New Roman" w:cs="Times New Roman"/>
-          <w:sz w:val="24"/>
-          <w:szCs w:val="24"/>
-        </w:rPr>
-        <w:t xml:space="preserve"> a requirement arose for a faster algorithm with a smaller space and time complexity. This manifested itself in a path planning algorithm.</w:t>
-      </w:r>
-    </w:p>
-    <w:p>
-      <w:pPr>
-        <w:ind w:firstLine="720"/>
-        <w:rPr>
-          <w:rFonts w:ascii="Times New Roman" w:hAnsi="Times New Roman" w:cs="Times New Roman"/>
-          <w:sz w:val="24"/>
-          <w:szCs w:val="24"/>
-        </w:rPr>
-      </w:pPr>
-      <w:r>
-        <w:rPr>
-          <w:rFonts w:ascii="Times New Roman" w:hAnsi="Times New Roman" w:cs="Times New Roman"/>
-          <w:sz w:val="24"/>
-          <w:szCs w:val="24"/>
-        </w:rPr>
-        <w:t xml:space="preserve">In 1968, Nils Nilsson was attempting to improve the path planning done by </w:t>
-      </w:r>
-      <w:proofErr w:type="spellStart"/>
-      <w:r>
-        <w:rPr>
-          <w:rFonts w:ascii="Times New Roman" w:hAnsi="Times New Roman" w:cs="Times New Roman"/>
-          <w:sz w:val="24"/>
-          <w:szCs w:val="24"/>
-        </w:rPr>
-        <w:t>Shakey</w:t>
-      </w:r>
-      <w:proofErr w:type="spellEnd"/>
-      <w:r>
-        <w:rPr>
-          <w:rFonts w:ascii="Times New Roman" w:hAnsi="Times New Roman" w:cs="Times New Roman"/>
-          <w:sz w:val="24"/>
-          <w:szCs w:val="24"/>
-        </w:rPr>
-        <w:t xml:space="preserve"> the Robot. An early prototype robot that could navigate through an obstacle filled room. </w:t>
-      </w:r>
-      <w:r>
-        <w:rPr>
-          <w:rFonts w:ascii="Times New Roman" w:hAnsi="Times New Roman" w:cs="Times New Roman"/>
-          <w:sz w:val="24"/>
-          <w:szCs w:val="24"/>
-        </w:rPr>
-        <w:t>The algorithm he implemented, was titled A1. Soon after, Bertram Raphael suggested significant improvement upon the algorithm, with the pair retitling it to A2. Finally, Peter Hart made some final changes to A2 before testing and concluding that it was the best possible algorithm for finding shortest paths.</w:t>
-      </w:r>
-    </w:p>
-    <w:p>
-      <w:pPr>
-        <w:ind w:firstLine="720"/>
-        <w:rPr>
-          <w:rFonts w:ascii="Times New Roman" w:hAnsi="Times New Roman" w:cs="Times New Roman"/>
-          <w:sz w:val="24"/>
-          <w:szCs w:val="24"/>
-        </w:rPr>
-      </w:pPr>
-      <w:r>
-        <w:rPr>
-          <w:rFonts w:ascii="Times New Roman" w:hAnsi="Times New Roman" w:cs="Times New Roman"/>
-          <w:sz w:val="24"/>
-          <w:szCs w:val="24"/>
-        </w:rPr>
-        <w:t xml:space="preserve">Later that year, in June of 1968, the trio published a paper titled </w:t>
-      </w:r>
-      <w:r>
-        <w:rPr>
-          <w:rFonts w:ascii="Times New Roman" w:hAnsi="Times New Roman" w:cs="Times New Roman"/>
-          <w:sz w:val="24"/>
-          <w:szCs w:val="24"/>
-          <w:u w:val="single"/>
-        </w:rPr>
-        <w:t>A Formal Basis for the Heuristic Det</w:t>
-      </w:r>
-      <w:r>
-        <w:rPr>
-          <w:rFonts w:ascii="Times New Roman" w:hAnsi="Times New Roman" w:cs="Times New Roman"/>
-          <w:sz w:val="24"/>
-          <w:szCs w:val="24"/>
-          <w:u w:val="single"/>
-        </w:rPr>
-        <w:t>ermination of Minimum Cost Paths</w:t>
+        <w:t>[3]</w:t>
       </w:r>
       <w:r>
         <w:rPr>
@@ -577,72 +666,6 @@
           <w:sz w:val="24"/>
           <w:szCs w:val="24"/>
         </w:rPr>
-        <w:t xml:space="preserve">The paper attempts to bring together two different ways of approaching the shortest path problem. </w:t>
-      </w:r>
-      <w:r>
-        <w:rPr>
-          <w:rFonts w:ascii="Times New Roman" w:hAnsi="Times New Roman" w:cs="Times New Roman"/>
-          <w:sz w:val="24"/>
-          <w:szCs w:val="24"/>
-        </w:rPr>
-        <w:t xml:space="preserve">They note the methods as; </w:t>
-      </w:r>
-      <w:r>
-        <w:rPr>
-          <w:rFonts w:ascii="Times New Roman" w:hAnsi="Times New Roman" w:cs="Times New Roman"/>
-          <w:sz w:val="24"/>
-          <w:szCs w:val="24"/>
-        </w:rPr>
-        <w:lastRenderedPageBreak/>
-        <w:t>Mathematical</w:t>
-      </w:r>
-      <w:r>
-        <w:rPr>
-          <w:rFonts w:ascii="Times New Roman" w:hAnsi="Times New Roman" w:cs="Times New Roman"/>
-          <w:sz w:val="24"/>
-          <w:szCs w:val="24"/>
-        </w:rPr>
-        <w:t xml:space="preserve"> approach, and Heuristic approac</w:t>
-      </w:r>
-      <w:r>
-        <w:rPr>
-          <w:rFonts w:ascii="Times New Roman" w:hAnsi="Times New Roman" w:cs="Times New Roman"/>
-          <w:sz w:val="24"/>
-          <w:szCs w:val="24"/>
-        </w:rPr>
-        <w:t>h</w:t>
-      </w:r>
-      <w:r>
-        <w:rPr>
-          <w:rFonts w:ascii="Times New Roman" w:hAnsi="Times New Roman" w:cs="Times New Roman"/>
-          <w:sz w:val="24"/>
-          <w:szCs w:val="24"/>
-        </w:rPr>
-        <w:t xml:space="preserve"> </w:t>
-      </w:r>
-      <w:r>
-        <w:rPr>
-          <w:rFonts w:ascii="Times New Roman" w:hAnsi="Times New Roman" w:cs="Times New Roman"/>
-          <w:sz w:val="24"/>
-          <w:szCs w:val="24"/>
-          <w:vertAlign w:val="superscript"/>
-        </w:rPr>
-        <w:t>[3]</w:t>
-      </w:r>
-      <w:r>
-        <w:rPr>
-          <w:rFonts w:ascii="Times New Roman" w:hAnsi="Times New Roman" w:cs="Times New Roman"/>
-          <w:sz w:val="24"/>
-          <w:szCs w:val="24"/>
-        </w:rPr>
-        <w:t xml:space="preserve">. </w:t>
-      </w:r>
-      <w:r>
-        <w:rPr>
-          <w:rFonts w:ascii="Times New Roman" w:hAnsi="Times New Roman" w:cs="Times New Roman"/>
-          <w:sz w:val="24"/>
-          <w:szCs w:val="24"/>
-        </w:rPr>
         <w:t xml:space="preserve">They proceed to define the algorithm with examples and proofs. </w:t>
       </w:r>
       <w:r>
@@ -656,6 +679,7 @@
     </w:p>
     <w:p>
       <w:pPr>
+        <w:spacing w:line="480" w:lineRule="auto"/>
         <w:ind w:firstLine="720"/>
         <w:jc w:val="center"/>
         <w:rPr>
@@ -683,6 +707,7 @@
     </w:p>
     <w:p>
       <w:pPr>
+        <w:spacing w:line="480" w:lineRule="auto"/>
         <w:ind w:firstLine="720"/>
         <w:rPr>
           <w:rFonts w:ascii="Times New Roman" w:hAnsi="Times New Roman" w:cs="Times New Roman"/>
@@ -712,7 +737,16 @@
           <w:sz w:val="24"/>
           <w:szCs w:val="24"/>
         </w:rPr>
-        <w:t xml:space="preserve">. Where Dijkstra’s Algorithm keeps track only of the current path traveled thus far, comparing each node to find the shortest path forward, A* deviates by also adding in a heuristic analysis to this comparison. </w:t>
+        <w:t xml:space="preserve">. Where Dijkstra’s Algorithm keeps track only of the current path traveled thus far, comparing each node to find the </w:t>
+      </w:r>
+      <w:r>
+        <w:rPr>
+          <w:rFonts w:ascii="Times New Roman" w:hAnsi="Times New Roman" w:cs="Times New Roman"/>
+          <w:sz w:val="24"/>
+          <w:szCs w:val="24"/>
+        </w:rPr>
+        <w:lastRenderedPageBreak/>
+        <w:t xml:space="preserve">shortest path forward, A* deviates by also adding in a heuristic analysis to this comparison. </w:t>
       </w:r>
       <w:r>
         <w:rPr>
@@ -757,6 +791,7 @@
     </w:p>
     <w:p>
       <w:pPr>
+        <w:spacing w:line="480" w:lineRule="auto"/>
         <w:ind w:firstLine="720"/>
         <w:jc w:val="center"/>
         <w:rPr>
@@ -795,7 +830,7 @@
                     </pic:cNvPicPr>
                   </pic:nvPicPr>
                   <pic:blipFill>
-                    <a:blip r:embed="rId4">
+                    <a:blip r:embed="rId5">
                       <a:extLst>
                         <a:ext uri="{28A0092B-C50C-407E-A947-70E740481C1C}">
                           <a14:useLocalDpi xmlns:a14="http://schemas.microsoft.com/office/drawing/2010/main" val="0"/>
@@ -843,6 +878,7 @@
     </w:p>
     <w:p>
       <w:pPr>
+        <w:spacing w:line="480" w:lineRule="auto"/>
         <w:ind w:firstLine="720"/>
         <w:rPr>
           <w:rFonts w:ascii="Times New Roman" w:hAnsi="Times New Roman" w:cs="Times New Roman"/>
@@ -863,6 +899,7 @@
     </w:p>
     <w:p>
       <w:pPr>
+        <w:spacing w:line="480" w:lineRule="auto"/>
         <w:ind w:firstLine="720"/>
         <w:rPr>
           <w:rFonts w:ascii="Times New Roman" w:hAnsi="Times New Roman" w:cs="Times New Roman"/>
@@ -876,21 +913,12 @@
           <w:sz w:val="24"/>
           <w:szCs w:val="24"/>
         </w:rPr>
-        <w:t>Dijkstra’s Algorithm is located on left, which travels in equal distance in every direction until it eventually finds the source node. Comparatively the A* algorithm attempts to travel only closer to the goal node using the heuristi</w:t>
-      </w:r>
-      <w:bookmarkStart w:id="0" w:name="_GoBack"/>
-      <w:bookmarkEnd w:id="0"/>
-      <w:r>
-        <w:rPr>
-          <w:rFonts w:ascii="Times New Roman" w:hAnsi="Times New Roman" w:cs="Times New Roman"/>
-          <w:sz w:val="24"/>
-          <w:szCs w:val="24"/>
-        </w:rPr>
-        <w:t>c to estimate the remaining distance.</w:t>
-      </w:r>
-    </w:p>
-    <w:p>
-      <w:pPr>
+        <w:t>Dijkstra’s Algorithm is located on left, which travels in equal distance in every direction until it eventually finds the source node. Comparatively the A* algorithm attempts to travel only closer to the goal node using the heuristic to estimate the remaining distance.</w:t>
+      </w:r>
+    </w:p>
+    <w:p>
+      <w:pPr>
+        <w:spacing w:line="480" w:lineRule="auto"/>
         <w:ind w:firstLine="720"/>
         <w:rPr>
           <w:rFonts w:ascii="Times New Roman" w:hAnsi="Times New Roman" w:cs="Times New Roman"/>
@@ -901,6 +929,17 @@
     </w:p>
     <w:p>
       <w:pPr>
+        <w:spacing w:line="480" w:lineRule="auto"/>
+        <w:rPr>
+          <w:rFonts w:ascii="Times New Roman" w:hAnsi="Times New Roman" w:cs="Times New Roman"/>
+          <w:sz w:val="24"/>
+          <w:szCs w:val="24"/>
+        </w:rPr>
+      </w:pPr>
+    </w:p>
+    <w:p>
+      <w:pPr>
+        <w:spacing w:line="480" w:lineRule="auto"/>
         <w:ind w:firstLine="720"/>
         <w:rPr>
           <w:rFonts w:ascii="Times New Roman" w:hAnsi="Times New Roman" w:cs="Times New Roman"/>
@@ -911,6 +950,7 @@
     </w:p>
     <w:p>
       <w:pPr>
+        <w:spacing w:line="480" w:lineRule="auto"/>
         <w:ind w:firstLine="720"/>
         <w:rPr>
           <w:rFonts w:ascii="Times New Roman" w:hAnsi="Times New Roman" w:cs="Times New Roman"/>
@@ -918,57 +958,19 @@
           <w:szCs w:val="24"/>
         </w:rPr>
       </w:pPr>
-    </w:p>
-    <w:p>
-      <w:pPr>
-        <w:ind w:firstLine="720"/>
-        <w:rPr>
-          <w:rFonts w:ascii="Times New Roman" w:hAnsi="Times New Roman" w:cs="Times New Roman"/>
-          <w:sz w:val="24"/>
-          <w:szCs w:val="24"/>
-        </w:rPr>
-      </w:pPr>
-    </w:p>
-    <w:p>
-      <w:pPr>
-        <w:ind w:firstLine="720"/>
-        <w:rPr>
-          <w:rFonts w:ascii="Times New Roman" w:hAnsi="Times New Roman" w:cs="Times New Roman"/>
-          <w:sz w:val="24"/>
-          <w:szCs w:val="24"/>
-        </w:rPr>
-      </w:pPr>
-    </w:p>
-    <w:p>
-      <w:pPr>
-        <w:ind w:firstLine="720"/>
-        <w:rPr>
-          <w:rFonts w:ascii="Times New Roman" w:hAnsi="Times New Roman" w:cs="Times New Roman"/>
-          <w:sz w:val="24"/>
-          <w:szCs w:val="24"/>
-        </w:rPr>
-      </w:pPr>
-    </w:p>
-    <w:p>
-      <w:pPr>
-        <w:ind w:firstLine="720"/>
-        <w:rPr>
-          <w:rFonts w:ascii="Times New Roman" w:hAnsi="Times New Roman" w:cs="Times New Roman"/>
-          <w:sz w:val="24"/>
-          <w:szCs w:val="24"/>
-        </w:rPr>
-      </w:pPr>
-      <w:r>
-        <w:rPr>
-          <w:rFonts w:ascii="Times New Roman" w:hAnsi="Times New Roman" w:cs="Times New Roman"/>
-          <w:sz w:val="24"/>
-          <w:szCs w:val="24"/>
-        </w:rPr>
+      <w:r>
+        <w:rPr>
+          <w:rFonts w:ascii="Times New Roman" w:hAnsi="Times New Roman" w:cs="Times New Roman"/>
+          <w:sz w:val="24"/>
+          <w:szCs w:val="24"/>
+        </w:rPr>
+        <w:lastRenderedPageBreak/>
         <w:t xml:space="preserve">This heuristic estimates the distance to the goal node from each checked node, giving a different final weight than would be found by Dijkstra’s Algorithm. </w:t>
       </w:r>
     </w:p>
     <w:p>
       <w:pPr>
+        <w:spacing w:line="480" w:lineRule="auto"/>
         <w:ind w:firstLine="720"/>
         <w:jc w:val="center"/>
         <w:rPr>
@@ -988,6 +990,7 @@
     </w:p>
     <w:p>
       <w:pPr>
+        <w:spacing w:line="480" w:lineRule="auto"/>
         <w:ind w:firstLine="720"/>
         <w:rPr>
           <w:rFonts w:ascii="Times New Roman" w:hAnsi="Times New Roman" w:cs="Times New Roman"/>
@@ -1022,7 +1025,7 @@
             <o:lock v:ext="edit" aspectratio="t"/>
           </v:shapetype>
           <v:shape id="_x0000_i1025" type="#_x0000_t75" style="width:342pt;height:226.5pt">
-            <v:imagedata r:id="rId5" o:title="astar"/>
+            <v:imagedata r:id="rId6" o:title="astar"/>
           </v:shape>
         </w:pict>
       </w:r>
@@ -1038,6 +1041,7 @@
     </w:p>
     <w:p>
       <w:pPr>
+        <w:spacing w:line="480" w:lineRule="auto"/>
         <w:rPr>
           <w:rFonts w:ascii="Times New Roman" w:hAnsi="Times New Roman" w:cs="Times New Roman"/>
           <w:sz w:val="24"/>
@@ -1095,6 +1099,7 @@
     </w:p>
     <w:p>
       <w:pPr>
+        <w:spacing w:line="480" w:lineRule="auto"/>
         <w:rPr>
           <w:rFonts w:ascii="Times New Roman" w:hAnsi="Times New Roman" w:cs="Times New Roman"/>
           <w:sz w:val="24"/>
@@ -1110,18 +1115,48 @@
         <w:tab/>
         <w:t>The heuristic being the primary defining factor between Dijkstra’s Algorithm and it’s A* counterpart, it becomes obvious that though Dijkstra’s was developed nearly ten years before the A* algorithm was first implemented, it is now commonly accepted that most general variants of Dijkstra’s Algorithm are in fact a special case of A* where the heuristic has a zero value for all nodes.</w:t>
       </w:r>
-    </w:p>
-    <w:p>
-      <w:pPr>
-        <w:rPr>
-          <w:rFonts w:ascii="Times New Roman" w:hAnsi="Times New Roman" w:cs="Times New Roman"/>
-          <w:sz w:val="24"/>
-          <w:szCs w:val="24"/>
-        </w:rPr>
-      </w:pPr>
-    </w:p>
-    <w:p>
-      <w:pPr>
+      <w:r>
+        <w:rPr>
+          <w:rFonts w:ascii="Times New Roman" w:hAnsi="Times New Roman" w:cs="Times New Roman"/>
+          <w:sz w:val="24"/>
+          <w:szCs w:val="24"/>
+        </w:rPr>
+        <w:t xml:space="preserve"> </w:t>
+      </w:r>
+    </w:p>
+    <w:p>
+      <w:pPr>
+        <w:spacing w:line="480" w:lineRule="auto"/>
+        <w:rPr>
+          <w:rFonts w:ascii="Times New Roman" w:hAnsi="Times New Roman" w:cs="Times New Roman"/>
+          <w:sz w:val="24"/>
+          <w:szCs w:val="24"/>
+        </w:rPr>
+      </w:pPr>
+    </w:p>
+    <w:p>
+      <w:pPr>
+        <w:spacing w:line="480" w:lineRule="auto"/>
+        <w:jc w:val="center"/>
+        <w:rPr>
+          <w:rFonts w:ascii="Times New Roman" w:hAnsi="Times New Roman" w:cs="Times New Roman"/>
+          <w:sz w:val="24"/>
+          <w:szCs w:val="24"/>
+        </w:rPr>
+      </w:pPr>
+      <w:r>
+        <w:rPr>
+          <w:rFonts w:ascii="Times New Roman" w:hAnsi="Times New Roman" w:cs="Times New Roman"/>
+          <w:sz w:val="24"/>
+          <w:szCs w:val="24"/>
+        </w:rPr>
+        <w:lastRenderedPageBreak/>
+        <w:t>III. Space and Time Complexity Comparison</w:t>
+      </w:r>
+    </w:p>
+    <w:p>
+      <w:pPr>
+        <w:spacing w:line="480" w:lineRule="auto"/>
         <w:rPr>
           <w:rFonts w:ascii="Times New Roman" w:hAnsi="Times New Roman" w:cs="Times New Roman"/>
           <w:sz w:val="24"/>
@@ -1136,97 +1171,453 @@
         </w:rPr>
         <w:tab/>
       </w:r>
-    </w:p>
-    <w:p>
-      <w:pPr>
-        <w:rPr>
-          <w:rFonts w:ascii="Times New Roman" w:hAnsi="Times New Roman" w:cs="Times New Roman"/>
-          <w:sz w:val="24"/>
-          <w:szCs w:val="24"/>
-        </w:rPr>
-      </w:pPr>
-      <w:r>
-        <w:rPr>
-          <w:rFonts w:ascii="Times New Roman" w:hAnsi="Times New Roman" w:cs="Times New Roman"/>
-          <w:sz w:val="24"/>
-          <w:szCs w:val="24"/>
-        </w:rPr>
-        <w:t>How algorithms work</w:t>
-      </w:r>
-    </w:p>
-    <w:p>
-      <w:pPr>
-        <w:rPr>
-          <w:rFonts w:ascii="Times New Roman" w:hAnsi="Times New Roman" w:cs="Times New Roman"/>
-          <w:sz w:val="24"/>
-          <w:szCs w:val="24"/>
-        </w:rPr>
-      </w:pPr>
-      <w:r>
-        <w:rPr>
-          <w:rFonts w:ascii="Times New Roman" w:hAnsi="Times New Roman" w:cs="Times New Roman"/>
-          <w:sz w:val="24"/>
-          <w:szCs w:val="24"/>
-        </w:rPr>
-        <w:t>Differences between Dijkstra and A*</w:t>
-      </w:r>
-    </w:p>
-    <w:p>
-      <w:pPr>
-        <w:rPr>
-          <w:rFonts w:ascii="Times New Roman" w:hAnsi="Times New Roman" w:cs="Times New Roman"/>
-          <w:sz w:val="24"/>
-          <w:szCs w:val="24"/>
-        </w:rPr>
-      </w:pPr>
-      <w:r>
-        <w:rPr>
-          <w:rFonts w:ascii="Times New Roman" w:hAnsi="Times New Roman" w:cs="Times New Roman"/>
-          <w:sz w:val="24"/>
-          <w:szCs w:val="24"/>
-        </w:rPr>
-        <w:t>A* admissibility</w:t>
-      </w:r>
-    </w:p>
-    <w:p>
-      <w:pPr>
-        <w:rPr>
-          <w:rFonts w:ascii="Times New Roman" w:hAnsi="Times New Roman" w:cs="Times New Roman"/>
-          <w:sz w:val="24"/>
-          <w:szCs w:val="24"/>
-        </w:rPr>
-      </w:pPr>
-      <w:r>
-        <w:rPr>
-          <w:rFonts w:ascii="Times New Roman" w:hAnsi="Times New Roman" w:cs="Times New Roman"/>
-          <w:sz w:val="24"/>
-          <w:szCs w:val="24"/>
-        </w:rPr>
-        <w:t>Project created to display A* vs Dijkstra</w:t>
-      </w:r>
-    </w:p>
-    <w:p>
-      <w:pPr>
-        <w:rPr>
-          <w:rFonts w:ascii="Times New Roman" w:hAnsi="Times New Roman" w:cs="Times New Roman"/>
-          <w:sz w:val="24"/>
-          <w:szCs w:val="24"/>
-        </w:rPr>
-      </w:pPr>
-      <w:r>
-        <w:rPr>
-          <w:rFonts w:ascii="Times New Roman" w:hAnsi="Times New Roman" w:cs="Times New Roman"/>
-          <w:sz w:val="24"/>
-          <w:szCs w:val="24"/>
-        </w:rPr>
-        <w:t>Algorithm used for project</w:t>
-      </w:r>
-    </w:p>
-    <w:p>
-      <w:pPr>
-        <w:tabs>
-          <w:tab w:val="center" w:pos="4680"/>
-        </w:tabs>
+      <w:r>
+        <w:rPr>
+          <w:rFonts w:ascii="Times New Roman" w:hAnsi="Times New Roman" w:cs="Times New Roman"/>
+          <w:sz w:val="24"/>
+          <w:szCs w:val="24"/>
+        </w:rPr>
+        <w:t>The running time of Dijkstra’s Algorithm using big O can vary based on algorithm implementation.</w:t>
+      </w:r>
+      <w:r>
+        <w:rPr>
+          <w:rFonts w:ascii="Times New Roman" w:hAnsi="Times New Roman" w:cs="Times New Roman"/>
+          <w:sz w:val="24"/>
+          <w:szCs w:val="24"/>
+        </w:rPr>
+        <w:t xml:space="preserve"> The general upper bound of big-</w:t>
+      </w:r>
+      <w:r>
+        <w:rPr>
+          <w:rFonts w:ascii="Times New Roman" w:hAnsi="Times New Roman" w:cs="Times New Roman"/>
+          <w:sz w:val="24"/>
+          <w:szCs w:val="24"/>
+        </w:rPr>
+        <w:t xml:space="preserve">O for the algorithm is </w:t>
+      </w:r>
+    </w:p>
+    <w:p>
+      <w:pPr>
+        <w:spacing w:line="480" w:lineRule="auto"/>
+        <w:ind w:firstLine="720"/>
+        <w:rPr>
+          <w:rFonts w:ascii="Times New Roman" w:hAnsi="Times New Roman" w:cs="Times New Roman"/>
+          <w:i/>
+          <w:sz w:val="32"/>
+          <w:szCs w:val="32"/>
+        </w:rPr>
+      </w:pPr>
+      <w:proofErr w:type="gramStart"/>
+      <w:r>
+        <w:rPr>
+          <w:rFonts w:ascii="Times New Roman" w:hAnsi="Times New Roman" w:cs="Times New Roman"/>
+          <w:i/>
+          <w:sz w:val="32"/>
+          <w:szCs w:val="32"/>
+        </w:rPr>
+        <w:t>O(</w:t>
+      </w:r>
+      <w:proofErr w:type="gramEnd"/>
+      <w:r>
+        <w:rPr>
+          <w:rFonts w:ascii="Times New Roman" w:hAnsi="Times New Roman" w:cs="Times New Roman"/>
+          <w:i/>
+          <w:sz w:val="32"/>
+          <w:szCs w:val="32"/>
+        </w:rPr>
+        <w:t>|V|</w:t>
+      </w:r>
+      <w:r>
+        <w:rPr>
+          <w:rFonts w:ascii="Times New Roman" w:hAnsi="Times New Roman" w:cs="Times New Roman"/>
+          <w:i/>
+          <w:sz w:val="32"/>
+          <w:szCs w:val="32"/>
+          <w:vertAlign w:val="superscript"/>
+        </w:rPr>
+        <w:t>2</w:t>
+      </w:r>
+      <w:r>
+        <w:rPr>
+          <w:rFonts w:ascii="Times New Roman" w:hAnsi="Times New Roman" w:cs="Times New Roman"/>
+          <w:i/>
+          <w:sz w:val="32"/>
+          <w:szCs w:val="32"/>
+        </w:rPr>
+        <w:t xml:space="preserve">). </w:t>
+      </w:r>
+    </w:p>
+    <w:p>
+      <w:pPr>
+        <w:spacing w:line="480" w:lineRule="auto"/>
+        <w:ind w:firstLine="720"/>
+        <w:rPr>
+          <w:rFonts w:ascii="Times New Roman" w:hAnsi="Times New Roman" w:cs="Times New Roman"/>
+          <w:sz w:val="24"/>
+          <w:szCs w:val="24"/>
+        </w:rPr>
+      </w:pPr>
+      <w:r>
+        <w:rPr>
+          <w:rFonts w:ascii="Times New Roman" w:hAnsi="Times New Roman" w:cs="Times New Roman"/>
+          <w:sz w:val="24"/>
+          <w:szCs w:val="24"/>
+        </w:rPr>
+        <w:t>This is the upper bound, and there exists multiple implementations of the algorithm that work faster than the upper bound. However, none of these implementations are any faster than an implementation on a sparse graph G. With a sparse graph, using an efficient data structure, one may have a worst case runtime of</w:t>
+      </w:r>
+    </w:p>
+    <w:p>
+      <w:pPr>
+        <w:spacing w:line="480" w:lineRule="auto"/>
+        <w:ind w:firstLine="720"/>
+        <w:rPr>
+          <w:rFonts w:ascii="Times New Roman" w:hAnsi="Times New Roman" w:cs="Times New Roman"/>
+          <w:i/>
+          <w:sz w:val="32"/>
+          <w:szCs w:val="32"/>
+        </w:rPr>
+      </w:pPr>
+      <w:proofErr w:type="gramStart"/>
+      <w:r>
+        <w:rPr>
+          <w:rFonts w:ascii="Times New Roman" w:hAnsi="Times New Roman" w:cs="Times New Roman"/>
+          <w:i/>
+          <w:sz w:val="32"/>
+          <w:szCs w:val="32"/>
+        </w:rPr>
+        <w:t>O(</w:t>
+      </w:r>
+      <w:proofErr w:type="gramEnd"/>
+      <w:r>
+        <w:rPr>
+          <w:rFonts w:ascii="Times New Roman" w:hAnsi="Times New Roman" w:cs="Times New Roman"/>
+          <w:i/>
+          <w:sz w:val="32"/>
+          <w:szCs w:val="32"/>
+        </w:rPr>
+        <w:t>|</w:t>
+      </w:r>
+      <w:proofErr w:type="spellStart"/>
+      <w:r>
+        <w:rPr>
+          <w:rFonts w:ascii="Times New Roman" w:hAnsi="Times New Roman" w:cs="Times New Roman"/>
+          <w:i/>
+          <w:sz w:val="32"/>
+          <w:szCs w:val="32"/>
+        </w:rPr>
+        <w:t>E|log|V</w:t>
+      </w:r>
+      <w:proofErr w:type="spellEnd"/>
+      <w:r>
+        <w:rPr>
+          <w:rFonts w:ascii="Times New Roman" w:hAnsi="Times New Roman" w:cs="Times New Roman"/>
+          <w:i/>
+          <w:sz w:val="32"/>
+          <w:szCs w:val="32"/>
+        </w:rPr>
+        <w:t>|)</w:t>
+      </w:r>
+    </w:p>
+    <w:p>
+      <w:pPr>
+        <w:spacing w:line="480" w:lineRule="auto"/>
+        <w:ind w:firstLine="720"/>
+        <w:rPr>
+          <w:rFonts w:ascii="Times New Roman" w:hAnsi="Times New Roman" w:cs="Times New Roman"/>
+          <w:sz w:val="24"/>
+          <w:szCs w:val="24"/>
+        </w:rPr>
+      </w:pPr>
+      <w:r>
+        <w:rPr>
+          <w:rFonts w:ascii="Times New Roman" w:hAnsi="Times New Roman" w:cs="Times New Roman"/>
+          <w:sz w:val="24"/>
+          <w:szCs w:val="24"/>
+        </w:rPr>
+        <w:t xml:space="preserve">The time complexity of Dijkstra’s Algorithm is always a worst case of </w:t>
+      </w:r>
+    </w:p>
+    <w:p>
+      <w:pPr>
+        <w:spacing w:line="480" w:lineRule="auto"/>
+        <w:ind w:firstLine="720"/>
+        <w:rPr>
+          <w:rFonts w:ascii="Times New Roman" w:hAnsi="Times New Roman" w:cs="Times New Roman"/>
+          <w:i/>
+          <w:sz w:val="32"/>
+          <w:szCs w:val="32"/>
+        </w:rPr>
+      </w:pPr>
+      <w:proofErr w:type="gramStart"/>
+      <w:r>
+        <w:rPr>
+          <w:rFonts w:ascii="Times New Roman" w:hAnsi="Times New Roman" w:cs="Times New Roman"/>
+          <w:i/>
+          <w:sz w:val="32"/>
+          <w:szCs w:val="32"/>
+        </w:rPr>
+        <w:t>O(</w:t>
+      </w:r>
+      <w:proofErr w:type="gramEnd"/>
+      <w:r>
+        <w:rPr>
+          <w:rFonts w:ascii="Times New Roman" w:hAnsi="Times New Roman" w:cs="Times New Roman"/>
+          <w:i/>
+          <w:sz w:val="32"/>
+          <w:szCs w:val="32"/>
+        </w:rPr>
+        <w:t>|V|</w:t>
+      </w:r>
+      <w:r>
+        <w:rPr>
+          <w:rFonts w:ascii="Times New Roman" w:hAnsi="Times New Roman" w:cs="Times New Roman"/>
+          <w:i/>
+          <w:sz w:val="32"/>
+          <w:szCs w:val="32"/>
+          <w:vertAlign w:val="superscript"/>
+        </w:rPr>
+        <w:t>2</w:t>
+      </w:r>
+      <w:r>
+        <w:rPr>
+          <w:rFonts w:ascii="Times New Roman" w:hAnsi="Times New Roman" w:cs="Times New Roman"/>
+          <w:i/>
+          <w:sz w:val="32"/>
+          <w:szCs w:val="32"/>
+        </w:rPr>
+        <w:t xml:space="preserve">). </w:t>
+      </w:r>
+    </w:p>
+    <w:p>
+      <w:pPr>
+        <w:spacing w:line="480" w:lineRule="auto"/>
+        <w:rPr>
+          <w:rFonts w:ascii="Times New Roman" w:hAnsi="Times New Roman" w:cs="Times New Roman"/>
+          <w:sz w:val="24"/>
+          <w:szCs w:val="24"/>
+        </w:rPr>
+      </w:pPr>
+      <w:r>
+        <w:rPr>
+          <w:rFonts w:ascii="Times New Roman" w:hAnsi="Times New Roman" w:cs="Times New Roman"/>
+          <w:sz w:val="24"/>
+          <w:szCs w:val="24"/>
+        </w:rPr>
+        <w:t xml:space="preserve">In some very special cases, or using finely tuned data structures, one is able to decrease the worst case to </w:t>
+      </w:r>
+    </w:p>
+    <w:p>
+      <w:pPr>
+        <w:spacing w:line="480" w:lineRule="auto"/>
+        <w:ind w:firstLine="720"/>
+        <w:rPr>
+          <w:rFonts w:ascii="Times New Roman" w:hAnsi="Times New Roman" w:cs="Times New Roman"/>
+          <w:i/>
+          <w:sz w:val="32"/>
+          <w:szCs w:val="32"/>
+        </w:rPr>
+      </w:pPr>
+      <w:proofErr w:type="gramStart"/>
+      <w:r>
+        <w:rPr>
+          <w:rFonts w:ascii="Times New Roman" w:hAnsi="Times New Roman" w:cs="Times New Roman"/>
+          <w:i/>
+          <w:sz w:val="32"/>
+          <w:szCs w:val="32"/>
+        </w:rPr>
+        <w:t>O(</w:t>
+      </w:r>
+      <w:proofErr w:type="gramEnd"/>
+      <w:r>
+        <w:rPr>
+          <w:rFonts w:ascii="Times New Roman" w:hAnsi="Times New Roman" w:cs="Times New Roman"/>
+          <w:i/>
+          <w:sz w:val="32"/>
+          <w:szCs w:val="32"/>
+        </w:rPr>
+        <w:t>|</w:t>
+      </w:r>
+      <w:proofErr w:type="spellStart"/>
+      <w:r>
+        <w:rPr>
+          <w:rFonts w:ascii="Times New Roman" w:hAnsi="Times New Roman" w:cs="Times New Roman"/>
+          <w:i/>
+          <w:sz w:val="32"/>
+          <w:szCs w:val="32"/>
+        </w:rPr>
+        <w:t>E|log|V</w:t>
+      </w:r>
+      <w:proofErr w:type="spellEnd"/>
+      <w:r>
+        <w:rPr>
+          <w:rFonts w:ascii="Times New Roman" w:hAnsi="Times New Roman" w:cs="Times New Roman"/>
+          <w:i/>
+          <w:sz w:val="32"/>
+          <w:szCs w:val="32"/>
+        </w:rPr>
+        <w:t>|)</w:t>
+      </w:r>
+    </w:p>
+    <w:p>
+      <w:pPr>
+        <w:spacing w:line="480" w:lineRule="auto"/>
+        <w:rPr>
+          <w:rFonts w:ascii="Times New Roman" w:hAnsi="Times New Roman" w:cs="Times New Roman"/>
+          <w:sz w:val="24"/>
+          <w:szCs w:val="24"/>
+        </w:rPr>
+      </w:pPr>
+      <w:r>
+        <w:rPr>
+          <w:rFonts w:ascii="Times New Roman" w:hAnsi="Times New Roman" w:cs="Times New Roman"/>
+          <w:sz w:val="24"/>
+          <w:szCs w:val="24"/>
+        </w:rPr>
+        <w:t xml:space="preserve">However, generally the cost is </w:t>
+      </w:r>
+      <w:proofErr w:type="gramStart"/>
+      <w:r>
+        <w:rPr>
+          <w:rFonts w:ascii="Times New Roman" w:hAnsi="Times New Roman" w:cs="Times New Roman"/>
+          <w:i/>
+          <w:sz w:val="24"/>
+          <w:szCs w:val="24"/>
+        </w:rPr>
+        <w:t>O(</w:t>
+      </w:r>
+      <w:proofErr w:type="gramEnd"/>
+      <w:r>
+        <w:rPr>
+          <w:rFonts w:ascii="Times New Roman" w:hAnsi="Times New Roman" w:cs="Times New Roman"/>
+          <w:i/>
+          <w:sz w:val="24"/>
+          <w:szCs w:val="24"/>
+        </w:rPr>
+        <w:t xml:space="preserve">|V|) </w:t>
+      </w:r>
+      <w:r>
+        <w:rPr>
+          <w:rFonts w:ascii="Times New Roman" w:hAnsi="Times New Roman" w:cs="Times New Roman"/>
+          <w:sz w:val="24"/>
+          <w:szCs w:val="24"/>
+        </w:rPr>
+        <w:t xml:space="preserve">for each insertion operation, and </w:t>
+      </w:r>
+      <w:r>
+        <w:rPr>
+          <w:rFonts w:ascii="Times New Roman" w:hAnsi="Times New Roman" w:cs="Times New Roman"/>
+          <w:i/>
+          <w:sz w:val="24"/>
+          <w:szCs w:val="24"/>
+        </w:rPr>
+        <w:t xml:space="preserve">O(|V|) </w:t>
+      </w:r>
+      <w:r>
+        <w:rPr>
+          <w:rFonts w:ascii="Times New Roman" w:hAnsi="Times New Roman" w:cs="Times New Roman"/>
+          <w:sz w:val="24"/>
+          <w:szCs w:val="24"/>
+        </w:rPr>
+        <w:t xml:space="preserve">for every time finding the minimum. This in addition to the initial |V| operations to initialize the nodes, results in a runtime of </w:t>
+      </w:r>
+    </w:p>
+    <w:p>
+      <w:pPr>
+        <w:spacing w:line="480" w:lineRule="auto"/>
+        <w:rPr>
+          <w:rFonts w:ascii="Times New Roman" w:hAnsi="Times New Roman" w:cs="Times New Roman"/>
+          <w:i/>
+          <w:sz w:val="24"/>
+          <w:szCs w:val="24"/>
+        </w:rPr>
+      </w:pPr>
+      <w:r>
+        <w:rPr>
+          <w:rFonts w:ascii="Times New Roman" w:hAnsi="Times New Roman" w:cs="Times New Roman"/>
+          <w:sz w:val="24"/>
+          <w:szCs w:val="24"/>
+        </w:rPr>
+        <w:tab/>
+      </w:r>
+      <w:r>
+        <w:rPr>
+          <w:rFonts w:ascii="Times New Roman" w:hAnsi="Times New Roman" w:cs="Times New Roman"/>
+          <w:i/>
+          <w:sz w:val="24"/>
+          <w:szCs w:val="24"/>
+        </w:rPr>
+        <w:t>|V| + |V|</w:t>
+      </w:r>
+      <w:r>
+        <w:rPr>
+          <w:rFonts w:ascii="Times New Roman" w:hAnsi="Times New Roman" w:cs="Times New Roman"/>
+          <w:i/>
+          <w:sz w:val="24"/>
+          <w:szCs w:val="24"/>
+          <w:vertAlign w:val="superscript"/>
+        </w:rPr>
+        <w:t>2</w:t>
+      </w:r>
+      <w:r>
+        <w:rPr>
+          <w:rFonts w:ascii="Times New Roman" w:hAnsi="Times New Roman" w:cs="Times New Roman"/>
+          <w:i/>
+          <w:sz w:val="24"/>
+          <w:szCs w:val="24"/>
+        </w:rPr>
+        <w:t xml:space="preserve"> </w:t>
+      </w:r>
+      <w:r>
+        <w:rPr>
+          <w:rFonts w:ascii="Times New Roman" w:hAnsi="Times New Roman" w:cs="Times New Roman"/>
+          <w:sz w:val="24"/>
+          <w:szCs w:val="24"/>
+        </w:rPr>
+        <w:t xml:space="preserve">= </w:t>
+      </w:r>
+      <w:proofErr w:type="gramStart"/>
+      <w:r>
+        <w:rPr>
+          <w:rFonts w:ascii="Times New Roman" w:hAnsi="Times New Roman" w:cs="Times New Roman"/>
+          <w:i/>
+          <w:sz w:val="24"/>
+          <w:szCs w:val="24"/>
+        </w:rPr>
+        <w:t>O(</w:t>
+      </w:r>
+      <w:proofErr w:type="gramEnd"/>
+      <w:r>
+        <w:rPr>
+          <w:rFonts w:ascii="Times New Roman" w:hAnsi="Times New Roman" w:cs="Times New Roman"/>
+          <w:i/>
+          <w:sz w:val="24"/>
+          <w:szCs w:val="24"/>
+        </w:rPr>
+        <w:t>|V|</w:t>
+      </w:r>
+      <w:r>
+        <w:rPr>
+          <w:rFonts w:ascii="Times New Roman" w:hAnsi="Times New Roman" w:cs="Times New Roman"/>
+          <w:i/>
+          <w:sz w:val="24"/>
+          <w:szCs w:val="24"/>
+          <w:vertAlign w:val="superscript"/>
+        </w:rPr>
+        <w:t>2</w:t>
+      </w:r>
+      <w:r>
+        <w:rPr>
+          <w:rFonts w:ascii="Times New Roman" w:hAnsi="Times New Roman" w:cs="Times New Roman"/>
+          <w:i/>
+          <w:sz w:val="24"/>
+          <w:szCs w:val="24"/>
+        </w:rPr>
+        <w:t>)</w:t>
+      </w:r>
+    </w:p>
+    <w:p>
+      <w:pPr>
+        <w:spacing w:line="480" w:lineRule="auto"/>
         <w:rPr>
           <w:rFonts w:ascii="Times New Roman" w:hAnsi="Times New Roman" w:cs="Times New Roman"/>
           <w:sz w:val="24"/>
@@ -1240,48 +1631,790 @@
           <w:szCs w:val="24"/>
         </w:rPr>
         <w:lastRenderedPageBreak/>
-        <w:t>A* used in gaming</w:t>
-      </w:r>
-      <w:r>
-        <w:rPr>
-          <w:rFonts w:ascii="Times New Roman" w:hAnsi="Times New Roman" w:cs="Times New Roman"/>
-          <w:sz w:val="24"/>
-          <w:szCs w:val="24"/>
-        </w:rPr>
         <w:tab/>
-      </w:r>
-    </w:p>
-    <w:p>
-      <w:pPr>
-        <w:rPr>
-          <w:rFonts w:ascii="Times New Roman" w:hAnsi="Times New Roman" w:cs="Times New Roman"/>
-          <w:sz w:val="24"/>
-          <w:szCs w:val="24"/>
-        </w:rPr>
-      </w:pPr>
-      <w:r>
-        <w:rPr>
-          <w:rFonts w:ascii="Times New Roman" w:hAnsi="Times New Roman" w:cs="Times New Roman"/>
-          <w:sz w:val="24"/>
-          <w:szCs w:val="24"/>
-        </w:rPr>
-        <w:t>A* used in AI</w:t>
-      </w:r>
-    </w:p>
-    <w:p>
-      <w:pPr>
-        <w:rPr>
-          <w:rFonts w:ascii="Times New Roman" w:hAnsi="Times New Roman" w:cs="Times New Roman"/>
-          <w:sz w:val="24"/>
-          <w:szCs w:val="24"/>
-        </w:rPr>
-      </w:pPr>
-    </w:p>
-    <w:p>
-      <w:pPr>
+        <w:t xml:space="preserve">The time complexity of the A* algorithm is exponential in regards to the complexity of the heuristic. Generally, while using an optimum heuristic, A* will be </w:t>
+      </w:r>
+      <w:proofErr w:type="gramStart"/>
+      <w:r>
+        <w:rPr>
+          <w:rFonts w:ascii="Times New Roman" w:hAnsi="Times New Roman" w:cs="Times New Roman"/>
+          <w:i/>
+          <w:sz w:val="24"/>
+          <w:szCs w:val="24"/>
+        </w:rPr>
+        <w:t>O(</w:t>
+      </w:r>
+      <w:proofErr w:type="gramEnd"/>
+      <w:r>
+        <w:rPr>
+          <w:rFonts w:ascii="Times New Roman" w:hAnsi="Times New Roman" w:cs="Times New Roman"/>
+          <w:i/>
+          <w:sz w:val="24"/>
+          <w:szCs w:val="24"/>
+        </w:rPr>
+        <w:t>V)</w:t>
+      </w:r>
+      <w:r>
+        <w:rPr>
+          <w:rFonts w:ascii="Times New Roman" w:hAnsi="Times New Roman" w:cs="Times New Roman"/>
+          <w:sz w:val="24"/>
+          <w:szCs w:val="24"/>
+        </w:rPr>
+        <w:t xml:space="preserve"> </w:t>
+      </w:r>
+      <w:r>
+        <w:rPr>
+          <w:rFonts w:ascii="Times New Roman" w:hAnsi="Times New Roman" w:cs="Times New Roman"/>
+          <w:sz w:val="24"/>
+          <w:szCs w:val="24"/>
+        </w:rPr>
+        <w:t>in space complexity as only the required nodes will be stored in the current path. However, if the heuristic itself is polynomial or exponential, then the space complexity will represent that in space complexity.</w:t>
+      </w:r>
+    </w:p>
+    <w:p>
+      <w:pPr>
+        <w:spacing w:line="480" w:lineRule="auto"/>
+        <w:rPr>
+          <w:rFonts w:ascii="Times New Roman" w:hAnsi="Times New Roman" w:cs="Times New Roman"/>
+          <w:sz w:val="24"/>
+          <w:szCs w:val="24"/>
+        </w:rPr>
+      </w:pPr>
+    </w:p>
+    <w:p>
+      <w:pPr>
+        <w:spacing w:line="480" w:lineRule="auto"/>
         <w:jc w:val="center"/>
         <w:rPr>
           <w:rFonts w:ascii="Times New Roman" w:hAnsi="Times New Roman" w:cs="Times New Roman"/>
+          <w:sz w:val="24"/>
+          <w:szCs w:val="24"/>
+        </w:rPr>
+      </w:pPr>
+      <w:r>
+        <w:rPr>
+          <w:rFonts w:ascii="Times New Roman" w:hAnsi="Times New Roman" w:cs="Times New Roman"/>
+          <w:sz w:val="24"/>
+          <w:szCs w:val="24"/>
+        </w:rPr>
+        <w:t>IV. A* and Admissibility</w:t>
+      </w:r>
+    </w:p>
+    <w:p>
+      <w:pPr>
+        <w:spacing w:line="480" w:lineRule="auto"/>
+        <w:rPr>
+          <w:rFonts w:ascii="Times New Roman" w:hAnsi="Times New Roman" w:cs="Times New Roman"/>
+          <w:sz w:val="24"/>
+          <w:szCs w:val="24"/>
+        </w:rPr>
+      </w:pPr>
+      <w:r>
+        <w:rPr>
+          <w:rFonts w:ascii="Times New Roman" w:hAnsi="Times New Roman" w:cs="Times New Roman"/>
+          <w:sz w:val="24"/>
+          <w:szCs w:val="24"/>
+        </w:rPr>
+        <w:tab/>
+      </w:r>
+      <w:r>
+        <w:rPr>
+          <w:rFonts w:ascii="Times New Roman" w:hAnsi="Times New Roman" w:cs="Times New Roman"/>
+          <w:sz w:val="24"/>
+          <w:szCs w:val="24"/>
+        </w:rPr>
+        <w:t xml:space="preserve">The A* algorithm depends heavily on the concept of admissibility. </w:t>
+      </w:r>
+      <w:r>
+        <w:rPr>
+          <w:rFonts w:ascii="Times New Roman" w:hAnsi="Times New Roman" w:cs="Times New Roman"/>
+          <w:sz w:val="24"/>
+          <w:szCs w:val="24"/>
+        </w:rPr>
+        <w:t xml:space="preserve">The algorithm only works when the heuristic estimate is considered admissible. Whether the heuristic is admissible is dependent on whether the heuristic ever overestimates the actual cost. </w:t>
+      </w:r>
+      <w:r>
+        <w:rPr>
+          <w:rFonts w:ascii="Times New Roman" w:hAnsi="Times New Roman" w:cs="Times New Roman"/>
+          <w:sz w:val="24"/>
+          <w:szCs w:val="24"/>
+        </w:rPr>
+        <w:t>If an overestimation occurs, the current length of the path can be overestimated, and therefore not lead to an optimal path.</w:t>
+      </w:r>
+      <w:r>
+        <w:rPr>
+          <w:rFonts w:ascii="Times New Roman" w:hAnsi="Times New Roman" w:cs="Times New Roman"/>
+          <w:sz w:val="24"/>
+          <w:szCs w:val="24"/>
+        </w:rPr>
+        <w:t xml:space="preserve"> The equation below displays this feature:</w:t>
+      </w:r>
+    </w:p>
+    <w:p>
+      <w:pPr>
+        <w:spacing w:line="360" w:lineRule="auto"/>
+        <w:rPr>
+          <w:rFonts w:ascii="Times New Roman" w:hAnsi="Times New Roman" w:cs="Times New Roman"/>
+          <w:i/>
+          <w:sz w:val="24"/>
+          <w:szCs w:val="24"/>
+        </w:rPr>
+      </w:pPr>
+      <w:proofErr w:type="gramStart"/>
+      <w:r>
+        <w:rPr>
+          <w:rFonts w:ascii="Times New Roman" w:hAnsi="Times New Roman" w:cs="Times New Roman"/>
+          <w:i/>
+          <w:sz w:val="24"/>
+          <w:szCs w:val="24"/>
+        </w:rPr>
+        <w:t>n</w:t>
+      </w:r>
+      <w:proofErr w:type="gramEnd"/>
+      <w:r>
+        <w:rPr>
+          <w:rFonts w:ascii="Times New Roman" w:hAnsi="Times New Roman" w:cs="Times New Roman"/>
+          <w:i/>
+          <w:sz w:val="24"/>
+          <w:szCs w:val="24"/>
+        </w:rPr>
+        <w:t xml:space="preserve"> is a node</w:t>
+      </w:r>
+    </w:p>
+    <w:p>
+      <w:pPr>
+        <w:spacing w:line="360" w:lineRule="auto"/>
+        <w:rPr>
+          <w:rFonts w:ascii="Times New Roman" w:hAnsi="Times New Roman" w:cs="Times New Roman"/>
+          <w:i/>
+          <w:sz w:val="24"/>
+          <w:szCs w:val="24"/>
+        </w:rPr>
+      </w:pPr>
+      <w:proofErr w:type="gramStart"/>
+      <w:r>
+        <w:rPr>
+          <w:rFonts w:ascii="Times New Roman" w:hAnsi="Times New Roman" w:cs="Times New Roman"/>
+          <w:i/>
+          <w:sz w:val="24"/>
+          <w:szCs w:val="24"/>
+        </w:rPr>
+        <w:t>h</w:t>
+      </w:r>
+      <w:proofErr w:type="gramEnd"/>
+      <w:r>
+        <w:rPr>
+          <w:rFonts w:ascii="Times New Roman" w:hAnsi="Times New Roman" w:cs="Times New Roman"/>
+          <w:i/>
+          <w:sz w:val="24"/>
+          <w:szCs w:val="24"/>
+        </w:rPr>
+        <w:t xml:space="preserve"> is a heuristic</w:t>
+      </w:r>
+    </w:p>
+    <w:p>
+      <w:pPr>
+        <w:spacing w:line="360" w:lineRule="auto"/>
+        <w:rPr>
+          <w:rFonts w:ascii="Times New Roman" w:hAnsi="Times New Roman" w:cs="Times New Roman"/>
+          <w:i/>
+          <w:sz w:val="24"/>
+          <w:szCs w:val="24"/>
+        </w:rPr>
+      </w:pPr>
+      <w:proofErr w:type="gramStart"/>
+      <w:r>
+        <w:rPr>
+          <w:rFonts w:ascii="Times New Roman" w:hAnsi="Times New Roman" w:cs="Times New Roman"/>
+          <w:i/>
+          <w:sz w:val="24"/>
+          <w:szCs w:val="24"/>
+        </w:rPr>
+        <w:t>h(</w:t>
+      </w:r>
+      <w:proofErr w:type="gramEnd"/>
+      <w:r>
+        <w:rPr>
+          <w:rFonts w:ascii="Times New Roman" w:hAnsi="Times New Roman" w:cs="Times New Roman"/>
+          <w:i/>
+          <w:sz w:val="24"/>
+          <w:szCs w:val="24"/>
+        </w:rPr>
+        <w:t>n) is the cost by h to reach the goal node from the node n</w:t>
+      </w:r>
+    </w:p>
+    <w:p>
+      <w:pPr>
+        <w:spacing w:line="360" w:lineRule="auto"/>
+        <w:rPr>
+          <w:rFonts w:ascii="Times New Roman" w:hAnsi="Times New Roman" w:cs="Times New Roman"/>
+          <w:i/>
+          <w:sz w:val="24"/>
+          <w:szCs w:val="24"/>
+        </w:rPr>
+      </w:pPr>
+      <w:proofErr w:type="gramStart"/>
+      <w:r>
+        <w:rPr>
+          <w:rFonts w:ascii="Times New Roman" w:hAnsi="Times New Roman" w:cs="Times New Roman"/>
+          <w:i/>
+          <w:sz w:val="24"/>
+          <w:szCs w:val="24"/>
+        </w:rPr>
+        <w:t>h</w:t>
+      </w:r>
+      <w:proofErr w:type="gramEnd"/>
+      <w:r>
+        <w:rPr>
+          <w:rFonts w:ascii="Times New Roman" w:hAnsi="Times New Roman" w:cs="Times New Roman"/>
+          <w:i/>
+          <w:sz w:val="24"/>
+          <w:szCs w:val="24"/>
+        </w:rPr>
+        <w:t>*(n) is the actual cost to reach goal from node n</w:t>
+      </w:r>
+    </w:p>
+    <w:p>
+      <w:pPr>
+        <w:spacing w:line="360" w:lineRule="auto"/>
+        <w:rPr>
+          <w:rFonts w:ascii="Times New Roman" w:hAnsi="Times New Roman" w:cs="Times New Roman"/>
+          <w:i/>
+          <w:sz w:val="24"/>
+          <w:szCs w:val="24"/>
+        </w:rPr>
+      </w:pPr>
+    </w:p>
+    <w:p>
+      <w:pPr>
+        <w:spacing w:line="360" w:lineRule="auto"/>
+        <w:rPr>
+          <w:rFonts w:ascii="Times New Roman" w:hAnsi="Times New Roman" w:cs="Times New Roman"/>
+          <w:i/>
+          <w:sz w:val="24"/>
+          <w:szCs w:val="24"/>
+        </w:rPr>
+      </w:pPr>
+      <w:proofErr w:type="gramStart"/>
+      <w:r>
+        <w:rPr>
+          <w:rFonts w:ascii="Times New Roman" w:hAnsi="Times New Roman" w:cs="Times New Roman"/>
+          <w:i/>
+          <w:sz w:val="24"/>
+          <w:szCs w:val="24"/>
+        </w:rPr>
+        <w:t>f(</w:t>
+      </w:r>
+      <w:proofErr w:type="gramEnd"/>
+      <w:r>
+        <w:rPr>
+          <w:rFonts w:ascii="Times New Roman" w:hAnsi="Times New Roman" w:cs="Times New Roman"/>
+          <w:i/>
+          <w:sz w:val="24"/>
+          <w:szCs w:val="24"/>
+        </w:rPr>
+        <w:t>n) is the resultant amount and the current length of the path</w:t>
+      </w:r>
+    </w:p>
+    <w:p>
+      <w:pPr>
+        <w:spacing w:line="360" w:lineRule="auto"/>
+        <w:rPr>
+          <w:rFonts w:ascii="Times New Roman" w:hAnsi="Times New Roman" w:cs="Times New Roman"/>
+          <w:i/>
+          <w:sz w:val="24"/>
+          <w:szCs w:val="24"/>
+        </w:rPr>
+      </w:pPr>
+      <w:proofErr w:type="gramStart"/>
+      <w:r>
+        <w:rPr>
+          <w:rFonts w:ascii="Times New Roman" w:hAnsi="Times New Roman" w:cs="Times New Roman"/>
+          <w:i/>
+          <w:sz w:val="24"/>
+          <w:szCs w:val="24"/>
+        </w:rPr>
+        <w:t>g(</w:t>
+      </w:r>
+      <w:proofErr w:type="gramEnd"/>
+      <w:r>
+        <w:rPr>
+          <w:rFonts w:ascii="Times New Roman" w:hAnsi="Times New Roman" w:cs="Times New Roman"/>
+          <w:i/>
+          <w:sz w:val="24"/>
+          <w:szCs w:val="24"/>
+        </w:rPr>
+        <w:t>n) is the total cost from the starting node to the current node n</w:t>
+      </w:r>
+    </w:p>
+    <w:p>
+      <w:pPr>
+        <w:spacing w:line="360" w:lineRule="auto"/>
+        <w:rPr>
+          <w:rFonts w:ascii="Times New Roman" w:hAnsi="Times New Roman" w:cs="Times New Roman"/>
+          <w:i/>
+          <w:sz w:val="24"/>
+          <w:szCs w:val="24"/>
+        </w:rPr>
+      </w:pPr>
+      <w:proofErr w:type="gramStart"/>
+      <w:r>
+        <w:rPr>
+          <w:rFonts w:ascii="Times New Roman" w:hAnsi="Times New Roman" w:cs="Times New Roman"/>
+          <w:i/>
+          <w:sz w:val="24"/>
+          <w:szCs w:val="24"/>
+        </w:rPr>
+        <w:t>h(</w:t>
+      </w:r>
+      <w:proofErr w:type="gramEnd"/>
+      <w:r>
+        <w:rPr>
+          <w:rFonts w:ascii="Times New Roman" w:hAnsi="Times New Roman" w:cs="Times New Roman"/>
+          <w:i/>
+          <w:sz w:val="24"/>
+          <w:szCs w:val="24"/>
+        </w:rPr>
+        <w:t>n) is the estimated cost heuristic from the current node to the goal</w:t>
+      </w:r>
+    </w:p>
+    <w:p>
+      <w:pPr>
+        <w:spacing w:line="360" w:lineRule="auto"/>
+        <w:rPr>
+          <w:rFonts w:ascii="Times New Roman" w:hAnsi="Times New Roman" w:cs="Times New Roman"/>
+          <w:i/>
+          <w:sz w:val="24"/>
+          <w:szCs w:val="24"/>
+        </w:rPr>
+      </w:pPr>
+      <w:proofErr w:type="gramStart"/>
+      <w:r>
+        <w:rPr>
+          <w:rFonts w:ascii="Times New Roman" w:hAnsi="Times New Roman" w:cs="Times New Roman"/>
+          <w:i/>
+          <w:sz w:val="24"/>
+          <w:szCs w:val="24"/>
+        </w:rPr>
+        <w:t>f(</w:t>
+      </w:r>
+      <w:proofErr w:type="gramEnd"/>
+      <w:r>
+        <w:rPr>
+          <w:rFonts w:ascii="Times New Roman" w:hAnsi="Times New Roman" w:cs="Times New Roman"/>
+          <w:i/>
+          <w:sz w:val="24"/>
+          <w:szCs w:val="24"/>
+        </w:rPr>
+        <w:t>n) = g(n) + h(n)</w:t>
+      </w:r>
+    </w:p>
+    <w:p>
+      <w:pPr>
+        <w:spacing w:line="360" w:lineRule="auto"/>
+        <w:rPr>
+          <w:rFonts w:ascii="Times New Roman" w:hAnsi="Times New Roman" w:cs="Times New Roman"/>
+          <w:i/>
+          <w:sz w:val="24"/>
+          <w:szCs w:val="24"/>
+        </w:rPr>
+      </w:pPr>
+      <w:proofErr w:type="gramStart"/>
+      <w:r>
+        <w:rPr>
+          <w:rFonts w:ascii="Times New Roman" w:hAnsi="Times New Roman" w:cs="Times New Roman"/>
+          <w:i/>
+          <w:sz w:val="24"/>
+          <w:szCs w:val="24"/>
+        </w:rPr>
+        <w:t>if</w:t>
+      </w:r>
+      <w:proofErr w:type="gramEnd"/>
+      <w:r>
+        <w:rPr>
+          <w:rFonts w:ascii="Times New Roman" w:hAnsi="Times New Roman" w:cs="Times New Roman"/>
+          <w:i/>
+          <w:sz w:val="24"/>
+          <w:szCs w:val="24"/>
+        </w:rPr>
+        <w:t xml:space="preserve"> h(n) &gt; h*(n), then f(n) may be greater than the optimum path, and a legitimate path may not be found.</w:t>
+      </w:r>
+    </w:p>
+    <w:p>
+      <w:pPr>
+        <w:spacing w:line="480" w:lineRule="auto"/>
+        <w:rPr>
+          <w:rFonts w:ascii="Times New Roman" w:hAnsi="Times New Roman" w:cs="Times New Roman"/>
+          <w:sz w:val="24"/>
+          <w:szCs w:val="24"/>
+        </w:rPr>
+      </w:pPr>
+      <w:r>
+        <w:rPr>
+          <w:rFonts w:ascii="Times New Roman" w:hAnsi="Times New Roman" w:cs="Times New Roman"/>
+          <w:sz w:val="24"/>
+          <w:szCs w:val="24"/>
+        </w:rPr>
+        <w:lastRenderedPageBreak/>
+        <w:tab/>
+        <w:t>Dijkstra’s Algorithm has no such issues, and is therefore is easier to use when a heuristic is inadmissible or it is an estimate is difficult or impossible to accurately determine.</w:t>
+      </w:r>
+    </w:p>
+    <w:p>
+      <w:pPr>
+        <w:spacing w:line="480" w:lineRule="auto"/>
+        <w:jc w:val="center"/>
+        <w:rPr>
+          <w:rFonts w:ascii="Times New Roman" w:hAnsi="Times New Roman" w:cs="Times New Roman"/>
+          <w:sz w:val="24"/>
+          <w:szCs w:val="24"/>
+        </w:rPr>
+      </w:pPr>
+      <w:r>
+        <w:rPr>
+          <w:rFonts w:ascii="Times New Roman" w:hAnsi="Times New Roman" w:cs="Times New Roman"/>
+          <w:sz w:val="24"/>
+          <w:szCs w:val="24"/>
+        </w:rPr>
+        <w:t>V. Web Application Project</w:t>
+      </w:r>
+    </w:p>
+    <w:p>
+      <w:pPr>
+        <w:spacing w:line="480" w:lineRule="auto"/>
+        <w:rPr>
+          <w:rFonts w:ascii="Times New Roman" w:hAnsi="Times New Roman" w:cs="Times New Roman"/>
+          <w:sz w:val="24"/>
+          <w:szCs w:val="24"/>
+        </w:rPr>
+      </w:pPr>
+      <w:r>
+        <w:rPr>
+          <w:rFonts w:ascii="Times New Roman" w:hAnsi="Times New Roman" w:cs="Times New Roman"/>
+          <w:sz w:val="24"/>
+          <w:szCs w:val="24"/>
+        </w:rPr>
+        <w:tab/>
+      </w:r>
+      <w:r>
+        <w:rPr>
+          <w:rFonts w:ascii="Times New Roman" w:hAnsi="Times New Roman" w:cs="Times New Roman"/>
+          <w:sz w:val="24"/>
+          <w:szCs w:val="24"/>
+        </w:rPr>
+        <w:t>To demonstrate the visual differences, positives, and negatives along with using Dijkstra’s vs the A* Algorithms, I decided to implement a web application that treats a map of Kutztown University’s north campus as a graph mapped to a 2d plane.</w:t>
+      </w:r>
+    </w:p>
+    <w:p>
+      <w:pPr>
+        <w:spacing w:line="480" w:lineRule="auto"/>
+        <w:rPr>
+          <w:rFonts w:ascii="Times New Roman" w:hAnsi="Times New Roman" w:cs="Times New Roman"/>
+          <w:sz w:val="24"/>
+          <w:szCs w:val="24"/>
+        </w:rPr>
+      </w:pPr>
+      <w:r>
+        <w:rPr>
+          <w:rFonts w:ascii="Times New Roman" w:hAnsi="Times New Roman" w:cs="Times New Roman"/>
+          <w:sz w:val="24"/>
+          <w:szCs w:val="24"/>
+        </w:rPr>
+        <w:tab/>
+      </w:r>
+      <w:r>
+        <w:rPr>
+          <w:rFonts w:ascii="Times New Roman" w:hAnsi="Times New Roman" w:cs="Times New Roman"/>
+          <w:sz w:val="24"/>
+          <w:szCs w:val="24"/>
+        </w:rPr>
+        <w:t xml:space="preserve">The project is available at </w:t>
+      </w:r>
+    </w:p>
+    <w:p>
+      <w:pPr>
+        <w:spacing w:line="480" w:lineRule="auto"/>
+        <w:rPr>
+          <w:rFonts w:ascii="Times New Roman" w:hAnsi="Times New Roman" w:cs="Times New Roman"/>
+          <w:sz w:val="24"/>
+          <w:szCs w:val="24"/>
+        </w:rPr>
+      </w:pPr>
+      <w:r>
+        <w:rPr>
+          <w:rFonts w:ascii="Times New Roman" w:hAnsi="Times New Roman" w:cs="Times New Roman"/>
+          <w:sz w:val="24"/>
+          <w:szCs w:val="24"/>
+        </w:rPr>
+        <w:tab/>
+      </w:r>
+      <w:hyperlink r:id="rId7" w:history="1">
+        <w:r>
+          <w:rPr>
+            <w:rStyle w:val="Hyperlink"/>
+            <w:rFonts w:ascii="Times New Roman" w:hAnsi="Times New Roman" w:cs="Times New Roman"/>
+            <w:sz w:val="24"/>
+            <w:szCs w:val="24"/>
+          </w:rPr>
+          <w:t>http://stevengantz.com/GraphTheoryProject2016/</w:t>
+        </w:r>
+      </w:hyperlink>
+    </w:p>
+    <w:p>
+      <w:pPr>
+        <w:spacing w:line="480" w:lineRule="auto"/>
+        <w:rPr>
+          <w:rFonts w:ascii="Times New Roman" w:hAnsi="Times New Roman" w:cs="Times New Roman"/>
+          <w:sz w:val="24"/>
+          <w:szCs w:val="24"/>
+        </w:rPr>
+      </w:pPr>
+      <w:r>
+        <w:rPr>
+          <w:rFonts w:ascii="Times New Roman" w:hAnsi="Times New Roman" w:cs="Times New Roman"/>
+          <w:sz w:val="24"/>
+          <w:szCs w:val="24"/>
+        </w:rPr>
+        <w:t>The image for the application was retrieved from Google images and is displayed in proportion to the user’</w:t>
+      </w:r>
+      <w:r>
+        <w:rPr>
+          <w:rFonts w:ascii="Times New Roman" w:hAnsi="Times New Roman" w:cs="Times New Roman"/>
+          <w:sz w:val="24"/>
+          <w:szCs w:val="24"/>
+        </w:rPr>
+        <w:t xml:space="preserve">s screen height and width. On </w:t>
+      </w:r>
+      <w:r>
+        <w:rPr>
+          <w:rFonts w:ascii="Times New Roman" w:hAnsi="Times New Roman" w:cs="Times New Roman"/>
+          <w:sz w:val="24"/>
+          <w:szCs w:val="24"/>
+        </w:rPr>
+        <w:t xml:space="preserve">the image there are nodes displayed that are selectable by the user. When two nodes are selected, one has the option of selecting either the A* algorithm or Dijkstra’s Algorithm. The path is then computed through the graphs and displayed to the user with the optimal path. </w:t>
+      </w:r>
+    </w:p>
+    <w:p>
+      <w:pPr>
+        <w:spacing w:line="480" w:lineRule="auto"/>
+        <w:rPr>
+          <w:rFonts w:ascii="Times New Roman" w:hAnsi="Times New Roman" w:cs="Times New Roman"/>
+          <w:sz w:val="24"/>
+          <w:szCs w:val="24"/>
+        </w:rPr>
+      </w:pPr>
+      <w:r>
+        <w:rPr>
+          <w:rFonts w:ascii="Times New Roman" w:hAnsi="Times New Roman" w:cs="Times New Roman"/>
+          <w:sz w:val="24"/>
+          <w:szCs w:val="24"/>
+        </w:rPr>
+        <w:tab/>
+        <w:t xml:space="preserve">The project was implemented in the JavaScript programming language using an in-progress library called p5.js. The library was designed </w:t>
+      </w:r>
+      <w:r>
+        <w:rPr>
+          <w:rFonts w:ascii="Times New Roman" w:hAnsi="Times New Roman" w:cs="Times New Roman"/>
+          <w:sz w:val="24"/>
+          <w:szCs w:val="24"/>
+        </w:rPr>
+        <w:t>to</w:t>
+      </w:r>
+      <w:r>
+        <w:rPr>
+          <w:rFonts w:ascii="Times New Roman" w:hAnsi="Times New Roman" w:cs="Times New Roman"/>
+          <w:sz w:val="24"/>
+          <w:szCs w:val="24"/>
+        </w:rPr>
+        <w:t xml:space="preserve"> allow for easy drawing and image manipulation in a client browser environment. </w:t>
+      </w:r>
+      <w:r>
+        <w:rPr>
+          <w:rFonts w:ascii="Times New Roman" w:hAnsi="Times New Roman" w:cs="Times New Roman"/>
+          <w:sz w:val="24"/>
+          <w:szCs w:val="24"/>
+        </w:rPr>
+        <w:t xml:space="preserve">Due to limitations in the JavaScript programming language, I was unable to time the algorithm’s runtime within the browser. </w:t>
+      </w:r>
+      <w:r>
+        <w:rPr>
+          <w:rFonts w:ascii="Times New Roman" w:hAnsi="Times New Roman" w:cs="Times New Roman"/>
+          <w:sz w:val="24"/>
+          <w:szCs w:val="24"/>
+        </w:rPr>
+        <w:t xml:space="preserve">The actual implementations of algorithms also run at several levels of magnitude longer than the standard worst case for each. This is because JavaScript holds references to objects loosely, and therefore I routinely have to search through lists of vertices to find </w:t>
+      </w:r>
+      <w:r>
+        <w:rPr>
+          <w:rFonts w:ascii="Times New Roman" w:hAnsi="Times New Roman" w:cs="Times New Roman"/>
+          <w:sz w:val="24"/>
+          <w:szCs w:val="24"/>
+        </w:rPr>
+        <w:t>a specific value or update a specific field.</w:t>
+      </w:r>
+    </w:p>
+    <w:p>
+      <w:pPr>
+        <w:spacing w:line="480" w:lineRule="auto"/>
+        <w:rPr>
+          <w:rFonts w:ascii="Times New Roman" w:hAnsi="Times New Roman" w:cs="Times New Roman"/>
+          <w:sz w:val="24"/>
+          <w:szCs w:val="24"/>
+        </w:rPr>
+      </w:pPr>
+      <w:r>
+        <w:rPr>
+          <w:rFonts w:ascii="Times New Roman" w:hAnsi="Times New Roman" w:cs="Times New Roman"/>
+          <w:sz w:val="24"/>
+          <w:szCs w:val="24"/>
+        </w:rPr>
+        <w:lastRenderedPageBreak/>
+        <w:tab/>
+        <w:t xml:space="preserve">Due to difficulty in mapping out points on the Kutztown campus, as well as the lack of a 1:1 realistic campus map, the current application is loosely accurate to actual distances. </w:t>
+      </w:r>
+    </w:p>
+    <w:p>
+      <w:pPr>
+        <w:spacing w:line="480" w:lineRule="auto"/>
+        <w:jc w:val="center"/>
+        <w:rPr>
+          <w:rFonts w:ascii="Times New Roman" w:hAnsi="Times New Roman" w:cs="Times New Roman"/>
+          <w:sz w:val="24"/>
+          <w:szCs w:val="24"/>
+        </w:rPr>
+      </w:pPr>
+      <w:r>
+        <w:rPr>
+          <w:rFonts w:ascii="Times New Roman" w:hAnsi="Times New Roman" w:cs="Times New Roman"/>
+          <w:sz w:val="24"/>
+          <w:szCs w:val="24"/>
+        </w:rPr>
+        <w:t>VI. Conclusion</w:t>
+      </w:r>
+    </w:p>
+    <w:p>
+      <w:pPr>
+        <w:spacing w:line="480" w:lineRule="auto"/>
+        <w:rPr>
+          <w:rFonts w:ascii="Times New Roman" w:hAnsi="Times New Roman" w:cs="Times New Roman"/>
+          <w:sz w:val="24"/>
+          <w:szCs w:val="24"/>
+        </w:rPr>
+      </w:pPr>
+      <w:r>
+        <w:rPr>
+          <w:rFonts w:ascii="Times New Roman" w:hAnsi="Times New Roman" w:cs="Times New Roman"/>
+          <w:sz w:val="24"/>
+          <w:szCs w:val="24"/>
+        </w:rPr>
+        <w:tab/>
+      </w:r>
+      <w:r>
+        <w:rPr>
+          <w:rFonts w:ascii="Times New Roman" w:hAnsi="Times New Roman" w:cs="Times New Roman"/>
+          <w:sz w:val="24"/>
+          <w:szCs w:val="24"/>
+        </w:rPr>
+        <w:t xml:space="preserve">Dijkstra’s Algorithm is still commonly used today in many applications where the graph being investigated is extremely large or unable to be accurately estimated. </w:t>
+      </w:r>
+      <w:r>
+        <w:rPr>
+          <w:rFonts w:ascii="Times New Roman" w:hAnsi="Times New Roman" w:cs="Times New Roman"/>
+          <w:sz w:val="24"/>
+          <w:szCs w:val="24"/>
+        </w:rPr>
+        <w:t xml:space="preserve">The algorithm is popularly implemented in mapping and graph traversal software. </w:t>
+      </w:r>
+      <w:r>
+        <w:rPr>
+          <w:rFonts w:ascii="Times New Roman" w:hAnsi="Times New Roman" w:cs="Times New Roman"/>
+          <w:sz w:val="24"/>
+          <w:szCs w:val="24"/>
+        </w:rPr>
+        <w:t xml:space="preserve">A* on the other hand, is commonly used where an accurate heuristic can be generated within the mapping. It is an extremely common algorithm in AI and video games for this purpose. Many modified versions of A* will tend toward the optimal solution, though not distinctively search for it, </w:t>
+      </w:r>
+      <w:r>
+        <w:rPr>
+          <w:rFonts w:ascii="Times New Roman" w:hAnsi="Times New Roman" w:cs="Times New Roman"/>
+          <w:sz w:val="24"/>
+          <w:szCs w:val="24"/>
+        </w:rPr>
+        <w:t xml:space="preserve">and it is this version that is most commonly used as it allows for nearly optimal solutions with a small memory and time footprint. </w:t>
+      </w:r>
+    </w:p>
+    <w:p>
+      <w:pPr>
+        <w:spacing w:line="480" w:lineRule="auto"/>
+        <w:rPr>
+          <w:rFonts w:ascii="Times New Roman" w:hAnsi="Times New Roman" w:cs="Times New Roman"/>
+          <w:sz w:val="24"/>
+          <w:szCs w:val="24"/>
+        </w:rPr>
+      </w:pPr>
+      <w:r>
+        <w:rPr>
+          <w:rFonts w:ascii="Times New Roman" w:hAnsi="Times New Roman" w:cs="Times New Roman"/>
+          <w:sz w:val="24"/>
+          <w:szCs w:val="24"/>
+        </w:rPr>
+        <w:tab/>
+        <w:t xml:space="preserve">In regards to developing an application for traversing a graph of Kutztown’s campus, due to the campus’ small size and high number of nodes and edges, I think the A* algorithm would be an effective tool in finding the shortest path between two points. </w:t>
+      </w:r>
+      <w:r>
+        <w:rPr>
+          <w:rFonts w:ascii="Times New Roman" w:hAnsi="Times New Roman" w:cs="Times New Roman"/>
+          <w:sz w:val="24"/>
+          <w:szCs w:val="24"/>
+        </w:rPr>
+        <w:t>While Dijkstra’s Algorithm would calculate the shortest path to each end node, A* would run in a much faster timeframe. The heuristic is easily admissible as the distance calculated from node to node would be in direct lines using the distance formula, which should never over-estimate the shortest path.</w:t>
+      </w:r>
+    </w:p>
+    <w:p>
+      <w:pPr>
+        <w:spacing w:line="480" w:lineRule="auto"/>
+        <w:rPr>
+          <w:rFonts w:ascii="Times New Roman" w:hAnsi="Times New Roman" w:cs="Times New Roman"/>
+          <w:sz w:val="24"/>
+          <w:szCs w:val="24"/>
+        </w:rPr>
+      </w:pPr>
+    </w:p>
+    <w:p>
+      <w:pPr>
+        <w:spacing w:line="480" w:lineRule="auto"/>
+        <w:rPr>
+          <w:rFonts w:ascii="Times New Roman" w:hAnsi="Times New Roman" w:cs="Times New Roman"/>
+          <w:sz w:val="24"/>
+          <w:szCs w:val="24"/>
+        </w:rPr>
+      </w:pPr>
+    </w:p>
+    <w:p>
+      <w:pPr>
+        <w:spacing w:line="480" w:lineRule="auto"/>
+        <w:rPr>
+          <w:rFonts w:ascii="Times New Roman" w:hAnsi="Times New Roman" w:cs="Times New Roman"/>
+          <w:sz w:val="24"/>
+          <w:szCs w:val="24"/>
+        </w:rPr>
+      </w:pPr>
+    </w:p>
+    <w:p>
+      <w:pPr>
+        <w:spacing w:line="480" w:lineRule="auto"/>
+        <w:rPr>
+          <w:rFonts w:ascii="Times New Roman" w:hAnsi="Times New Roman" w:cs="Times New Roman"/>
+          <w:sz w:val="24"/>
+          <w:szCs w:val="24"/>
+        </w:rPr>
+      </w:pPr>
+    </w:p>
+    <w:p>
+      <w:pPr>
+        <w:spacing w:line="480" w:lineRule="auto"/>
+        <w:jc w:val="center"/>
+        <w:rPr>
+          <w:rFonts w:ascii="Times New Roman" w:hAnsi="Times New Roman" w:cs="Times New Roman"/>
           <w:b/>
           <w:sz w:val="24"/>
           <w:szCs w:val="24"/>
@@ -1294,11 +2427,13 @@
           <w:sz w:val="24"/>
           <w:szCs w:val="24"/>
         </w:rPr>
+        <w:lastRenderedPageBreak/>
         <w:t>References</w:t>
       </w:r>
     </w:p>
     <w:p>
       <w:pPr>
+        <w:spacing w:line="480" w:lineRule="auto"/>
         <w:rPr>
           <w:rFonts w:ascii="Times New Roman" w:hAnsi="Times New Roman" w:cs="Times New Roman"/>
           <w:sz w:val="24"/>
@@ -1378,6 +2513,7 @@
     </w:p>
     <w:p>
       <w:pPr>
+        <w:spacing w:line="480" w:lineRule="auto"/>
         <w:rPr>
           <w:rFonts w:ascii="Times New Roman" w:hAnsi="Times New Roman" w:cs="Times New Roman"/>
           <w:sz w:val="24"/>
@@ -1428,7 +2564,7 @@
         </w:rPr>
         <w:t xml:space="preserve"> W. Dijkstra” (</w:t>
       </w:r>
-      <w:hyperlink r:id="rId6" w:history="1">
+      <w:hyperlink r:id="rId8" w:history="1">
         <w:r>
           <w:rPr>
             <w:rStyle w:val="Hyperlink"/>
@@ -1450,6 +2586,7 @@
     </w:p>
     <w:p>
       <w:pPr>
+        <w:spacing w:line="480" w:lineRule="auto"/>
         <w:rPr>
           <w:rFonts w:ascii="Times New Roman" w:hAnsi="Times New Roman" w:cs="Times New Roman"/>
           <w:sz w:val="24"/>
@@ -1485,10 +2622,13 @@
     </w:p>
     <w:p>
       <w:pPr>
-        <w:rPr>
-          <w:rFonts w:ascii="Times New Roman" w:hAnsi="Times New Roman" w:cs="Times New Roman"/>
-          <w:sz w:val="24"/>
-          <w:szCs w:val="24"/>
+        <w:spacing w:line="480" w:lineRule="auto"/>
+        <w:rPr>
+          <w:rFonts w:ascii="Times New Roman" w:hAnsi="Times New Roman" w:cs="Times New Roman"/>
+          <w:color w:val="0563C1" w:themeColor="hyperlink"/>
+          <w:sz w:val="24"/>
+          <w:szCs w:val="24"/>
+          <w:u w:val="single"/>
         </w:rPr>
       </w:pPr>
       <w:r>
@@ -1499,9 +2639,21 @@
         </w:rPr>
         <w:t xml:space="preserve">[4] </w:t>
       </w:r>
-    </w:p>
-    <w:p>
-      <w:pPr>
+      <w:hyperlink r:id="rId9" w:history="1">
+        <w:r>
+          <w:rPr>
+            <w:rStyle w:val="Hyperlink"/>
+            <w:rFonts w:ascii="Times New Roman" w:hAnsi="Times New Roman" w:cs="Times New Roman"/>
+            <w:sz w:val="24"/>
+            <w:szCs w:val="24"/>
+          </w:rPr>
+          <w:t>http://theory.stanford.edu/~amitp/GameProgramming/Heuristics.html</w:t>
+        </w:r>
+      </w:hyperlink>
+    </w:p>
+    <w:p>
+      <w:pPr>
+        <w:spacing w:line="480" w:lineRule="auto"/>
         <w:rPr>
           <w:rFonts w:ascii="Times New Roman" w:hAnsi="Times New Roman" w:cs="Times New Roman"/>
           <w:sz w:val="24"/>
@@ -1516,7 +2668,7 @@
         </w:rPr>
         <w:t xml:space="preserve">[5] </w:t>
       </w:r>
-      <w:hyperlink r:id="rId7" w:history="1">
+      <w:hyperlink r:id="rId10" w:history="1">
         <w:r>
           <w:rPr>
             <w:rStyle w:val="Hyperlink"/>
@@ -1530,6 +2682,7 @@
     </w:p>
     <w:p>
       <w:pPr>
+        <w:spacing w:line="480" w:lineRule="auto"/>
         <w:rPr>
           <w:rFonts w:ascii="Times New Roman" w:hAnsi="Times New Roman" w:cs="Times New Roman"/>
           <w:sz w:val="24"/>
@@ -1544,7 +2697,7 @@
         </w:rPr>
         <w:t xml:space="preserve">[6] </w:t>
       </w:r>
-      <w:hyperlink r:id="rId8" w:history="1">
+      <w:hyperlink r:id="rId11" w:history="1">
         <w:r>
           <w:rPr>
             <w:rStyle w:val="Hyperlink"/>
@@ -1563,7 +2716,7 @@
         </w:rPr>
         <w:t xml:space="preserve"> - User: </w:t>
       </w:r>
-      <w:hyperlink r:id="rId9" w:history="1">
+      <w:hyperlink r:id="rId12" w:history="1">
         <w:r>
           <w:rPr>
             <w:rStyle w:val="Hyperlink"/>
@@ -1577,114 +2730,14 @@
     </w:p>
     <w:p>
       <w:pPr>
-        <w:rPr>
-          <w:rFonts w:ascii="Times New Roman" w:hAnsi="Times New Roman" w:cs="Times New Roman"/>
-          <w:sz w:val="24"/>
-          <w:szCs w:val="24"/>
-        </w:rPr>
-      </w:pPr>
-    </w:p>
-    <w:p>
-      <w:pPr>
-        <w:rPr>
-          <w:rFonts w:ascii="Times New Roman" w:hAnsi="Times New Roman" w:cs="Times New Roman"/>
-          <w:sz w:val="24"/>
-          <w:szCs w:val="24"/>
-        </w:rPr>
-      </w:pPr>
-      <w:r>
-        <w:rPr>
-          <w:rFonts w:ascii="Times New Roman" w:hAnsi="Times New Roman" w:cs="Times New Roman"/>
-          <w:sz w:val="24"/>
-          <w:szCs w:val="24"/>
-        </w:rPr>
-        <w:t>Bibliography:</w:t>
-      </w:r>
-    </w:p>
-    <w:p>
-      <w:pPr>
-        <w:rPr>
-          <w:rStyle w:val="Hyperlink"/>
-          <w:rFonts w:ascii="Times New Roman" w:hAnsi="Times New Roman" w:cs="Times New Roman"/>
-          <w:sz w:val="24"/>
-          <w:szCs w:val="24"/>
-        </w:rPr>
-      </w:pPr>
-      <w:hyperlink r:id="rId10" w:history="1">
-        <w:r>
-          <w:rPr>
-            <w:rStyle w:val="Hyperlink"/>
-            <w:rFonts w:ascii="Times New Roman" w:hAnsi="Times New Roman" w:cs="Times New Roman"/>
-            <w:sz w:val="24"/>
-            <w:szCs w:val="24"/>
-          </w:rPr>
-          <w:t>http://www-m3.ma.tum.de/foswiki/pub/MN0506/WebHome/dijkstra.pdf</w:t>
-        </w:r>
-      </w:hyperlink>
-      <w:r>
-        <w:rPr>
-          <w:rStyle w:val="Hyperlink"/>
-          <w:rFonts w:ascii="Times New Roman" w:hAnsi="Times New Roman" w:cs="Times New Roman"/>
-          <w:sz w:val="24"/>
-          <w:szCs w:val="24"/>
-        </w:rPr>
-        <w:t xml:space="preserve"> </w:t>
-      </w:r>
-      <w:r>
-        <w:rPr>
-          <w:rFonts w:ascii="Times New Roman" w:hAnsi="Times New Roman" w:cs="Times New Roman"/>
-          <w:sz w:val="24"/>
-          <w:szCs w:val="24"/>
-        </w:rPr>
-        <w:t>– original paper by Dijkstra</w:t>
-      </w:r>
-    </w:p>
-    <w:p>
-      <w:pPr>
-        <w:rPr>
-          <w:rFonts w:ascii="Times New Roman" w:hAnsi="Times New Roman" w:cs="Times New Roman"/>
-          <w:sz w:val="24"/>
-          <w:szCs w:val="24"/>
-        </w:rPr>
-      </w:pPr>
-      <w:hyperlink r:id="rId11" w:history="1">
-        <w:r>
-          <w:rPr>
-            <w:rStyle w:val="Hyperlink"/>
-            <w:rFonts w:ascii="Times New Roman" w:hAnsi="Times New Roman" w:cs="Times New Roman"/>
-            <w:sz w:val="24"/>
-            <w:szCs w:val="24"/>
-          </w:rPr>
-          <w:t>http://ai.stanford.edu/~nilsson/OnlinePubs-Nils/PublishedPapers/astar.pdf</w:t>
-        </w:r>
-      </w:hyperlink>
-      <w:r>
-        <w:rPr>
-          <w:rFonts w:ascii="Times New Roman" w:hAnsi="Times New Roman" w:cs="Times New Roman"/>
-          <w:sz w:val="24"/>
-          <w:szCs w:val="24"/>
-        </w:rPr>
-        <w:t xml:space="preserve"> - original A* </w:t>
-      </w:r>
-      <w:r>
-        <w:rPr>
-          <w:rFonts w:ascii="Times New Roman" w:hAnsi="Times New Roman" w:cs="Times New Roman"/>
-          <w:sz w:val="24"/>
-          <w:szCs w:val="24"/>
-        </w:rPr>
-        <w:t>paper</w:t>
-      </w:r>
-    </w:p>
-    <w:p>
-      <w:pPr>
-        <w:rPr>
-          <w:rStyle w:val="Hyperlink"/>
-          <w:rFonts w:ascii="Times New Roman" w:hAnsi="Times New Roman" w:cs="Times New Roman"/>
-          <w:sz w:val="24"/>
-          <w:szCs w:val="24"/>
-        </w:rPr>
-      </w:pPr>
-      <w:hyperlink r:id="rId12" w:history="1">
+        <w:spacing w:line="480" w:lineRule="auto"/>
+        <w:rPr>
+          <w:rFonts w:ascii="Times New Roman" w:hAnsi="Times New Roman" w:cs="Times New Roman"/>
+          <w:sz w:val="24"/>
+          <w:szCs w:val="24"/>
+        </w:rPr>
+      </w:pPr>
+      <w:hyperlink r:id="rId13" w:history="1">
         <w:r>
           <w:rPr>
             <w:rStyle w:val="Hyperlink"/>
@@ -1696,218 +2749,6 @@
         </w:r>
       </w:hyperlink>
     </w:p>
-    <w:p>
-      <w:pPr>
-        <w:rPr>
-          <w:rStyle w:val="Hyperlink"/>
-          <w:rFonts w:ascii="Times New Roman" w:hAnsi="Times New Roman" w:cs="Times New Roman"/>
-          <w:sz w:val="24"/>
-          <w:szCs w:val="24"/>
-        </w:rPr>
-      </w:pPr>
-      <w:hyperlink r:id="rId13" w:history="1">
-        <w:r>
-          <w:rPr>
-            <w:rStyle w:val="Hyperlink"/>
-            <w:rFonts w:ascii="Times New Roman" w:hAnsi="Times New Roman" w:cs="Times New Roman"/>
-            <w:sz w:val="24"/>
-            <w:szCs w:val="24"/>
-          </w:rPr>
-          <w:t>http://theory.stanford.edu/~amitp/GameProgramming/Heuristics.html</w:t>
-        </w:r>
-      </w:hyperlink>
-    </w:p>
-    <w:p>
-      <w:pPr>
-        <w:rPr>
-          <w:rStyle w:val="Hyperlink"/>
-          <w:rFonts w:ascii="Times New Roman" w:hAnsi="Times New Roman" w:cs="Times New Roman"/>
-          <w:sz w:val="24"/>
-          <w:szCs w:val="24"/>
-        </w:rPr>
-      </w:pPr>
-      <w:r>
-        <w:rPr>
-          <w:rStyle w:val="Hyperlink"/>
-          <w:rFonts w:ascii="Times New Roman" w:hAnsi="Times New Roman" w:cs="Times New Roman"/>
-          <w:sz w:val="24"/>
-          <w:szCs w:val="24"/>
-        </w:rPr>
-        <w:t>https://en.wikipedia.org/wiki/Artificial_Intelligence:_A_Modern_Approach</w:t>
-      </w:r>
-    </w:p>
-    <w:p>
-      <w:pPr>
-        <w:rPr>
-          <w:rStyle w:val="Hyperlink"/>
-          <w:rFonts w:ascii="Times New Roman" w:hAnsi="Times New Roman" w:cs="Times New Roman"/>
-          <w:sz w:val="24"/>
-          <w:szCs w:val="24"/>
-        </w:rPr>
-      </w:pPr>
-    </w:p>
-    <w:p>
-      <w:pPr>
-        <w:rPr>
-          <w:rStyle w:val="Hyperlink"/>
-          <w:rFonts w:ascii="Times New Roman" w:hAnsi="Times New Roman" w:cs="Times New Roman"/>
-          <w:color w:val="auto"/>
-          <w:sz w:val="24"/>
-          <w:szCs w:val="24"/>
-          <w:u w:val="none"/>
-        </w:rPr>
-      </w:pPr>
-      <w:r>
-        <w:rPr>
-          <w:rStyle w:val="Hyperlink"/>
-          <w:rFonts w:ascii="Times New Roman" w:hAnsi="Times New Roman" w:cs="Times New Roman"/>
-          <w:color w:val="auto"/>
-          <w:sz w:val="24"/>
-          <w:szCs w:val="24"/>
-          <w:u w:val="none"/>
-        </w:rPr>
-        <w:t>Find alternative sources:</w:t>
-      </w:r>
-    </w:p>
-    <w:p>
-      <w:pPr>
-        <w:rPr>
-          <w:rFonts w:ascii="Times New Roman" w:hAnsi="Times New Roman" w:cs="Times New Roman"/>
-          <w:sz w:val="24"/>
-          <w:szCs w:val="24"/>
-        </w:rPr>
-      </w:pPr>
-      <w:hyperlink r:id="rId14" w:history="1">
-        <w:r>
-          <w:rPr>
-            <w:rStyle w:val="Hyperlink"/>
-            <w:rFonts w:ascii="Times New Roman" w:hAnsi="Times New Roman" w:cs="Times New Roman"/>
-            <w:sz w:val="24"/>
-            <w:szCs w:val="24"/>
-          </w:rPr>
-          <w:t>http://stackoverflow.com/questions/1332466/how-does-dijkstras-algorithm-and-a-star-compare</w:t>
-        </w:r>
-      </w:hyperlink>
-    </w:p>
-    <w:p>
-      <w:pPr>
-        <w:rPr>
-          <w:rFonts w:ascii="Times New Roman" w:hAnsi="Times New Roman" w:cs="Times New Roman"/>
-          <w:sz w:val="24"/>
-          <w:szCs w:val="24"/>
-        </w:rPr>
-      </w:pPr>
-      <w:hyperlink r:id="rId15" w:history="1">
-        <w:r>
-          <w:rPr>
-            <w:rStyle w:val="Hyperlink"/>
-            <w:rFonts w:ascii="Times New Roman" w:hAnsi="Times New Roman" w:cs="Times New Roman"/>
-            <w:sz w:val="24"/>
-            <w:szCs w:val="24"/>
-          </w:rPr>
-          <w:t>http://gamedev.stackexchange.com/questions/15/how-does-a-pathfinding-work</w:t>
-        </w:r>
-      </w:hyperlink>
-    </w:p>
-    <w:p>
-      <w:pPr>
-        <w:rPr>
-          <w:rFonts w:ascii="Times New Roman" w:hAnsi="Times New Roman" w:cs="Times New Roman"/>
-          <w:sz w:val="24"/>
-          <w:szCs w:val="24"/>
-        </w:rPr>
-      </w:pPr>
-      <w:hyperlink r:id="rId16" w:history="1">
-        <w:r>
-          <w:rPr>
-            <w:rStyle w:val="Hyperlink"/>
-            <w:rFonts w:ascii="Times New Roman" w:hAnsi="Times New Roman" w:cs="Times New Roman"/>
-            <w:sz w:val="24"/>
-            <w:szCs w:val="24"/>
-          </w:rPr>
-          <w:t>https://en.wikipedia.org/wiki/Admissible_heuristic</w:t>
-        </w:r>
-      </w:hyperlink>
-      <w:r>
-        <w:rPr>
-          <w:rFonts w:ascii="Times New Roman" w:hAnsi="Times New Roman" w:cs="Times New Roman"/>
-          <w:sz w:val="24"/>
-          <w:szCs w:val="24"/>
-        </w:rPr>
-        <w:t xml:space="preserve"> (formulation and search </w:t>
-      </w:r>
-      <w:r>
-        <w:rPr>
-          <w:rFonts w:ascii="Times New Roman" w:hAnsi="Times New Roman" w:cs="Times New Roman"/>
-          <w:sz w:val="24"/>
-          <w:szCs w:val="24"/>
-        </w:rPr>
-        <w:t>algorithms</w:t>
-      </w:r>
-      <w:r>
-        <w:rPr>
-          <w:rFonts w:ascii="Times New Roman" w:hAnsi="Times New Roman" w:cs="Times New Roman"/>
-          <w:sz w:val="24"/>
-          <w:szCs w:val="24"/>
-        </w:rPr>
-        <w:t xml:space="preserve">) </w:t>
-      </w:r>
-    </w:p>
-    <w:p>
-      <w:pPr>
-        <w:rPr>
-          <w:rFonts w:ascii="Times New Roman" w:hAnsi="Times New Roman" w:cs="Times New Roman"/>
-          <w:sz w:val="24"/>
-          <w:szCs w:val="24"/>
-        </w:rPr>
-      </w:pPr>
-      <w:hyperlink r:id="rId17" w:history="1">
-        <w:r>
-          <w:rPr>
-            <w:rStyle w:val="Hyperlink"/>
-            <w:rFonts w:ascii="Times New Roman" w:hAnsi="Times New Roman" w:cs="Times New Roman"/>
-            <w:sz w:val="24"/>
-            <w:szCs w:val="24"/>
-          </w:rPr>
-          <w:t>https://www.cs.rit.edu/~ark/winter2012/730/team/1/presentation1.pdf</w:t>
-        </w:r>
-      </w:hyperlink>
-      <w:r>
-        <w:rPr>
-          <w:rFonts w:ascii="Times New Roman" w:hAnsi="Times New Roman" w:cs="Times New Roman"/>
-          <w:sz w:val="24"/>
-          <w:szCs w:val="24"/>
-        </w:rPr>
-        <w:t xml:space="preserve"> (basically my project...)</w:t>
-      </w:r>
-    </w:p>
-    <w:p>
-      <w:pPr>
-        <w:rPr>
-          <w:rFonts w:ascii="Times New Roman" w:hAnsi="Times New Roman" w:cs="Times New Roman"/>
-          <w:sz w:val="24"/>
-          <w:szCs w:val="24"/>
-        </w:rPr>
-      </w:pPr>
-    </w:p>
-    <w:p>
-      <w:pPr>
-        <w:rPr>
-          <w:rFonts w:ascii="Times New Roman" w:hAnsi="Times New Roman" w:cs="Times New Roman"/>
-          <w:sz w:val="24"/>
-          <w:szCs w:val="24"/>
-        </w:rPr>
-      </w:pPr>
-    </w:p>
-    <w:p>
-      <w:pPr>
-        <w:rPr>
-          <w:rFonts w:ascii="Times New Roman" w:hAnsi="Times New Roman" w:cs="Times New Roman"/>
-          <w:sz w:val="24"/>
-          <w:szCs w:val="24"/>
-        </w:rPr>
-      </w:pPr>
-    </w:p>
     <w:sectPr>
       <w:pgSz w:w="12240" w:h="15840"/>
       <w:pgMar w:top="1440" w:right="1440" w:bottom="1440" w:left="1440" w:header="720" w:footer="720" w:gutter="0"/>
@@ -1916,6 +2757,127 @@
     </w:sectPr>
   </w:body>
 </w:document>
+</file>
+
+<file path=word/numbering.xml><?xml version="1.0" encoding="utf-8"?>
+<w:numbering xmlns:wpc="http://schemas.microsoft.com/office/word/2010/wordprocessingCanvas" xmlns:mc="http://schemas.openxmlformats.org/markup-compatibility/2006" xmlns:o="urn:schemas-microsoft-com:office:office" xmlns:r="http://schemas.openxmlformats.org/officeDocument/2006/relationships" xmlns:m="http://schemas.openxmlformats.org/officeDocument/2006/math" xmlns:v="urn:schemas-microsoft-com:vml" xmlns:wp14="http://schemas.microsoft.com/office/word/2010/wordprocessingDrawing" xmlns:wp="http://schemas.openxmlformats.org/drawingml/2006/wordprocessingDrawing" xmlns:w10="urn:schemas-microsoft-com:office:word" xmlns:w="http://schemas.openxmlformats.org/wordprocessingml/2006/main" xmlns:w14="http://schemas.microsoft.com/office/word/2010/wordml" xmlns:w15="http://schemas.microsoft.com/office/word/2012/wordml" xmlns:wpg="http://schemas.microsoft.com/office/word/2010/wordprocessingGroup" xmlns:wpi="http://schemas.microsoft.com/office/word/2010/wordprocessingInk" xmlns:wne="http://schemas.microsoft.com/office/word/2006/wordml" xmlns:wps="http://schemas.microsoft.com/office/word/2010/wordprocessingShape" mc:Ignorable="w14 w15 wp14">
+  <w:abstractNum w:abstractNumId="0" w15:restartNumberingAfterBreak="0">
+    <w:nsid w:val="05A24A46"/>
+    <w:multiLevelType w:val="hybridMultilevel"/>
+    <w:tmpl w:val="66BEDD98"/>
+    <w:lvl w:ilvl="0" w:tplc="04090001">
+      <w:start w:val="1"/>
+      <w:numFmt w:val="bullet"/>
+      <w:lvlText w:val=""/>
+      <w:lvlJc w:val="left"/>
+      <w:pPr>
+        <w:ind w:left="720" w:hanging="360"/>
+      </w:pPr>
+      <w:rPr>
+        <w:rFonts w:ascii="Symbol" w:hAnsi="Symbol" w:hint="default"/>
+      </w:rPr>
+    </w:lvl>
+    <w:lvl w:ilvl="1" w:tplc="04090003" w:tentative="1">
+      <w:start w:val="1"/>
+      <w:numFmt w:val="bullet"/>
+      <w:lvlText w:val="o"/>
+      <w:lvlJc w:val="left"/>
+      <w:pPr>
+        <w:ind w:left="1440" w:hanging="360"/>
+      </w:pPr>
+      <w:rPr>
+        <w:rFonts w:ascii="Courier New" w:hAnsi="Courier New" w:cs="Courier New" w:hint="default"/>
+      </w:rPr>
+    </w:lvl>
+    <w:lvl w:ilvl="2" w:tplc="04090005" w:tentative="1">
+      <w:start w:val="1"/>
+      <w:numFmt w:val="bullet"/>
+      <w:lvlText w:val=""/>
+      <w:lvlJc w:val="left"/>
+      <w:pPr>
+        <w:ind w:left="2160" w:hanging="360"/>
+      </w:pPr>
+      <w:rPr>
+        <w:rFonts w:ascii="Wingdings" w:hAnsi="Wingdings" w:hint="default"/>
+      </w:rPr>
+    </w:lvl>
+    <w:lvl w:ilvl="3" w:tplc="04090001" w:tentative="1">
+      <w:start w:val="1"/>
+      <w:numFmt w:val="bullet"/>
+      <w:lvlText w:val=""/>
+      <w:lvlJc w:val="left"/>
+      <w:pPr>
+        <w:ind w:left="2880" w:hanging="360"/>
+      </w:pPr>
+      <w:rPr>
+        <w:rFonts w:ascii="Symbol" w:hAnsi="Symbol" w:hint="default"/>
+      </w:rPr>
+    </w:lvl>
+    <w:lvl w:ilvl="4" w:tplc="04090003" w:tentative="1">
+      <w:start w:val="1"/>
+      <w:numFmt w:val="bullet"/>
+      <w:lvlText w:val="o"/>
+      <w:lvlJc w:val="left"/>
+      <w:pPr>
+        <w:ind w:left="3600" w:hanging="360"/>
+      </w:pPr>
+      <w:rPr>
+        <w:rFonts w:ascii="Courier New" w:hAnsi="Courier New" w:cs="Courier New" w:hint="default"/>
+      </w:rPr>
+    </w:lvl>
+    <w:lvl w:ilvl="5" w:tplc="04090005" w:tentative="1">
+      <w:start w:val="1"/>
+      <w:numFmt w:val="bullet"/>
+      <w:lvlText w:val=""/>
+      <w:lvlJc w:val="left"/>
+      <w:pPr>
+        <w:ind w:left="4320" w:hanging="360"/>
+      </w:pPr>
+      <w:rPr>
+        <w:rFonts w:ascii="Wingdings" w:hAnsi="Wingdings" w:hint="default"/>
+      </w:rPr>
+    </w:lvl>
+    <w:lvl w:ilvl="6" w:tplc="04090001" w:tentative="1">
+      <w:start w:val="1"/>
+      <w:numFmt w:val="bullet"/>
+      <w:lvlText w:val=""/>
+      <w:lvlJc w:val="left"/>
+      <w:pPr>
+        <w:ind w:left="5040" w:hanging="360"/>
+      </w:pPr>
+      <w:rPr>
+        <w:rFonts w:ascii="Symbol" w:hAnsi="Symbol" w:hint="default"/>
+      </w:rPr>
+    </w:lvl>
+    <w:lvl w:ilvl="7" w:tplc="04090003" w:tentative="1">
+      <w:start w:val="1"/>
+      <w:numFmt w:val="bullet"/>
+      <w:lvlText w:val="o"/>
+      <w:lvlJc w:val="left"/>
+      <w:pPr>
+        <w:ind w:left="5760" w:hanging="360"/>
+      </w:pPr>
+      <w:rPr>
+        <w:rFonts w:ascii="Courier New" w:hAnsi="Courier New" w:cs="Courier New" w:hint="default"/>
+      </w:rPr>
+    </w:lvl>
+    <w:lvl w:ilvl="8" w:tplc="04090005" w:tentative="1">
+      <w:start w:val="1"/>
+      <w:numFmt w:val="bullet"/>
+      <w:lvlText w:val=""/>
+      <w:lvlJc w:val="left"/>
+      <w:pPr>
+        <w:ind w:left="6480" w:hanging="360"/>
+      </w:pPr>
+      <w:rPr>
+        <w:rFonts w:ascii="Wingdings" w:hAnsi="Wingdings" w:hint="default"/>
+      </w:rPr>
+    </w:lvl>
+  </w:abstractNum>
+  <w:num w:numId="1">
+    <w:abstractNumId w:val="0"/>
+  </w:num>
+</w:numbering>
 </file>
 
 <file path=word/styles.xml><?xml version="1.0" encoding="utf-8"?>
@@ -2362,6 +3324,17 @@
       <w:u w:val="single"/>
     </w:rPr>
   </w:style>
+  <w:style w:type="paragraph" w:styleId="ListParagraph">
+    <w:name w:val="List Paragraph"/>
+    <w:basedOn w:val="Normal"/>
+    <w:uiPriority w:val="34"/>
+    <w:qFormat/>
+    <w:rsid w:val="00F9058C"/>
+    <w:pPr>
+      <w:ind w:left="720"/>
+      <w:contextualSpacing/>
+    </w:pPr>
+  </w:style>
 </w:styles>
 </file>
 

</xml_diff>

<commit_message>
Made recommended changes to paper
</commit_message>
<xml_diff>
--- a/Documents/GraphTheoryRoughDraft.docx
+++ b/Documents/GraphTheoryRoughDraft.docx
@@ -218,11 +218,18 @@
           <w:rFonts w:ascii="Times New Roman" w:hAnsi="Times New Roman" w:cs="Times New Roman"/>
           <w:sz w:val="24"/>
           <w:szCs w:val="24"/>
+        </w:rPr>
+        <w:t>“</w:t>
+      </w:r>
+      <w:r>
+        <w:rPr>
+          <w:rFonts w:ascii="Times New Roman" w:hAnsi="Times New Roman" w:cs="Times New Roman"/>
+          <w:sz w:val="24"/>
+          <w:szCs w:val="24"/>
           <w:u w:val="single"/>
         </w:rPr>
-        <w:t xml:space="preserve">A Note on Two Problems in </w:t>
-      </w:r>
-      <w:proofErr w:type="spellStart"/>
+        <w:t>A Note on Two Problems in Connexion with Graphs</w:t>
+      </w:r>
       <w:r>
         <w:rPr>
           <w:rFonts w:ascii="Times New Roman" w:hAnsi="Times New Roman" w:cs="Times New Roman"/>
@@ -230,17 +237,7 @@
           <w:szCs w:val="24"/>
           <w:u w:val="single"/>
         </w:rPr>
-        <w:t>Connexion</w:t>
-      </w:r>
-      <w:proofErr w:type="spellEnd"/>
-      <w:r>
-        <w:rPr>
-          <w:rFonts w:ascii="Times New Roman" w:hAnsi="Times New Roman" w:cs="Times New Roman"/>
-          <w:sz w:val="24"/>
-          <w:szCs w:val="24"/>
-          <w:u w:val="single"/>
-        </w:rPr>
-        <w:t xml:space="preserve"> with Graphs</w:t>
+        <w:t>”</w:t>
       </w:r>
       <w:r>
         <w:rPr>
@@ -280,7 +277,15 @@
           <w:sz w:val="24"/>
           <w:szCs w:val="24"/>
         </w:rPr>
-        <w:t xml:space="preserve">The paper describes exactly 2 problems the algorithm is able to solve. </w:t>
+        <w:t>The paper describes exactly two</w:t>
+      </w:r>
+      <w:r>
+        <w:rPr>
+          <w:rFonts w:ascii="Times New Roman" w:hAnsi="Times New Roman" w:cs="Times New Roman"/>
+          <w:sz w:val="24"/>
+          <w:szCs w:val="24"/>
+        </w:rPr>
+        <w:t xml:space="preserve"> problems the algorithm is able to solve. </w:t>
       </w:r>
     </w:p>
     <w:p>
@@ -369,17 +374,7 @@
           <w:sz w:val="24"/>
           <w:szCs w:val="24"/>
         </w:rPr>
-        <w:t xml:space="preserve">Find the path of minimum total length between two given nodes P and </w:t>
-      </w:r>
-      <w:proofErr w:type="gramStart"/>
-      <w:r>
-        <w:rPr>
-          <w:rFonts w:ascii="Times New Roman" w:hAnsi="Times New Roman" w:cs="Times New Roman"/>
-          <w:i/>
-          <w:sz w:val="24"/>
-          <w:szCs w:val="24"/>
-        </w:rPr>
-        <w:t>Q</w:t>
+        <w:t>Find the path of minimum total length between two given nodes P and Q</w:t>
       </w:r>
       <w:r>
         <w:rPr>
@@ -389,18 +384,80 @@
           <w:szCs w:val="24"/>
           <w:vertAlign w:val="superscript"/>
         </w:rPr>
-        <w:t>[</w:t>
-      </w:r>
-      <w:proofErr w:type="gramEnd"/>
-      <w:r>
-        <w:rPr>
-          <w:rFonts w:ascii="Times New Roman" w:hAnsi="Times New Roman" w:cs="Times New Roman"/>
-          <w:i/>
+        <w:t>[1]</w:t>
+      </w:r>
+    </w:p>
+    <w:p>
+      <w:pPr>
+        <w:spacing w:line="480" w:lineRule="auto"/>
+        <w:ind w:firstLine="720"/>
+        <w:rPr>
+          <w:rFonts w:ascii="Times New Roman" w:hAnsi="Times New Roman" w:cs="Times New Roman"/>
+          <w:sz w:val="24"/>
+          <w:szCs w:val="24"/>
+        </w:rPr>
+      </w:pPr>
+      <w:r>
+        <w:rPr>
+          <w:rFonts w:ascii="Times New Roman" w:hAnsi="Times New Roman" w:cs="Times New Roman"/>
+          <w:sz w:val="24"/>
+          <w:szCs w:val="24"/>
+        </w:rPr>
+        <w:t xml:space="preserve">The algorithm Dijkstra developed first solved the first problem. Once a tree of minimum length between nodes existed, Dijkstra found it was trivial to solve the second problem. </w:t>
+      </w:r>
+      <w:r>
+        <w:rPr>
+          <w:rFonts w:ascii="Times New Roman" w:hAnsi="Times New Roman" w:cs="Times New Roman"/>
+          <w:sz w:val="24"/>
+          <w:szCs w:val="24"/>
+        </w:rPr>
+        <w:t xml:space="preserve">This algorithm was more effective than the previous algorithm which Dijkstra noted was, </w:t>
+      </w:r>
+      <w:r>
+        <w:rPr>
+          <w:rFonts w:ascii="Times New Roman" w:hAnsi="Times New Roman" w:cs="Times New Roman"/>
+          <w:i/>
+          <w:sz w:val="24"/>
+          <w:szCs w:val="24"/>
+        </w:rPr>
+        <w:t xml:space="preserve">“The </w:t>
+      </w:r>
+      <w:r>
+        <w:rPr>
+          <w:rFonts w:ascii="Times New Roman" w:hAnsi="Times New Roman" w:cs="Times New Roman"/>
+          <w:i/>
+          <w:sz w:val="24"/>
+          <w:szCs w:val="24"/>
+        </w:rPr>
+        <w:lastRenderedPageBreak/>
+        <w:t xml:space="preserve">solution given above is to be </w:t>
+      </w:r>
+      <w:r>
+        <w:rPr>
+          <w:rFonts w:ascii="Times New Roman" w:hAnsi="Times New Roman" w:cs="Times New Roman"/>
+          <w:i/>
+          <w:sz w:val="24"/>
+          <w:szCs w:val="24"/>
+        </w:rPr>
+        <w:t>preferred</w:t>
+      </w:r>
+      <w:r>
+        <w:rPr>
+          <w:rFonts w:ascii="Times New Roman" w:hAnsi="Times New Roman" w:cs="Times New Roman"/>
+          <w:i/>
+          <w:sz w:val="24"/>
+          <w:szCs w:val="24"/>
+        </w:rPr>
+        <w:t xml:space="preserve"> to the solution by L. R. Ford as described by C. Berge for, irrespective of the number of branches, we need not store the data for all branches simultaneously but only those for the branches in sets I and II, and this number is always less than n. Furthermore, the amount of work to be done seems to be considerably less.”</w:t>
+      </w:r>
+      <w:r>
+        <w:rPr>
+          <w:rFonts w:ascii="Times New Roman" w:hAnsi="Times New Roman" w:cs="Times New Roman"/>
           <w:sz w:val="24"/>
           <w:szCs w:val="24"/>
           <w:vertAlign w:val="superscript"/>
         </w:rPr>
-        <w:t>1]</w:t>
+        <w:t>[1]</w:t>
       </w:r>
     </w:p>
     <w:p>
@@ -419,64 +476,47 @@
           <w:sz w:val="24"/>
           <w:szCs w:val="24"/>
         </w:rPr>
-        <w:t xml:space="preserve">This algorithm was more effective than the previous algorithm which Dijkstra noted was, </w:t>
-      </w:r>
-      <w:r>
-        <w:rPr>
-          <w:rFonts w:ascii="Times New Roman" w:hAnsi="Times New Roman" w:cs="Times New Roman"/>
-          <w:i/>
-          <w:sz w:val="24"/>
-          <w:szCs w:val="24"/>
-        </w:rPr>
-        <w:t xml:space="preserve">“The solution given above is to be </w:t>
-      </w:r>
-      <w:r>
-        <w:rPr>
-          <w:rFonts w:ascii="Times New Roman" w:hAnsi="Times New Roman" w:cs="Times New Roman"/>
-          <w:i/>
-          <w:sz w:val="24"/>
-          <w:szCs w:val="24"/>
-        </w:rPr>
-        <w:t>preferred</w:t>
-      </w:r>
-      <w:r>
-        <w:rPr>
-          <w:rFonts w:ascii="Times New Roman" w:hAnsi="Times New Roman" w:cs="Times New Roman"/>
-          <w:i/>
-          <w:sz w:val="24"/>
-          <w:szCs w:val="24"/>
-        </w:rPr>
-        <w:t xml:space="preserve"> to the solution by L. R. Ford as described by C. Berge for, irrespective of the number of branches, we n</w:t>
-      </w:r>
-      <w:bookmarkStart w:id="0" w:name="_GoBack"/>
-      <w:bookmarkEnd w:id="0"/>
-      <w:r>
-        <w:rPr>
-          <w:rFonts w:ascii="Times New Roman" w:hAnsi="Times New Roman" w:cs="Times New Roman"/>
-          <w:i/>
-          <w:sz w:val="24"/>
-          <w:szCs w:val="24"/>
-        </w:rPr>
-        <w:t xml:space="preserve">eed not store the data for all branches </w:t>
-      </w:r>
-      <w:r>
-        <w:rPr>
-          <w:rFonts w:ascii="Times New Roman" w:hAnsi="Times New Roman" w:cs="Times New Roman"/>
-          <w:i/>
-          <w:sz w:val="24"/>
-          <w:szCs w:val="24"/>
-        </w:rPr>
-        <w:lastRenderedPageBreak/>
-        <w:t>simultaneously but only those for the branches in sets I and II, and this number is always less than n. Furthermore, the amount of work to be done seems to be considerably less.”</w:t>
-      </w:r>
-      <w:r>
-        <w:rPr>
-          <w:rFonts w:ascii="Times New Roman" w:hAnsi="Times New Roman" w:cs="Times New Roman"/>
-          <w:sz w:val="24"/>
-          <w:szCs w:val="24"/>
-          <w:vertAlign w:val="superscript"/>
-        </w:rPr>
-        <w:t>[1]</w:t>
+        <w:t xml:space="preserve">This was the algorithm used primarily by </w:t>
+      </w:r>
+      <w:r>
+        <w:rPr>
+          <w:rFonts w:ascii="Times New Roman" w:hAnsi="Times New Roman" w:cs="Times New Roman"/>
+          <w:sz w:val="24"/>
+          <w:szCs w:val="24"/>
+        </w:rPr>
+        <w:t>c</w:t>
+      </w:r>
+      <w:r>
+        <w:rPr>
+          <w:rFonts w:ascii="Times New Roman" w:hAnsi="Times New Roman" w:cs="Times New Roman"/>
+          <w:sz w:val="24"/>
+          <w:szCs w:val="24"/>
+        </w:rPr>
+        <w:t xml:space="preserve">omputer </w:t>
+      </w:r>
+      <w:r>
+        <w:rPr>
+          <w:rFonts w:ascii="Times New Roman" w:hAnsi="Times New Roman" w:cs="Times New Roman"/>
+          <w:sz w:val="24"/>
+          <w:szCs w:val="24"/>
+        </w:rPr>
+        <w:t>s</w:t>
+      </w:r>
+      <w:r>
+        <w:rPr>
+          <w:rFonts w:ascii="Times New Roman" w:hAnsi="Times New Roman" w:cs="Times New Roman"/>
+          <w:sz w:val="24"/>
+          <w:szCs w:val="24"/>
+        </w:rPr>
+        <w:t>cientists for relevant applications until</w:t>
+      </w:r>
+      <w:r>
+        <w:rPr>
+          <w:rFonts w:ascii="Times New Roman" w:hAnsi="Times New Roman" w:cs="Times New Roman"/>
+          <w:sz w:val="24"/>
+          <w:szCs w:val="24"/>
+        </w:rPr>
+        <w:t xml:space="preserve"> a requirement arose for a faster algorithm with a smaller space and time complexity. This manifested itself in a path planning algorithm.</w:t>
       </w:r>
     </w:p>
     <w:p>
@@ -495,23 +535,15 @@
           <w:sz w:val="24"/>
           <w:szCs w:val="24"/>
         </w:rPr>
-        <w:t xml:space="preserve">This was the algorithm used primarily by </w:t>
-      </w:r>
-      <w:r>
-        <w:rPr>
-          <w:rFonts w:ascii="Times New Roman" w:hAnsi="Times New Roman" w:cs="Times New Roman"/>
-          <w:sz w:val="24"/>
-          <w:szCs w:val="24"/>
-        </w:rPr>
-        <w:t>Computer Scientists for relevant applications until</w:t>
-      </w:r>
-      <w:r>
-        <w:rPr>
-          <w:rFonts w:ascii="Times New Roman" w:hAnsi="Times New Roman" w:cs="Times New Roman"/>
-          <w:sz w:val="24"/>
-          <w:szCs w:val="24"/>
-        </w:rPr>
-        <w:t xml:space="preserve"> a requirement arose for a faster algorithm with a smaller space and time complexity. This manifested itself in a path planning algorithm.</w:t>
+        <w:t xml:space="preserve">In 1968, Nils Nilsson was attempting to improve the path planning done by Shakey the Robot. An early prototype robot that could navigate through an obstacle filled room. </w:t>
+      </w:r>
+      <w:r>
+        <w:rPr>
+          <w:rFonts w:ascii="Times New Roman" w:hAnsi="Times New Roman" w:cs="Times New Roman"/>
+          <w:sz w:val="24"/>
+          <w:szCs w:val="24"/>
+        </w:rPr>
+        <w:t>The algorithm he implemented, was titled A1. Soon after, Bertram Raphael suggested significant improvement upon the algorithm, with the pair retitling it to A2. Finally, Peter Hart made some final changes to A2 before testing and concluding that it was the best possible algorithm for finding shortest paths.</w:t>
       </w:r>
     </w:p>
     <w:p>
@@ -530,51 +562,6 @@
           <w:sz w:val="24"/>
           <w:szCs w:val="24"/>
         </w:rPr>
-        <w:t xml:space="preserve">In 1968, Nils Nilsson was attempting to improve the path planning done by </w:t>
-      </w:r>
-      <w:proofErr w:type="spellStart"/>
-      <w:r>
-        <w:rPr>
-          <w:rFonts w:ascii="Times New Roman" w:hAnsi="Times New Roman" w:cs="Times New Roman"/>
-          <w:sz w:val="24"/>
-          <w:szCs w:val="24"/>
-        </w:rPr>
-        <w:t>Shakey</w:t>
-      </w:r>
-      <w:proofErr w:type="spellEnd"/>
-      <w:r>
-        <w:rPr>
-          <w:rFonts w:ascii="Times New Roman" w:hAnsi="Times New Roman" w:cs="Times New Roman"/>
-          <w:sz w:val="24"/>
-          <w:szCs w:val="24"/>
-        </w:rPr>
-        <w:t xml:space="preserve"> the Robot. An early prototype robot that could navigate through an obstacle filled room. </w:t>
-      </w:r>
-      <w:r>
-        <w:rPr>
-          <w:rFonts w:ascii="Times New Roman" w:hAnsi="Times New Roman" w:cs="Times New Roman"/>
-          <w:sz w:val="24"/>
-          <w:szCs w:val="24"/>
-        </w:rPr>
-        <w:t>The algorithm he implemented, was titled A1. Soon after, Bertram Raphael suggested significant improvement upon the algorithm, with the pair retitling it to A2. Finally, Peter Hart made some final changes to A2 before testing and concluding that it was the best possible algorithm for finding shortest paths.</w:t>
-      </w:r>
-    </w:p>
-    <w:p>
-      <w:pPr>
-        <w:spacing w:line="480" w:lineRule="auto"/>
-        <w:ind w:firstLine="720"/>
-        <w:rPr>
-          <w:rFonts w:ascii="Times New Roman" w:hAnsi="Times New Roman" w:cs="Times New Roman"/>
-          <w:sz w:val="24"/>
-          <w:szCs w:val="24"/>
-        </w:rPr>
-      </w:pPr>
-      <w:r>
-        <w:rPr>
-          <w:rFonts w:ascii="Times New Roman" w:hAnsi="Times New Roman" w:cs="Times New Roman"/>
-          <w:sz w:val="24"/>
-          <w:szCs w:val="24"/>
-        </w:rPr>
         <w:t xml:space="preserve">Later that year, in June of 1968, the trio published a paper titled </w:t>
       </w:r>
       <w:r>
@@ -582,6 +569,14 @@
           <w:rFonts w:ascii="Times New Roman" w:hAnsi="Times New Roman" w:cs="Times New Roman"/>
           <w:sz w:val="24"/>
           <w:szCs w:val="24"/>
+        </w:rPr>
+        <w:t>“</w:t>
+      </w:r>
+      <w:r>
+        <w:rPr>
+          <w:rFonts w:ascii="Times New Roman" w:hAnsi="Times New Roman" w:cs="Times New Roman"/>
+          <w:sz w:val="24"/>
+          <w:szCs w:val="24"/>
           <w:u w:val="single"/>
         </w:rPr>
         <w:t>A Formal Basis for the Heuristic Det</w:t>
@@ -600,6 +595,15 @@
           <w:rFonts w:ascii="Times New Roman" w:hAnsi="Times New Roman" w:cs="Times New Roman"/>
           <w:sz w:val="24"/>
           <w:szCs w:val="24"/>
+          <w:u w:val="single"/>
+        </w:rPr>
+        <w:t>”</w:t>
+      </w:r>
+      <w:r>
+        <w:rPr>
+          <w:rFonts w:ascii="Times New Roman" w:hAnsi="Times New Roman" w:cs="Times New Roman"/>
+          <w:sz w:val="24"/>
+          <w:szCs w:val="24"/>
         </w:rPr>
         <w:t xml:space="preserve">. </w:t>
       </w:r>
@@ -617,15 +621,39 @@
           <w:sz w:val="24"/>
           <w:szCs w:val="24"/>
         </w:rPr>
-        <w:t>They note the methods as; Mathematical</w:t>
-      </w:r>
-      <w:r>
-        <w:rPr>
-          <w:rFonts w:ascii="Times New Roman" w:hAnsi="Times New Roman" w:cs="Times New Roman"/>
-          <w:sz w:val="24"/>
-          <w:szCs w:val="24"/>
-        </w:rPr>
-        <w:t xml:space="preserve"> approach, and Heuristic approac</w:t>
+        <w:t>They note the methods as; the m</w:t>
+      </w:r>
+      <w:r>
+        <w:rPr>
+          <w:rFonts w:ascii="Times New Roman" w:hAnsi="Times New Roman" w:cs="Times New Roman"/>
+          <w:sz w:val="24"/>
+          <w:szCs w:val="24"/>
+        </w:rPr>
+        <w:t>athematical</w:t>
+      </w:r>
+      <w:r>
+        <w:rPr>
+          <w:rFonts w:ascii="Times New Roman" w:hAnsi="Times New Roman" w:cs="Times New Roman"/>
+          <w:sz w:val="24"/>
+          <w:szCs w:val="24"/>
+        </w:rPr>
+        <w:t xml:space="preserve"> approach, and </w:t>
+      </w:r>
+      <w:r>
+        <w:rPr>
+          <w:rFonts w:ascii="Times New Roman" w:hAnsi="Times New Roman" w:cs="Times New Roman"/>
+          <w:sz w:val="24"/>
+          <w:szCs w:val="24"/>
+        </w:rPr>
+        <w:t>the h</w:t>
+      </w:r>
+      <w:r>
+        <w:rPr>
+          <w:rFonts w:ascii="Times New Roman" w:hAnsi="Times New Roman" w:cs="Times New Roman"/>
+          <w:sz w:val="24"/>
+          <w:szCs w:val="24"/>
+        </w:rPr>
+        <w:t>euristic approac</w:t>
       </w:r>
       <w:r>
         <w:rPr>
@@ -721,6 +749,7 @@
           <w:sz w:val="24"/>
           <w:szCs w:val="24"/>
         </w:rPr>
+        <w:lastRenderedPageBreak/>
         <w:t>The A* algorithm is remarkably similar to Dijkstra’s original algorithm. The main difference in the process is the inclusion of a heuristic to each path</w:t>
       </w:r>
       <w:r>
@@ -737,16 +766,7 @@
           <w:sz w:val="24"/>
           <w:szCs w:val="24"/>
         </w:rPr>
-        <w:t xml:space="preserve">. Where Dijkstra’s Algorithm keeps track only of the current path traveled thus far, comparing each node to find the </w:t>
-      </w:r>
-      <w:r>
-        <w:rPr>
-          <w:rFonts w:ascii="Times New Roman" w:hAnsi="Times New Roman" w:cs="Times New Roman"/>
-          <w:sz w:val="24"/>
-          <w:szCs w:val="24"/>
-        </w:rPr>
-        <w:lastRenderedPageBreak/>
-        <w:t xml:space="preserve">shortest path forward, A* deviates by also adding in a heuristic analysis to this comparison. </w:t>
+        <w:t xml:space="preserve">. Where Dijkstra’s Algorithm keeps track only of the current path traveled thus far, comparing each node to find the shortest path forward, A* deviates by also adding in a heuristic analysis to this comparison. </w:t>
       </w:r>
       <w:r>
         <w:rPr>
@@ -788,6 +808,24 @@
         </w:rPr>
         <w:t xml:space="preserve"> below:</w:t>
       </w:r>
+    </w:p>
+    <w:p>
+      <w:pPr>
+        <w:spacing w:line="480" w:lineRule="auto"/>
+        <w:ind w:firstLine="720"/>
+        <w:jc w:val="center"/>
+        <w:rPr>
+          <w:rFonts w:ascii="Times New Roman" w:hAnsi="Times New Roman" w:cs="Times New Roman"/>
+          <w:sz w:val="24"/>
+          <w:szCs w:val="24"/>
+        </w:rPr>
+        <w:sectPr>
+          <w:pgSz w:w="12240" w:h="15840"/>
+          <w:pgMar w:top="1440" w:right="1440" w:bottom="1440" w:left="1440" w:header="720" w:footer="720" w:gutter="0"/>
+          <w:cols w:space="720"/>
+          <w:docGrid w:linePitch="360"/>
+        </w:sectPr>
+      </w:pPr>
     </w:p>
     <w:p>
       <w:pPr>
@@ -875,6 +913,14 @@
         </w:rPr>
         <w:t>Fig. 1</w:t>
       </w:r>
+      <w:r>
+        <w:rPr>
+          <w:rFonts w:ascii="Times New Roman" w:hAnsi="Times New Roman" w:cs="Times New Roman"/>
+          <w:sz w:val="24"/>
+          <w:szCs w:val="24"/>
+        </w:rPr>
+        <w:t>.1</w:t>
+      </w:r>
     </w:p>
     <w:p>
       <w:pPr>
@@ -887,13 +933,51 @@
           <w:vertAlign w:val="superscript"/>
         </w:rPr>
       </w:pPr>
-      <w:r>
+    </w:p>
+    <w:p>
+      <w:pPr>
+        <w:spacing w:line="480" w:lineRule="auto"/>
+        <w:ind w:firstLine="720"/>
+        <w:rPr>
+          <w:rFonts w:ascii="Times New Roman" w:hAnsi="Times New Roman" w:cs="Times New Roman"/>
+          <w:sz w:val="24"/>
+          <w:szCs w:val="24"/>
+        </w:rPr>
+        <w:sectPr>
+          <w:type w:val="continuous"/>
+          <w:pgSz w:w="12240" w:h="15840"/>
+          <w:pgMar w:top="1440" w:right="1440" w:bottom="1440" w:left="1440" w:header="720" w:footer="720" w:gutter="0"/>
+          <w:cols w:num="2" w:space="720"/>
+          <w:docGrid w:linePitch="360"/>
+        </w:sectPr>
+      </w:pPr>
+      <w:r>
+        <w:rPr>
+          <w:rFonts w:ascii="Times New Roman" w:hAnsi="Times New Roman" w:cs="Times New Roman"/>
+          <w:sz w:val="24"/>
+          <w:szCs w:val="24"/>
+        </w:rPr>
+        <w:t>Fig 1.2</w:t>
+      </w:r>
+    </w:p>
+    <w:p>
+      <w:pPr>
+        <w:spacing w:line="480" w:lineRule="auto"/>
+        <w:ind w:firstLine="720"/>
         <w:rPr>
           <w:rFonts w:ascii="Times New Roman" w:hAnsi="Times New Roman" w:cs="Times New Roman"/>
           <w:sz w:val="24"/>
           <w:szCs w:val="24"/>
           <w:vertAlign w:val="superscript"/>
         </w:rPr>
+      </w:pPr>
+      <w:r>
+        <w:rPr>
+          <w:rFonts w:ascii="Times New Roman" w:hAnsi="Times New Roman" w:cs="Times New Roman"/>
+          <w:sz w:val="24"/>
+          <w:szCs w:val="24"/>
+          <w:vertAlign w:val="superscript"/>
+        </w:rPr>
         <w:t>[6]</w:t>
       </w:r>
     </w:p>
@@ -913,7 +997,48 @@
           <w:sz w:val="24"/>
           <w:szCs w:val="24"/>
         </w:rPr>
-        <w:t>Dijkstra’s Algorithm is located on left, which travels in equal distance in every direction until it eventually finds the source node. Comparatively the A* algorithm attempts to travel only closer to the goal node using the heuristic to estimate the remaining distance.</w:t>
+        <w:t>Dijkstra’s Algorithm is located on left,</w:t>
+      </w:r>
+      <w:r>
+        <w:rPr>
+          <w:rFonts w:ascii="Times New Roman" w:hAnsi="Times New Roman" w:cs="Times New Roman"/>
+          <w:sz w:val="24"/>
+          <w:szCs w:val="24"/>
+        </w:rPr>
+        <w:t xml:space="preserve"> denoted as Fig 1.1,</w:t>
+      </w:r>
+      <w:r>
+        <w:rPr>
+          <w:rFonts w:ascii="Times New Roman" w:hAnsi="Times New Roman" w:cs="Times New Roman"/>
+          <w:sz w:val="24"/>
+          <w:szCs w:val="24"/>
+        </w:rPr>
+        <w:t xml:space="preserve"> which travels in equal distance in every direction until it eventually finds the source node. Comparatively the A* algorithm </w:t>
+      </w:r>
+      <w:r>
+        <w:rPr>
+          <w:rFonts w:ascii="Times New Roman" w:hAnsi="Times New Roman" w:cs="Times New Roman"/>
+          <w:sz w:val="24"/>
+          <w:szCs w:val="24"/>
+        </w:rPr>
+        <w:t xml:space="preserve">(Fig </w:t>
+      </w:r>
+      <w:r>
+        <w:rPr>
+          <w:rFonts w:ascii="Times New Roman" w:hAnsi="Times New Roman" w:cs="Times New Roman"/>
+          <w:sz w:val="24"/>
+          <w:szCs w:val="24"/>
+        </w:rPr>
+        <w:lastRenderedPageBreak/>
+        <w:t xml:space="preserve">1.2) </w:t>
+      </w:r>
+      <w:r>
+        <w:rPr>
+          <w:rFonts w:ascii="Times New Roman" w:hAnsi="Times New Roman" w:cs="Times New Roman"/>
+          <w:sz w:val="24"/>
+          <w:szCs w:val="24"/>
+        </w:rPr>
+        <w:t>attempts to travel only closer to the goal node using the heuristic to estimate the remaining distance.</w:t>
       </w:r>
     </w:p>
     <w:p>
@@ -926,45 +1051,12 @@
           <w:szCs w:val="24"/>
         </w:rPr>
       </w:pPr>
-    </w:p>
-    <w:p>
-      <w:pPr>
-        <w:spacing w:line="480" w:lineRule="auto"/>
-        <w:rPr>
-          <w:rFonts w:ascii="Times New Roman" w:hAnsi="Times New Roman" w:cs="Times New Roman"/>
-          <w:sz w:val="24"/>
-          <w:szCs w:val="24"/>
-        </w:rPr>
-      </w:pPr>
-    </w:p>
-    <w:p>
-      <w:pPr>
-        <w:spacing w:line="480" w:lineRule="auto"/>
-        <w:ind w:firstLine="720"/>
-        <w:rPr>
-          <w:rFonts w:ascii="Times New Roman" w:hAnsi="Times New Roman" w:cs="Times New Roman"/>
-          <w:sz w:val="24"/>
-          <w:szCs w:val="24"/>
-        </w:rPr>
-      </w:pPr>
-    </w:p>
-    <w:p>
-      <w:pPr>
-        <w:spacing w:line="480" w:lineRule="auto"/>
-        <w:ind w:firstLine="720"/>
-        <w:rPr>
-          <w:rFonts w:ascii="Times New Roman" w:hAnsi="Times New Roman" w:cs="Times New Roman"/>
-          <w:sz w:val="24"/>
-          <w:szCs w:val="24"/>
-        </w:rPr>
-      </w:pPr>
-      <w:r>
-        <w:rPr>
-          <w:rFonts w:ascii="Times New Roman" w:hAnsi="Times New Roman" w:cs="Times New Roman"/>
-          <w:sz w:val="24"/>
-          <w:szCs w:val="24"/>
-        </w:rPr>
-        <w:lastRenderedPageBreak/>
+      <w:r>
+        <w:rPr>
+          <w:rFonts w:ascii="Times New Roman" w:hAnsi="Times New Roman" w:cs="Times New Roman"/>
+          <w:sz w:val="24"/>
+          <w:szCs w:val="24"/>
+        </w:rPr>
         <w:t xml:space="preserve">This heuristic estimates the distance to the goal node from each checked node, giving a different final weight than would be found by Dijkstra’s Algorithm. </w:t>
       </w:r>
     </w:p>
@@ -1062,7 +1154,15 @@
           <w:sz w:val="24"/>
           <w:szCs w:val="24"/>
         </w:rPr>
-        <w:t xml:space="preserve">As seen in figure </w:t>
+        <w:t>As seen in F</w:t>
+      </w:r>
+      <w:r>
+        <w:rPr>
+          <w:rFonts w:ascii="Times New Roman" w:hAnsi="Times New Roman" w:cs="Times New Roman"/>
+          <w:sz w:val="24"/>
+          <w:szCs w:val="24"/>
+        </w:rPr>
+        <w:t xml:space="preserve">igure </w:t>
       </w:r>
       <w:r>
         <w:rPr>
@@ -1113,7 +1213,16 @@
           <w:szCs w:val="24"/>
         </w:rPr>
         <w:tab/>
-        <w:t>The heuristic being the primary defining factor between Dijkstra’s Algorithm and it’s A* counterpart, it becomes obvious that though Dijkstra’s was developed nearly ten years before the A* algorithm was first implemented, it is now commonly accepted that most general variants of Dijkstra’s Algorithm are in fact a special case of A* where the heuristic has a zero value for all nodes.</w:t>
+        <w:t xml:space="preserve">The heuristic being the primary defining factor between Dijkstra’s Algorithm and it’s A* counterpart, it becomes obvious that though Dijkstra’s was developed nearly ten years before the A* algorithm was first implemented, it is now commonly accepted that most general variants of </w:t>
+      </w:r>
+      <w:r>
+        <w:rPr>
+          <w:rFonts w:ascii="Times New Roman" w:hAnsi="Times New Roman" w:cs="Times New Roman"/>
+          <w:sz w:val="24"/>
+          <w:szCs w:val="24"/>
+        </w:rPr>
+        <w:lastRenderedPageBreak/>
+        <w:t>Dijkstra’s Algorithm are in fact a special case of A* where the heuristic has a zero value for all nodes.</w:t>
       </w:r>
       <w:r>
         <w:rPr>
@@ -1150,7 +1259,6 @@
           <w:sz w:val="24"/>
           <w:szCs w:val="24"/>
         </w:rPr>
-        <w:lastRenderedPageBreak/>
         <w:t>III. Space and Time Complexity Comparison</w:t>
       </w:r>
     </w:p>
@@ -1207,7 +1315,6 @@
           <w:szCs w:val="32"/>
         </w:rPr>
       </w:pPr>
-      <w:proofErr w:type="gramStart"/>
       <w:r>
         <w:rPr>
           <w:rFonts w:ascii="Times New Roman" w:hAnsi="Times New Roman" w:cs="Times New Roman"/>
@@ -1215,17 +1322,7 @@
           <w:sz w:val="32"/>
           <w:szCs w:val="32"/>
         </w:rPr>
-        <w:t>O(</w:t>
-      </w:r>
-      <w:proofErr w:type="gramEnd"/>
-      <w:r>
-        <w:rPr>
-          <w:rFonts w:ascii="Times New Roman" w:hAnsi="Times New Roman" w:cs="Times New Roman"/>
-          <w:i/>
-          <w:sz w:val="32"/>
-          <w:szCs w:val="32"/>
-        </w:rPr>
-        <w:t>|V|</w:t>
+        <w:t>O(|V|</w:t>
       </w:r>
       <w:r>
         <w:rPr>
@@ -1277,7 +1374,6 @@
           <w:szCs w:val="32"/>
         </w:rPr>
       </w:pPr>
-      <w:proofErr w:type="gramStart"/>
       <w:r>
         <w:rPr>
           <w:rFonts w:ascii="Times New Roman" w:hAnsi="Times New Roman" w:cs="Times New Roman"/>
@@ -1285,19 +1381,39 @@
           <w:sz w:val="32"/>
           <w:szCs w:val="32"/>
         </w:rPr>
-        <w:t>O(</w:t>
-      </w:r>
-      <w:proofErr w:type="gramEnd"/>
-      <w:r>
+        <w:t>O(|E|log|V|)</w:t>
+      </w:r>
+    </w:p>
+    <w:p>
+      <w:pPr>
+        <w:spacing w:line="480" w:lineRule="auto"/>
+        <w:ind w:firstLine="720"/>
+        <w:rPr>
+          <w:rFonts w:ascii="Times New Roman" w:hAnsi="Times New Roman" w:cs="Times New Roman"/>
+          <w:sz w:val="24"/>
+          <w:szCs w:val="24"/>
+        </w:rPr>
+      </w:pPr>
+      <w:r>
+        <w:rPr>
+          <w:rFonts w:ascii="Times New Roman" w:hAnsi="Times New Roman" w:cs="Times New Roman"/>
+          <w:sz w:val="24"/>
+          <w:szCs w:val="24"/>
+        </w:rPr>
+        <w:t xml:space="preserve">The time complexity of Dijkstra’s Algorithm is always a worst case of </w:t>
+      </w:r>
+    </w:p>
+    <w:p>
+      <w:pPr>
+        <w:spacing w:line="480" w:lineRule="auto"/>
+        <w:ind w:firstLine="720"/>
         <w:rPr>
           <w:rFonts w:ascii="Times New Roman" w:hAnsi="Times New Roman" w:cs="Times New Roman"/>
           <w:i/>
           <w:sz w:val="32"/>
           <w:szCs w:val="32"/>
         </w:rPr>
-        <w:t>|</w:t>
-      </w:r>
-      <w:proofErr w:type="spellStart"/>
+      </w:pPr>
       <w:r>
         <w:rPr>
           <w:rFonts w:ascii="Times New Roman" w:hAnsi="Times New Roman" w:cs="Times New Roman"/>
@@ -1305,68 +1421,7 @@
           <w:sz w:val="32"/>
           <w:szCs w:val="32"/>
         </w:rPr>
-        <w:t>E|log|V</w:t>
-      </w:r>
-      <w:proofErr w:type="spellEnd"/>
-      <w:r>
-        <w:rPr>
-          <w:rFonts w:ascii="Times New Roman" w:hAnsi="Times New Roman" w:cs="Times New Roman"/>
-          <w:i/>
-          <w:sz w:val="32"/>
-          <w:szCs w:val="32"/>
-        </w:rPr>
-        <w:t>|)</w:t>
-      </w:r>
-    </w:p>
-    <w:p>
-      <w:pPr>
-        <w:spacing w:line="480" w:lineRule="auto"/>
-        <w:ind w:firstLine="720"/>
-        <w:rPr>
-          <w:rFonts w:ascii="Times New Roman" w:hAnsi="Times New Roman" w:cs="Times New Roman"/>
-          <w:sz w:val="24"/>
-          <w:szCs w:val="24"/>
-        </w:rPr>
-      </w:pPr>
-      <w:r>
-        <w:rPr>
-          <w:rFonts w:ascii="Times New Roman" w:hAnsi="Times New Roman" w:cs="Times New Roman"/>
-          <w:sz w:val="24"/>
-          <w:szCs w:val="24"/>
-        </w:rPr>
-        <w:t xml:space="preserve">The time complexity of Dijkstra’s Algorithm is always a worst case of </w:t>
-      </w:r>
-    </w:p>
-    <w:p>
-      <w:pPr>
-        <w:spacing w:line="480" w:lineRule="auto"/>
-        <w:ind w:firstLine="720"/>
-        <w:rPr>
-          <w:rFonts w:ascii="Times New Roman" w:hAnsi="Times New Roman" w:cs="Times New Roman"/>
-          <w:i/>
-          <w:sz w:val="32"/>
-          <w:szCs w:val="32"/>
-        </w:rPr>
-      </w:pPr>
-      <w:proofErr w:type="gramStart"/>
-      <w:r>
-        <w:rPr>
-          <w:rFonts w:ascii="Times New Roman" w:hAnsi="Times New Roman" w:cs="Times New Roman"/>
-          <w:i/>
-          <w:sz w:val="32"/>
-          <w:szCs w:val="32"/>
-        </w:rPr>
-        <w:t>O(</w:t>
-      </w:r>
-      <w:proofErr w:type="gramEnd"/>
-      <w:r>
-        <w:rPr>
-          <w:rFonts w:ascii="Times New Roman" w:hAnsi="Times New Roman" w:cs="Times New Roman"/>
-          <w:i/>
-          <w:sz w:val="32"/>
-          <w:szCs w:val="32"/>
-        </w:rPr>
-        <w:t>|V|</w:t>
+        <w:t>O(|V|</w:t>
       </w:r>
       <w:r>
         <w:rPr>
@@ -1417,7 +1472,6 @@
           <w:szCs w:val="32"/>
         </w:rPr>
       </w:pPr>
-      <w:proofErr w:type="gramStart"/>
       <w:r>
         <w:rPr>
           <w:rFonts w:ascii="Times New Roman" w:hAnsi="Times New Roman" w:cs="Times New Roman"/>
@@ -1425,75 +1479,35 @@
           <w:sz w:val="32"/>
           <w:szCs w:val="32"/>
         </w:rPr>
-        <w:t>O(</w:t>
-      </w:r>
-      <w:proofErr w:type="gramEnd"/>
-      <w:r>
-        <w:rPr>
-          <w:rFonts w:ascii="Times New Roman" w:hAnsi="Times New Roman" w:cs="Times New Roman"/>
-          <w:i/>
-          <w:sz w:val="32"/>
-          <w:szCs w:val="32"/>
-        </w:rPr>
-        <w:t>|</w:t>
-      </w:r>
-      <w:proofErr w:type="spellStart"/>
-      <w:r>
-        <w:rPr>
-          <w:rFonts w:ascii="Times New Roman" w:hAnsi="Times New Roman" w:cs="Times New Roman"/>
-          <w:i/>
-          <w:sz w:val="32"/>
-          <w:szCs w:val="32"/>
-        </w:rPr>
-        <w:t>E|log|V</w:t>
-      </w:r>
-      <w:proofErr w:type="spellEnd"/>
-      <w:r>
-        <w:rPr>
-          <w:rFonts w:ascii="Times New Roman" w:hAnsi="Times New Roman" w:cs="Times New Roman"/>
-          <w:i/>
-          <w:sz w:val="32"/>
-          <w:szCs w:val="32"/>
-        </w:rPr>
-        <w:t>|)</w:t>
-      </w:r>
-    </w:p>
-    <w:p>
-      <w:pPr>
-        <w:spacing w:line="480" w:lineRule="auto"/>
-        <w:rPr>
-          <w:rFonts w:ascii="Times New Roman" w:hAnsi="Times New Roman" w:cs="Times New Roman"/>
-          <w:sz w:val="24"/>
-          <w:szCs w:val="24"/>
-        </w:rPr>
-      </w:pPr>
-      <w:r>
-        <w:rPr>
-          <w:rFonts w:ascii="Times New Roman" w:hAnsi="Times New Roman" w:cs="Times New Roman"/>
-          <w:sz w:val="24"/>
-          <w:szCs w:val="24"/>
-        </w:rPr>
+        <w:t>O(|E|log|V|)</w:t>
+      </w:r>
+    </w:p>
+    <w:p>
+      <w:pPr>
+        <w:spacing w:line="480" w:lineRule="auto"/>
+        <w:rPr>
+          <w:rFonts w:ascii="Times New Roman" w:hAnsi="Times New Roman" w:cs="Times New Roman"/>
+          <w:sz w:val="24"/>
+          <w:szCs w:val="24"/>
+        </w:rPr>
+      </w:pPr>
+      <w:r>
+        <w:rPr>
+          <w:rFonts w:ascii="Times New Roman" w:hAnsi="Times New Roman" w:cs="Times New Roman"/>
+          <w:sz w:val="24"/>
+          <w:szCs w:val="24"/>
+        </w:rPr>
+        <w:lastRenderedPageBreak/>
         <w:t xml:space="preserve">However, generally the cost is </w:t>
       </w:r>
-      <w:proofErr w:type="gramStart"/>
-      <w:r>
-        <w:rPr>
-          <w:rFonts w:ascii="Times New Roman" w:hAnsi="Times New Roman" w:cs="Times New Roman"/>
-          <w:i/>
-          <w:sz w:val="24"/>
-          <w:szCs w:val="24"/>
-        </w:rPr>
-        <w:t>O(</w:t>
-      </w:r>
-      <w:proofErr w:type="gramEnd"/>
-      <w:r>
-        <w:rPr>
-          <w:rFonts w:ascii="Times New Roman" w:hAnsi="Times New Roman" w:cs="Times New Roman"/>
-          <w:i/>
-          <w:sz w:val="24"/>
-          <w:szCs w:val="24"/>
-        </w:rPr>
-        <w:t xml:space="preserve">|V|) </w:t>
+      <w:r>
+        <w:rPr>
+          <w:rFonts w:ascii="Times New Roman" w:hAnsi="Times New Roman" w:cs="Times New Roman"/>
+          <w:i/>
+          <w:sz w:val="24"/>
+          <w:szCs w:val="24"/>
+        </w:rPr>
+        <w:t xml:space="preserve">O(|V|) </w:t>
       </w:r>
       <w:r>
         <w:rPr>
@@ -1575,25 +1589,14 @@
         </w:rPr>
         <w:t xml:space="preserve">= </w:t>
       </w:r>
-      <w:proofErr w:type="gramStart"/>
-      <w:r>
-        <w:rPr>
-          <w:rFonts w:ascii="Times New Roman" w:hAnsi="Times New Roman" w:cs="Times New Roman"/>
-          <w:i/>
-          <w:sz w:val="24"/>
-          <w:szCs w:val="24"/>
-        </w:rPr>
-        <w:t>O(</w:t>
-      </w:r>
-      <w:proofErr w:type="gramEnd"/>
-      <w:r>
-        <w:rPr>
-          <w:rFonts w:ascii="Times New Roman" w:hAnsi="Times New Roman" w:cs="Times New Roman"/>
-          <w:i/>
-          <w:sz w:val="24"/>
-          <w:szCs w:val="24"/>
-        </w:rPr>
-        <w:t>|V|</w:t>
+      <w:r>
+        <w:rPr>
+          <w:rFonts w:ascii="Times New Roman" w:hAnsi="Times New Roman" w:cs="Times New Roman"/>
+          <w:i/>
+          <w:sz w:val="24"/>
+          <w:szCs w:val="24"/>
+        </w:rPr>
+        <w:t>O(|V|</w:t>
       </w:r>
       <w:r>
         <w:rPr>
@@ -1630,29 +1633,17 @@
           <w:sz w:val="24"/>
           <w:szCs w:val="24"/>
         </w:rPr>
-        <w:lastRenderedPageBreak/>
         <w:tab/>
         <w:t xml:space="preserve">The time complexity of the A* algorithm is exponential in regards to the complexity of the heuristic. Generally, while using an optimum heuristic, A* will be </w:t>
       </w:r>
-      <w:proofErr w:type="gramStart"/>
-      <w:r>
-        <w:rPr>
-          <w:rFonts w:ascii="Times New Roman" w:hAnsi="Times New Roman" w:cs="Times New Roman"/>
-          <w:i/>
-          <w:sz w:val="24"/>
-          <w:szCs w:val="24"/>
-        </w:rPr>
-        <w:t>O(</w:t>
-      </w:r>
-      <w:proofErr w:type="gramEnd"/>
-      <w:r>
-        <w:rPr>
-          <w:rFonts w:ascii="Times New Roman" w:hAnsi="Times New Roman" w:cs="Times New Roman"/>
-          <w:i/>
-          <w:sz w:val="24"/>
-          <w:szCs w:val="24"/>
-        </w:rPr>
-        <w:t>V)</w:t>
+      <w:r>
+        <w:rPr>
+          <w:rFonts w:ascii="Times New Roman" w:hAnsi="Times New Roman" w:cs="Times New Roman"/>
+          <w:i/>
+          <w:sz w:val="24"/>
+          <w:szCs w:val="24"/>
+        </w:rPr>
+        <w:t>O(V)</w:t>
       </w:r>
       <w:r>
         <w:rPr>
@@ -1760,25 +1751,14 @@
           <w:szCs w:val="24"/>
         </w:rPr>
       </w:pPr>
-      <w:proofErr w:type="gramStart"/>
-      <w:r>
-        <w:rPr>
-          <w:rFonts w:ascii="Times New Roman" w:hAnsi="Times New Roman" w:cs="Times New Roman"/>
-          <w:i/>
-          <w:sz w:val="24"/>
-          <w:szCs w:val="24"/>
-        </w:rPr>
-        <w:t>n</w:t>
-      </w:r>
-      <w:proofErr w:type="gramEnd"/>
-      <w:r>
-        <w:rPr>
-          <w:rFonts w:ascii="Times New Roman" w:hAnsi="Times New Roman" w:cs="Times New Roman"/>
-          <w:i/>
-          <w:sz w:val="24"/>
-          <w:szCs w:val="24"/>
-        </w:rPr>
-        <w:t xml:space="preserve"> is a node</w:t>
+      <w:r>
+        <w:rPr>
+          <w:rFonts w:ascii="Times New Roman" w:hAnsi="Times New Roman" w:cs="Times New Roman"/>
+          <w:i/>
+          <w:sz w:val="24"/>
+          <w:szCs w:val="24"/>
+        </w:rPr>
+        <w:t>n is a node</w:t>
       </w:r>
     </w:p>
     <w:p>
@@ -1791,25 +1771,14 @@
           <w:szCs w:val="24"/>
         </w:rPr>
       </w:pPr>
-      <w:proofErr w:type="gramStart"/>
-      <w:r>
-        <w:rPr>
-          <w:rFonts w:ascii="Times New Roman" w:hAnsi="Times New Roman" w:cs="Times New Roman"/>
-          <w:i/>
-          <w:sz w:val="24"/>
-          <w:szCs w:val="24"/>
-        </w:rPr>
-        <w:t>h</w:t>
-      </w:r>
-      <w:proofErr w:type="gramEnd"/>
-      <w:r>
-        <w:rPr>
-          <w:rFonts w:ascii="Times New Roman" w:hAnsi="Times New Roman" w:cs="Times New Roman"/>
-          <w:i/>
-          <w:sz w:val="24"/>
-          <w:szCs w:val="24"/>
-        </w:rPr>
-        <w:t xml:space="preserve"> is a heuristic</w:t>
+      <w:r>
+        <w:rPr>
+          <w:rFonts w:ascii="Times New Roman" w:hAnsi="Times New Roman" w:cs="Times New Roman"/>
+          <w:i/>
+          <w:sz w:val="24"/>
+          <w:szCs w:val="24"/>
+        </w:rPr>
+        <w:t>h is a heuristic</w:t>
       </w:r>
     </w:p>
     <w:p>
@@ -1822,25 +1791,14 @@
           <w:szCs w:val="24"/>
         </w:rPr>
       </w:pPr>
-      <w:proofErr w:type="gramStart"/>
-      <w:r>
-        <w:rPr>
-          <w:rFonts w:ascii="Times New Roman" w:hAnsi="Times New Roman" w:cs="Times New Roman"/>
-          <w:i/>
-          <w:sz w:val="24"/>
-          <w:szCs w:val="24"/>
-        </w:rPr>
-        <w:t>h(</w:t>
-      </w:r>
-      <w:proofErr w:type="gramEnd"/>
-      <w:r>
-        <w:rPr>
-          <w:rFonts w:ascii="Times New Roman" w:hAnsi="Times New Roman" w:cs="Times New Roman"/>
-          <w:i/>
-          <w:sz w:val="24"/>
-          <w:szCs w:val="24"/>
-        </w:rPr>
-        <w:t>n) is the cost by h to reach the goal node from the node n</w:t>
+      <w:r>
+        <w:rPr>
+          <w:rFonts w:ascii="Times New Roman" w:hAnsi="Times New Roman" w:cs="Times New Roman"/>
+          <w:i/>
+          <w:sz w:val="24"/>
+          <w:szCs w:val="24"/>
+        </w:rPr>
+        <w:t>h(n) is the cost by h to reach the goal node from the node n</w:t>
       </w:r>
     </w:p>
     <w:p>
@@ -1853,25 +1811,14 @@
           <w:szCs w:val="24"/>
         </w:rPr>
       </w:pPr>
-      <w:proofErr w:type="gramStart"/>
-      <w:r>
-        <w:rPr>
-          <w:rFonts w:ascii="Times New Roman" w:hAnsi="Times New Roman" w:cs="Times New Roman"/>
-          <w:i/>
-          <w:sz w:val="24"/>
-          <w:szCs w:val="24"/>
-        </w:rPr>
-        <w:t>h</w:t>
-      </w:r>
-      <w:proofErr w:type="gramEnd"/>
-      <w:r>
-        <w:rPr>
-          <w:rFonts w:ascii="Times New Roman" w:hAnsi="Times New Roman" w:cs="Times New Roman"/>
-          <w:i/>
-          <w:sz w:val="24"/>
-          <w:szCs w:val="24"/>
-        </w:rPr>
-        <w:t>*(n) is the actual cost to reach goal from node n</w:t>
+      <w:r>
+        <w:rPr>
+          <w:rFonts w:ascii="Times New Roman" w:hAnsi="Times New Roman" w:cs="Times New Roman"/>
+          <w:i/>
+          <w:sz w:val="24"/>
+          <w:szCs w:val="24"/>
+        </w:rPr>
+        <w:t>h*(n) is the actual cost to reach goal from node n</w:t>
       </w:r>
     </w:p>
     <w:p>
@@ -1895,25 +1842,14 @@
           <w:szCs w:val="24"/>
         </w:rPr>
       </w:pPr>
-      <w:proofErr w:type="gramStart"/>
-      <w:r>
-        <w:rPr>
-          <w:rFonts w:ascii="Times New Roman" w:hAnsi="Times New Roman" w:cs="Times New Roman"/>
-          <w:i/>
-          <w:sz w:val="24"/>
-          <w:szCs w:val="24"/>
-        </w:rPr>
-        <w:t>f(</w:t>
-      </w:r>
-      <w:proofErr w:type="gramEnd"/>
-      <w:r>
-        <w:rPr>
-          <w:rFonts w:ascii="Times New Roman" w:hAnsi="Times New Roman" w:cs="Times New Roman"/>
-          <w:i/>
-          <w:sz w:val="24"/>
-          <w:szCs w:val="24"/>
-        </w:rPr>
-        <w:t>n) is the resultant amount and the current length of the path</w:t>
+      <w:r>
+        <w:rPr>
+          <w:rFonts w:ascii="Times New Roman" w:hAnsi="Times New Roman" w:cs="Times New Roman"/>
+          <w:i/>
+          <w:sz w:val="24"/>
+          <w:szCs w:val="24"/>
+        </w:rPr>
+        <w:t>f(n) is the resultant amount and the current length of the path</w:t>
       </w:r>
     </w:p>
     <w:p>
@@ -1926,25 +1862,14 @@
           <w:szCs w:val="24"/>
         </w:rPr>
       </w:pPr>
-      <w:proofErr w:type="gramStart"/>
-      <w:r>
-        <w:rPr>
-          <w:rFonts w:ascii="Times New Roman" w:hAnsi="Times New Roman" w:cs="Times New Roman"/>
-          <w:i/>
-          <w:sz w:val="24"/>
-          <w:szCs w:val="24"/>
-        </w:rPr>
-        <w:t>g(</w:t>
-      </w:r>
-      <w:proofErr w:type="gramEnd"/>
-      <w:r>
-        <w:rPr>
-          <w:rFonts w:ascii="Times New Roman" w:hAnsi="Times New Roman" w:cs="Times New Roman"/>
-          <w:i/>
-          <w:sz w:val="24"/>
-          <w:szCs w:val="24"/>
-        </w:rPr>
-        <w:t>n) is the total cost from the starting node to the current node n</w:t>
+      <w:r>
+        <w:rPr>
+          <w:rFonts w:ascii="Times New Roman" w:hAnsi="Times New Roman" w:cs="Times New Roman"/>
+          <w:i/>
+          <w:sz w:val="24"/>
+          <w:szCs w:val="24"/>
+        </w:rPr>
+        <w:t>g(n) is the total cost from the starting node to the current node n</w:t>
       </w:r>
     </w:p>
     <w:p>
@@ -1957,25 +1882,15 @@
           <w:szCs w:val="24"/>
         </w:rPr>
       </w:pPr>
-      <w:proofErr w:type="gramStart"/>
-      <w:r>
-        <w:rPr>
-          <w:rFonts w:ascii="Times New Roman" w:hAnsi="Times New Roman" w:cs="Times New Roman"/>
-          <w:i/>
-          <w:sz w:val="24"/>
-          <w:szCs w:val="24"/>
-        </w:rPr>
-        <w:t>h(</w:t>
-      </w:r>
-      <w:proofErr w:type="gramEnd"/>
-      <w:r>
-        <w:rPr>
-          <w:rFonts w:ascii="Times New Roman" w:hAnsi="Times New Roman" w:cs="Times New Roman"/>
-          <w:i/>
-          <w:sz w:val="24"/>
-          <w:szCs w:val="24"/>
-        </w:rPr>
-        <w:t>n) is the estimated cost heuristic from the current node to the goal</w:t>
+      <w:r>
+        <w:rPr>
+          <w:rFonts w:ascii="Times New Roman" w:hAnsi="Times New Roman" w:cs="Times New Roman"/>
+          <w:i/>
+          <w:sz w:val="24"/>
+          <w:szCs w:val="24"/>
+        </w:rPr>
+        <w:lastRenderedPageBreak/>
+        <w:t>h(n) is the estimated cost heuristic from the current node to the goal</w:t>
       </w:r>
     </w:p>
     <w:p>
@@ -1988,25 +1903,14 @@
           <w:szCs w:val="24"/>
         </w:rPr>
       </w:pPr>
-      <w:proofErr w:type="gramStart"/>
-      <w:r>
-        <w:rPr>
-          <w:rFonts w:ascii="Times New Roman" w:hAnsi="Times New Roman" w:cs="Times New Roman"/>
-          <w:i/>
-          <w:sz w:val="24"/>
-          <w:szCs w:val="24"/>
-        </w:rPr>
-        <w:t>f(</w:t>
-      </w:r>
-      <w:proofErr w:type="gramEnd"/>
-      <w:r>
-        <w:rPr>
-          <w:rFonts w:ascii="Times New Roman" w:hAnsi="Times New Roman" w:cs="Times New Roman"/>
-          <w:i/>
-          <w:sz w:val="24"/>
-          <w:szCs w:val="24"/>
-        </w:rPr>
-        <w:t>n) = g(n) + h(n)</w:t>
+      <w:r>
+        <w:rPr>
+          <w:rFonts w:ascii="Times New Roman" w:hAnsi="Times New Roman" w:cs="Times New Roman"/>
+          <w:i/>
+          <w:sz w:val="24"/>
+          <w:szCs w:val="24"/>
+        </w:rPr>
+        <w:t>f(n) = g(n) + h(n)</w:t>
       </w:r>
     </w:p>
     <w:p>
@@ -2019,45 +1923,41 @@
           <w:szCs w:val="24"/>
         </w:rPr>
       </w:pPr>
-      <w:proofErr w:type="gramStart"/>
-      <w:r>
-        <w:rPr>
-          <w:rFonts w:ascii="Times New Roman" w:hAnsi="Times New Roman" w:cs="Times New Roman"/>
-          <w:i/>
-          <w:sz w:val="24"/>
-          <w:szCs w:val="24"/>
-        </w:rPr>
-        <w:t>if</w:t>
-      </w:r>
-      <w:proofErr w:type="gramEnd"/>
-      <w:r>
-        <w:rPr>
-          <w:rFonts w:ascii="Times New Roman" w:hAnsi="Times New Roman" w:cs="Times New Roman"/>
-          <w:i/>
-          <w:sz w:val="24"/>
-          <w:szCs w:val="24"/>
-        </w:rPr>
-        <w:t xml:space="preserve"> h(n) &gt; h*(n), then f(n) may be greater than the optimum path, and a legitimate path may not be found.</w:t>
-      </w:r>
-    </w:p>
-    <w:p>
-      <w:pPr>
-        <w:spacing w:line="480" w:lineRule="auto"/>
-        <w:rPr>
-          <w:rFonts w:ascii="Times New Roman" w:hAnsi="Times New Roman" w:cs="Times New Roman"/>
-          <w:sz w:val="24"/>
-          <w:szCs w:val="24"/>
-        </w:rPr>
-      </w:pPr>
-      <w:r>
-        <w:rPr>
-          <w:rFonts w:ascii="Times New Roman" w:hAnsi="Times New Roman" w:cs="Times New Roman"/>
-          <w:sz w:val="24"/>
-          <w:szCs w:val="24"/>
-        </w:rPr>
-        <w:lastRenderedPageBreak/>
+      <w:r>
+        <w:rPr>
+          <w:rFonts w:ascii="Times New Roman" w:hAnsi="Times New Roman" w:cs="Times New Roman"/>
+          <w:i/>
+          <w:sz w:val="24"/>
+          <w:szCs w:val="24"/>
+        </w:rPr>
+        <w:t>if h(n) &gt; h*(n), then f(n) may be greater than the optimum path, and a legitimate path may not be found.</w:t>
+      </w:r>
+    </w:p>
+    <w:p>
+      <w:pPr>
+        <w:spacing w:line="480" w:lineRule="auto"/>
+        <w:rPr>
+          <w:rFonts w:ascii="Times New Roman" w:hAnsi="Times New Roman" w:cs="Times New Roman"/>
+          <w:sz w:val="24"/>
+          <w:szCs w:val="24"/>
+        </w:rPr>
+      </w:pPr>
+      <w:r>
+        <w:rPr>
+          <w:rFonts w:ascii="Times New Roman" w:hAnsi="Times New Roman" w:cs="Times New Roman"/>
+          <w:sz w:val="24"/>
+          <w:szCs w:val="24"/>
+        </w:rPr>
         <w:tab/>
-        <w:t>Dijkstra’s Algorithm has no such issues, and is therefore is easier to use when a heuristic is inadmissible or it is an estimate is difficult or impossible to accurately determine.</w:t>
+        <w:t xml:space="preserve">Dijkstra’s Algorithm has no such issues, and is therefore is easier to use when a heuristic is inadmissible or </w:t>
+      </w:r>
+      <w:r>
+        <w:rPr>
+          <w:rFonts w:ascii="Times New Roman" w:hAnsi="Times New Roman" w:cs="Times New Roman"/>
+          <w:sz w:val="24"/>
+          <w:szCs w:val="24"/>
+        </w:rPr>
+        <w:t>difficult/impossible to calculate.</w:t>
       </w:r>
     </w:p>
     <w:p>
@@ -2242,7 +2142,16 @@
           <w:sz w:val="24"/>
           <w:szCs w:val="24"/>
         </w:rPr>
-        <w:t xml:space="preserve">The actual implementations of algorithms also run at several levels of magnitude longer than the standard worst case for each. This is because JavaScript holds references to objects loosely, and therefore I routinely have to search through lists of vertices to find </w:t>
+        <w:t xml:space="preserve">The actual implementations of algorithms also run at several levels of magnitude longer than the standard </w:t>
+      </w:r>
+      <w:r>
+        <w:rPr>
+          <w:rFonts w:ascii="Times New Roman" w:hAnsi="Times New Roman" w:cs="Times New Roman"/>
+          <w:sz w:val="24"/>
+          <w:szCs w:val="24"/>
+        </w:rPr>
+        <w:lastRenderedPageBreak/>
+        <w:t xml:space="preserve">worst case for each. This is because JavaScript holds references to objects loosely, and therefore I routinely have to search through lists of vertices to find </w:t>
       </w:r>
       <w:r>
         <w:rPr>
@@ -2268,7 +2177,6 @@
           <w:sz w:val="24"/>
           <w:szCs w:val="24"/>
         </w:rPr>
-        <w:lastRenderedPageBreak/>
         <w:tab/>
         <w:t xml:space="preserve">Due to difficulty in mapping out points on the Kutztown campus, as well as the lack of a 1:1 realistic campus map, the current application is loosely accurate to actual distances. </w:t>
       </w:r>
@@ -2388,26 +2296,8 @@
           <w:szCs w:val="24"/>
         </w:rPr>
       </w:pPr>
-    </w:p>
-    <w:p>
-      <w:pPr>
-        <w:spacing w:line="480" w:lineRule="auto"/>
-        <w:rPr>
-          <w:rFonts w:ascii="Times New Roman" w:hAnsi="Times New Roman" w:cs="Times New Roman"/>
-          <w:sz w:val="24"/>
-          <w:szCs w:val="24"/>
-        </w:rPr>
-      </w:pPr>
-    </w:p>
-    <w:p>
-      <w:pPr>
-        <w:spacing w:line="480" w:lineRule="auto"/>
-        <w:rPr>
-          <w:rFonts w:ascii="Times New Roman" w:hAnsi="Times New Roman" w:cs="Times New Roman"/>
-          <w:sz w:val="24"/>
-          <w:szCs w:val="24"/>
-        </w:rPr>
-      </w:pPr>
+      <w:bookmarkStart w:id="0" w:name="_GoBack"/>
+      <w:bookmarkEnd w:id="0"/>
     </w:p>
     <w:p>
       <w:pPr>
@@ -2446,123 +2336,33 @@
           <w:sz w:val="24"/>
           <w:szCs w:val="24"/>
         </w:rPr>
-        <w:t xml:space="preserve">[1] </w:t>
-      </w:r>
-      <w:proofErr w:type="spellStart"/>
-      <w:r>
-        <w:rPr>
-          <w:rFonts w:ascii="Times New Roman" w:hAnsi="Times New Roman" w:cs="Times New Roman"/>
-          <w:sz w:val="24"/>
-          <w:szCs w:val="24"/>
-        </w:rPr>
-        <w:t>Dijktra</w:t>
-      </w:r>
-      <w:proofErr w:type="spellEnd"/>
-      <w:r>
-        <w:rPr>
-          <w:rFonts w:ascii="Times New Roman" w:hAnsi="Times New Roman" w:cs="Times New Roman"/>
-          <w:sz w:val="24"/>
-          <w:szCs w:val="24"/>
-        </w:rPr>
-        <w:t xml:space="preserve">, E. W.: A Note on Two Problems in </w:t>
-      </w:r>
-      <w:proofErr w:type="spellStart"/>
-      <w:r>
-        <w:rPr>
-          <w:rFonts w:ascii="Times New Roman" w:hAnsi="Times New Roman" w:cs="Times New Roman"/>
-          <w:sz w:val="24"/>
-          <w:szCs w:val="24"/>
-        </w:rPr>
-        <w:t>Connexion</w:t>
-      </w:r>
-      <w:proofErr w:type="spellEnd"/>
-      <w:r>
-        <w:rPr>
-          <w:rFonts w:ascii="Times New Roman" w:hAnsi="Times New Roman" w:cs="Times New Roman"/>
-          <w:sz w:val="24"/>
-          <w:szCs w:val="24"/>
-        </w:rPr>
-        <w:t xml:space="preserve"> with Graphs</w:t>
-      </w:r>
-      <w:r>
-        <w:rPr>
-          <w:rFonts w:ascii="Times New Roman" w:hAnsi="Times New Roman" w:cs="Times New Roman"/>
-          <w:sz w:val="24"/>
-          <w:szCs w:val="24"/>
-        </w:rPr>
-        <w:t xml:space="preserve">. </w:t>
-      </w:r>
-      <w:proofErr w:type="spellStart"/>
-      <w:r>
-        <w:rPr>
-          <w:rFonts w:ascii="Times New Roman" w:hAnsi="Times New Roman" w:cs="Times New Roman"/>
-          <w:sz w:val="24"/>
-          <w:szCs w:val="24"/>
-        </w:rPr>
-        <w:t>Pg</w:t>
-      </w:r>
-      <w:proofErr w:type="spellEnd"/>
-      <w:r>
-        <w:rPr>
-          <w:rFonts w:ascii="Times New Roman" w:hAnsi="Times New Roman" w:cs="Times New Roman"/>
-          <w:sz w:val="24"/>
-          <w:szCs w:val="24"/>
-        </w:rPr>
-        <w:t xml:space="preserve"> 1 (1959)</w:t>
-      </w:r>
-    </w:p>
-    <w:p>
-      <w:pPr>
-        <w:spacing w:line="480" w:lineRule="auto"/>
-        <w:rPr>
-          <w:rFonts w:ascii="Times New Roman" w:hAnsi="Times New Roman" w:cs="Times New Roman"/>
-          <w:sz w:val="24"/>
-          <w:szCs w:val="24"/>
-        </w:rPr>
-      </w:pPr>
-      <w:r>
-        <w:rPr>
-          <w:rFonts w:ascii="Times New Roman" w:hAnsi="Times New Roman" w:cs="Times New Roman"/>
-          <w:sz w:val="24"/>
-          <w:szCs w:val="24"/>
-        </w:rPr>
-        <w:t xml:space="preserve">[2] </w:t>
-      </w:r>
-      <w:proofErr w:type="spellStart"/>
-      <w:r>
-        <w:rPr>
-          <w:rFonts w:ascii="Times New Roman" w:hAnsi="Times New Roman" w:cs="Times New Roman"/>
-          <w:sz w:val="24"/>
-          <w:szCs w:val="24"/>
-        </w:rPr>
-        <w:t>Frana</w:t>
-      </w:r>
-      <w:proofErr w:type="spellEnd"/>
-      <w:r>
-        <w:rPr>
-          <w:rFonts w:ascii="Times New Roman" w:hAnsi="Times New Roman" w:cs="Times New Roman"/>
-          <w:sz w:val="24"/>
-          <w:szCs w:val="24"/>
-        </w:rPr>
-        <w:t xml:space="preserve">, Phil: “An Interview with </w:t>
-      </w:r>
-      <w:proofErr w:type="spellStart"/>
-      <w:r>
-        <w:rPr>
-          <w:rFonts w:ascii="Times New Roman" w:hAnsi="Times New Roman" w:cs="Times New Roman"/>
-          <w:sz w:val="24"/>
-          <w:szCs w:val="24"/>
-        </w:rPr>
-        <w:t>Edsger</w:t>
-      </w:r>
-      <w:proofErr w:type="spellEnd"/>
-      <w:r>
-        <w:rPr>
-          <w:rFonts w:ascii="Times New Roman" w:hAnsi="Times New Roman" w:cs="Times New Roman"/>
-          <w:sz w:val="24"/>
-          <w:szCs w:val="24"/>
-        </w:rPr>
-        <w:t xml:space="preserve"> W. Dijkstra” (</w:t>
+        <w:t>[1] Dijktra, E. W.: A Note on Two Problems in Connexion with Graphs</w:t>
+      </w:r>
+      <w:r>
+        <w:rPr>
+          <w:rFonts w:ascii="Times New Roman" w:hAnsi="Times New Roman" w:cs="Times New Roman"/>
+          <w:sz w:val="24"/>
+          <w:szCs w:val="24"/>
+        </w:rPr>
+        <w:t>. Pg 1 (1959)</w:t>
+      </w:r>
+    </w:p>
+    <w:p>
+      <w:pPr>
+        <w:spacing w:line="480" w:lineRule="auto"/>
+        <w:rPr>
+          <w:rFonts w:ascii="Times New Roman" w:hAnsi="Times New Roman" w:cs="Times New Roman"/>
+          <w:sz w:val="24"/>
+          <w:szCs w:val="24"/>
+        </w:rPr>
+      </w:pPr>
+      <w:r>
+        <w:rPr>
+          <w:rFonts w:ascii="Times New Roman" w:hAnsi="Times New Roman" w:cs="Times New Roman"/>
+          <w:sz w:val="24"/>
+          <w:szCs w:val="24"/>
+        </w:rPr>
+        <w:t>[2] Frana, Phil: “An Interview with Edsger W. Dijkstra” (</w:t>
       </w:r>
       <w:hyperlink r:id="rId8" w:history="1">
         <w:r>
@@ -2599,25 +2399,7 @@
           <w:sz w:val="24"/>
           <w:szCs w:val="24"/>
         </w:rPr>
-        <w:t xml:space="preserve">[3] Hart Peter E., Nilsson Nils, J, Raphael Bertram: A Formal Basis for the Heuristic Determination of Minimum Cost Paths. </w:t>
-      </w:r>
-      <w:proofErr w:type="spellStart"/>
-      <w:r>
-        <w:rPr>
-          <w:rFonts w:ascii="Times New Roman" w:hAnsi="Times New Roman" w:cs="Times New Roman"/>
-          <w:sz w:val="24"/>
-          <w:szCs w:val="24"/>
-        </w:rPr>
-        <w:t>Pg</w:t>
-      </w:r>
-      <w:proofErr w:type="spellEnd"/>
-      <w:r>
-        <w:rPr>
-          <w:rFonts w:ascii="Times New Roman" w:hAnsi="Times New Roman" w:cs="Times New Roman"/>
-          <w:sz w:val="24"/>
-          <w:szCs w:val="24"/>
-        </w:rPr>
-        <w:t xml:space="preserve"> 1 (1968)</w:t>
+        <w:t>[3] Hart Peter E., Nilsson Nils, J, Raphael Bertram: A Formal Basis for the Heuristic Determination of Minimum Cost Paths. Pg 1 (1968)</w:t>
       </w:r>
     </w:p>
     <w:p>
@@ -2750,6 +2532,7 @@
       </w:hyperlink>
     </w:p>
     <w:sectPr>
+      <w:type w:val="continuous"/>
       <w:pgSz w:w="12240" w:h="15840"/>
       <w:pgMar w:top="1440" w:right="1440" w:bottom="1440" w:left="1440" w:header="720" w:footer="720" w:gutter="0"/>
       <w:cols w:space="720"/>

</xml_diff>